<commit_message>
Code Smells:Duplicate Code y Refactoring: Subir Campo
</commit_message>
<xml_diff>
--- a/TallerCODESMELLS-REFACTORING-DOCUMENTO.docx
+++ b/TallerCODESMELLS-REFACTORING-DOCUMENTO.docx
@@ -437,16 +437,6 @@
             </w:rPr>
             <w:t>Conten</w:t>
           </w:r>
-          <w:r>
-            <w:rPr>
-              <w:rFonts w:ascii="Times New Roman" w:hAnsi="Times New Roman" w:cs="Times New Roman"/>
-              <w:b/>
-              <w:bCs/>
-              <w:color w:val="auto"/>
-              <w:lang w:val="es-EC"/>
-            </w:rPr>
-            <w:t>id</w:t>
-          </w:r>
           <w:bookmarkStart w:id="0" w:name="_GoBack"/>
           <w:bookmarkEnd w:id="0"/>
           <w:r>
@@ -457,7 +447,7 @@
               <w:color w:val="auto"/>
               <w:lang w:val="es-EC"/>
             </w:rPr>
-            <w:t>o</w:t>
+            <w:t>ido</w:t>
           </w:r>
         </w:p>
         <w:p>
@@ -481,7 +471,7 @@
           <w:r>
             <w:fldChar w:fldCharType="separate"/>
           </w:r>
-          <w:hyperlink w:anchor="_Toc48231382" w:history="1">
+          <w:hyperlink w:anchor="_Toc48235469" w:history="1">
             <w:r>
               <w:rPr>
                 <w:rStyle w:val="Hyperlink"/>
@@ -511,7 +501,7 @@
                 <w:noProof/>
                 <w:webHidden/>
               </w:rPr>
-              <w:instrText xml:space="preserve"> PAGEREF _Toc48231382 \h </w:instrText>
+              <w:instrText xml:space="preserve"> PAGEREF _Toc48235469 \h </w:instrText>
             </w:r>
             <w:r>
               <w:rPr>
@@ -555,7 +545,7 @@
               <w:lang w:val="es-EC" w:eastAsia="es-EC"/>
             </w:rPr>
           </w:pPr>
-          <w:hyperlink w:anchor="_Toc48231383" w:history="1">
+          <w:hyperlink w:anchor="_Toc48235470" w:history="1">
             <w:r>
               <w:rPr>
                 <w:rStyle w:val="Hyperlink"/>
@@ -582,7 +572,7 @@
                 <w:bCs/>
                 <w:noProof/>
               </w:rPr>
-              <w:t>Nombre CS1</w:t>
+              <w:t>Nombre DUPLICATE CODE</w:t>
             </w:r>
             <w:r>
               <w:rPr>
@@ -603,7 +593,7 @@
                 <w:noProof/>
                 <w:webHidden/>
               </w:rPr>
-              <w:instrText xml:space="preserve"> PAGEREF _Toc48231383 \h </w:instrText>
+              <w:instrText xml:space="preserve"> PAGEREF _Toc48235470 \h </w:instrText>
             </w:r>
             <w:r>
               <w:rPr>
@@ -647,7 +637,7 @@
               <w:lang w:val="es-EC" w:eastAsia="es-EC"/>
             </w:rPr>
           </w:pPr>
-          <w:hyperlink w:anchor="_Toc48231384" w:history="1">
+          <w:hyperlink w:anchor="_Toc48235471" w:history="1">
             <w:r>
               <w:rPr>
                 <w:rStyle w:val="Hyperlink"/>
@@ -691,7 +681,7 @@
                 <w:noProof/>
                 <w:webHidden/>
               </w:rPr>
-              <w:instrText xml:space="preserve"> PAGEREF _Toc48231384 \h </w:instrText>
+              <w:instrText xml:space="preserve"> PAGEREF _Toc48235471 \h </w:instrText>
             </w:r>
             <w:r>
               <w:rPr>
@@ -735,7 +725,7 @@
               <w:lang w:val="es-EC" w:eastAsia="es-EC"/>
             </w:rPr>
           </w:pPr>
-          <w:hyperlink w:anchor="_Toc48231385" w:history="1">
+          <w:hyperlink w:anchor="_Toc48235472" w:history="1">
             <w:r>
               <w:rPr>
                 <w:rStyle w:val="Hyperlink"/>
@@ -779,7 +769,7 @@
                 <w:noProof/>
                 <w:webHidden/>
               </w:rPr>
-              <w:instrText xml:space="preserve"> PAGEREF _Toc48231385 \h </w:instrText>
+              <w:instrText xml:space="preserve"> PAGEREF _Toc48235472 \h </w:instrText>
             </w:r>
             <w:r>
               <w:rPr>
@@ -823,7 +813,7 @@
               <w:lang w:val="es-EC" w:eastAsia="es-EC"/>
             </w:rPr>
           </w:pPr>
-          <w:hyperlink w:anchor="_Toc48231386" w:history="1">
+          <w:hyperlink w:anchor="_Toc48235473" w:history="1">
             <w:r>
               <w:rPr>
                 <w:rStyle w:val="Hyperlink"/>
@@ -867,7 +857,7 @@
                 <w:noProof/>
                 <w:webHidden/>
               </w:rPr>
-              <w:instrText xml:space="preserve"> PAGEREF _Toc48231386 \h </w:instrText>
+              <w:instrText xml:space="preserve"> PAGEREF _Toc48235473 \h </w:instrText>
             </w:r>
             <w:r>
               <w:rPr>
@@ -911,7 +901,7 @@
               <w:lang w:val="es-EC" w:eastAsia="es-EC"/>
             </w:rPr>
           </w:pPr>
-          <w:hyperlink w:anchor="_Toc48231387" w:history="1">
+          <w:hyperlink w:anchor="_Toc48235474" w:history="1">
             <w:r>
               <w:rPr>
                 <w:rStyle w:val="Hyperlink"/>
@@ -934,7 +924,7 @@
                 <w:rFonts w:ascii="Times New Roman" w:hAnsi="Times New Roman"/>
                 <w:noProof/>
               </w:rPr>
-              <w:t>Técnica(s) de refactorización</w:t>
+              <w:t>Técnica(s) de refactorización: Subir Campo</w:t>
             </w:r>
             <w:r>
               <w:rPr>
@@ -955,7 +945,7 @@
                 <w:noProof/>
                 <w:webHidden/>
               </w:rPr>
-              <w:instrText xml:space="preserve"> PAGEREF _Toc48231387 \h </w:instrText>
+              <w:instrText xml:space="preserve"> PAGEREF _Toc48235474 \h </w:instrText>
             </w:r>
             <w:r>
               <w:rPr>
@@ -975,7 +965,7 @@
                 <w:noProof/>
                 <w:webHidden/>
               </w:rPr>
-              <w:t>4</w:t>
+              <w:t>5</w:t>
             </w:r>
             <w:r>
               <w:rPr>
@@ -999,7 +989,7 @@
               <w:lang w:val="es-EC" w:eastAsia="es-EC"/>
             </w:rPr>
           </w:pPr>
-          <w:hyperlink w:anchor="_Toc48231388" w:history="1">
+          <w:hyperlink w:anchor="_Toc48235475" w:history="1">
             <w:r>
               <w:rPr>
                 <w:rStyle w:val="Hyperlink"/>
@@ -1043,7 +1033,7 @@
                 <w:noProof/>
                 <w:webHidden/>
               </w:rPr>
-              <w:instrText xml:space="preserve"> PAGEREF _Toc48231388 \h </w:instrText>
+              <w:instrText xml:space="preserve"> PAGEREF _Toc48235475 \h </w:instrText>
             </w:r>
             <w:r>
               <w:rPr>
@@ -1063,7 +1053,7 @@
                 <w:noProof/>
                 <w:webHidden/>
               </w:rPr>
-              <w:t>4</w:t>
+              <w:t>5</w:t>
             </w:r>
             <w:r>
               <w:rPr>
@@ -1087,7 +1077,7 @@
               <w:lang w:val="es-EC" w:eastAsia="es-EC"/>
             </w:rPr>
           </w:pPr>
-          <w:hyperlink w:anchor="_Toc48231389" w:history="1">
+          <w:hyperlink w:anchor="_Toc48235476" w:history="1">
             <w:r>
               <w:rPr>
                 <w:rStyle w:val="Hyperlink"/>
@@ -1135,7 +1125,7 @@
                 <w:noProof/>
                 <w:webHidden/>
               </w:rPr>
-              <w:instrText xml:space="preserve"> PAGEREF _Toc48231389 \h </w:instrText>
+              <w:instrText xml:space="preserve"> PAGEREF _Toc48235476 \h </w:instrText>
             </w:r>
             <w:r>
               <w:rPr>
@@ -1155,7 +1145,7 @@
                 <w:noProof/>
                 <w:webHidden/>
               </w:rPr>
-              <w:t>4</w:t>
+              <w:t>6</w:t>
             </w:r>
             <w:r>
               <w:rPr>
@@ -1179,7 +1169,7 @@
               <w:lang w:val="es-EC" w:eastAsia="es-EC"/>
             </w:rPr>
           </w:pPr>
-          <w:hyperlink w:anchor="_Toc48231390" w:history="1">
+          <w:hyperlink w:anchor="_Toc48235477" w:history="1">
             <w:r>
               <w:rPr>
                 <w:rStyle w:val="Hyperlink"/>
@@ -1223,7 +1213,7 @@
                 <w:noProof/>
                 <w:webHidden/>
               </w:rPr>
-              <w:instrText xml:space="preserve"> PAGEREF _Toc48231390 \h </w:instrText>
+              <w:instrText xml:space="preserve"> PAGEREF _Toc48235477 \h </w:instrText>
             </w:r>
             <w:r>
               <w:rPr>
@@ -1243,7 +1233,7 @@
                 <w:noProof/>
                 <w:webHidden/>
               </w:rPr>
-              <w:t>4</w:t>
+              <w:t>6</w:t>
             </w:r>
             <w:r>
               <w:rPr>
@@ -1267,7 +1257,7 @@
               <w:lang w:val="es-EC" w:eastAsia="es-EC"/>
             </w:rPr>
           </w:pPr>
-          <w:hyperlink w:anchor="_Toc48231391" w:history="1">
+          <w:hyperlink w:anchor="_Toc48235478" w:history="1">
             <w:r>
               <w:rPr>
                 <w:rStyle w:val="Hyperlink"/>
@@ -1311,7 +1301,7 @@
                 <w:noProof/>
                 <w:webHidden/>
               </w:rPr>
-              <w:instrText xml:space="preserve"> PAGEREF _Toc48231391 \h </w:instrText>
+              <w:instrText xml:space="preserve"> PAGEREF _Toc48235478 \h </w:instrText>
             </w:r>
             <w:r>
               <w:rPr>
@@ -1331,7 +1321,7 @@
                 <w:noProof/>
                 <w:webHidden/>
               </w:rPr>
-              <w:t>4</w:t>
+              <w:t>6</w:t>
             </w:r>
             <w:r>
               <w:rPr>
@@ -1355,7 +1345,7 @@
               <w:lang w:val="es-EC" w:eastAsia="es-EC"/>
             </w:rPr>
           </w:pPr>
-          <w:hyperlink w:anchor="_Toc48231392" w:history="1">
+          <w:hyperlink w:anchor="_Toc48235479" w:history="1">
             <w:r>
               <w:rPr>
                 <w:rStyle w:val="Hyperlink"/>
@@ -1399,7 +1389,7 @@
                 <w:noProof/>
                 <w:webHidden/>
               </w:rPr>
-              <w:instrText xml:space="preserve"> PAGEREF _Toc48231392 \h </w:instrText>
+              <w:instrText xml:space="preserve"> PAGEREF _Toc48235479 \h </w:instrText>
             </w:r>
             <w:r>
               <w:rPr>
@@ -1419,7 +1409,7 @@
                 <w:noProof/>
                 <w:webHidden/>
               </w:rPr>
-              <w:t>4</w:t>
+              <w:t>6</w:t>
             </w:r>
             <w:r>
               <w:rPr>
@@ -1443,7 +1433,7 @@
               <w:lang w:val="es-EC" w:eastAsia="es-EC"/>
             </w:rPr>
           </w:pPr>
-          <w:hyperlink w:anchor="_Toc48231393" w:history="1">
+          <w:hyperlink w:anchor="_Toc48235480" w:history="1">
             <w:r>
               <w:rPr>
                 <w:rStyle w:val="Hyperlink"/>
@@ -1487,7 +1477,7 @@
                 <w:noProof/>
                 <w:webHidden/>
               </w:rPr>
-              <w:instrText xml:space="preserve"> PAGEREF _Toc48231393 \h </w:instrText>
+              <w:instrText xml:space="preserve"> PAGEREF _Toc48235480 \h </w:instrText>
             </w:r>
             <w:r>
               <w:rPr>
@@ -1507,7 +1497,7 @@
                 <w:noProof/>
                 <w:webHidden/>
               </w:rPr>
-              <w:t>4</w:t>
+              <w:t>6</w:t>
             </w:r>
             <w:r>
               <w:rPr>
@@ -1531,7 +1521,7 @@
               <w:lang w:val="es-EC" w:eastAsia="es-EC"/>
             </w:rPr>
           </w:pPr>
-          <w:hyperlink w:anchor="_Toc48231394" w:history="1">
+          <w:hyperlink w:anchor="_Toc48235481" w:history="1">
             <w:r>
               <w:rPr>
                 <w:rStyle w:val="Hyperlink"/>
@@ -1575,7 +1565,7 @@
                 <w:noProof/>
                 <w:webHidden/>
               </w:rPr>
-              <w:instrText xml:space="preserve"> PAGEREF _Toc48231394 \h </w:instrText>
+              <w:instrText xml:space="preserve"> PAGEREF _Toc48235481 \h </w:instrText>
             </w:r>
             <w:r>
               <w:rPr>
@@ -1595,7 +1585,7 @@
                 <w:noProof/>
                 <w:webHidden/>
               </w:rPr>
-              <w:t>4</w:t>
+              <w:t>6</w:t>
             </w:r>
             <w:r>
               <w:rPr>
@@ -1619,7 +1609,7 @@
               <w:lang w:val="es-EC" w:eastAsia="es-EC"/>
             </w:rPr>
           </w:pPr>
-          <w:hyperlink w:anchor="_Toc48231395" w:history="1">
+          <w:hyperlink w:anchor="_Toc48235482" w:history="1">
             <w:r>
               <w:rPr>
                 <w:rStyle w:val="Hyperlink"/>
@@ -1667,7 +1657,7 @@
                 <w:noProof/>
                 <w:webHidden/>
               </w:rPr>
-              <w:instrText xml:space="preserve"> PAGEREF _Toc48231395 \h </w:instrText>
+              <w:instrText xml:space="preserve"> PAGEREF _Toc48235482 \h </w:instrText>
             </w:r>
             <w:r>
               <w:rPr>
@@ -1687,7 +1677,7 @@
                 <w:noProof/>
                 <w:webHidden/>
               </w:rPr>
-              <w:t>4</w:t>
+              <w:t>6</w:t>
             </w:r>
             <w:r>
               <w:rPr>
@@ -1711,7 +1701,7 @@
               <w:lang w:val="es-EC" w:eastAsia="es-EC"/>
             </w:rPr>
           </w:pPr>
-          <w:hyperlink w:anchor="_Toc48231396" w:history="1">
+          <w:hyperlink w:anchor="_Toc48235483" w:history="1">
             <w:r>
               <w:rPr>
                 <w:rStyle w:val="Hyperlink"/>
@@ -1755,7 +1745,7 @@
                 <w:noProof/>
                 <w:webHidden/>
               </w:rPr>
-              <w:instrText xml:space="preserve"> PAGEREF _Toc48231396 \h </w:instrText>
+              <w:instrText xml:space="preserve"> PAGEREF _Toc48235483 \h </w:instrText>
             </w:r>
             <w:r>
               <w:rPr>
@@ -1775,7 +1765,7 @@
                 <w:noProof/>
                 <w:webHidden/>
               </w:rPr>
-              <w:t>4</w:t>
+              <w:t>6</w:t>
             </w:r>
             <w:r>
               <w:rPr>
@@ -1799,7 +1789,7 @@
               <w:lang w:val="es-EC" w:eastAsia="es-EC"/>
             </w:rPr>
           </w:pPr>
-          <w:hyperlink w:anchor="_Toc48231397" w:history="1">
+          <w:hyperlink w:anchor="_Toc48235484" w:history="1">
             <w:r>
               <w:rPr>
                 <w:rStyle w:val="Hyperlink"/>
@@ -1843,7 +1833,7 @@
                 <w:noProof/>
                 <w:webHidden/>
               </w:rPr>
-              <w:instrText xml:space="preserve"> PAGEREF _Toc48231397 \h </w:instrText>
+              <w:instrText xml:space="preserve"> PAGEREF _Toc48235484 \h </w:instrText>
             </w:r>
             <w:r>
               <w:rPr>
@@ -1863,7 +1853,7 @@
                 <w:noProof/>
                 <w:webHidden/>
               </w:rPr>
-              <w:t>4</w:t>
+              <w:t>6</w:t>
             </w:r>
             <w:r>
               <w:rPr>
@@ -1887,7 +1877,7 @@
               <w:lang w:val="es-EC" w:eastAsia="es-EC"/>
             </w:rPr>
           </w:pPr>
-          <w:hyperlink w:anchor="_Toc48231398" w:history="1">
+          <w:hyperlink w:anchor="_Toc48235485" w:history="1">
             <w:r>
               <w:rPr>
                 <w:rStyle w:val="Hyperlink"/>
@@ -1931,7 +1921,7 @@
                 <w:noProof/>
                 <w:webHidden/>
               </w:rPr>
-              <w:instrText xml:space="preserve"> PAGEREF _Toc48231398 \h </w:instrText>
+              <w:instrText xml:space="preserve"> PAGEREF _Toc48235485 \h </w:instrText>
             </w:r>
             <w:r>
               <w:rPr>
@@ -1951,7 +1941,7 @@
                 <w:noProof/>
                 <w:webHidden/>
               </w:rPr>
-              <w:t>4</w:t>
+              <w:t>6</w:t>
             </w:r>
             <w:r>
               <w:rPr>
@@ -1975,7 +1965,7 @@
               <w:lang w:val="es-EC" w:eastAsia="es-EC"/>
             </w:rPr>
           </w:pPr>
-          <w:hyperlink w:anchor="_Toc48231399" w:history="1">
+          <w:hyperlink w:anchor="_Toc48235486" w:history="1">
             <w:r>
               <w:rPr>
                 <w:rStyle w:val="Hyperlink"/>
@@ -2019,7 +2009,7 @@
                 <w:noProof/>
                 <w:webHidden/>
               </w:rPr>
-              <w:instrText xml:space="preserve"> PAGEREF _Toc48231399 \h </w:instrText>
+              <w:instrText xml:space="preserve"> PAGEREF _Toc48235486 \h </w:instrText>
             </w:r>
             <w:r>
               <w:rPr>
@@ -2039,7 +2029,7 @@
                 <w:noProof/>
                 <w:webHidden/>
               </w:rPr>
-              <w:t>4</w:t>
+              <w:t>6</w:t>
             </w:r>
             <w:r>
               <w:rPr>
@@ -2063,7 +2053,7 @@
               <w:lang w:val="es-EC" w:eastAsia="es-EC"/>
             </w:rPr>
           </w:pPr>
-          <w:hyperlink w:anchor="_Toc48231400" w:history="1">
+          <w:hyperlink w:anchor="_Toc48235487" w:history="1">
             <w:r>
               <w:rPr>
                 <w:rStyle w:val="Hyperlink"/>
@@ -2107,7 +2097,7 @@
                 <w:noProof/>
                 <w:webHidden/>
               </w:rPr>
-              <w:instrText xml:space="preserve"> PAGEREF _Toc48231400 \h </w:instrText>
+              <w:instrText xml:space="preserve"> PAGEREF _Toc48235487 \h </w:instrText>
             </w:r>
             <w:r>
               <w:rPr>
@@ -2127,7 +2117,7 @@
                 <w:noProof/>
                 <w:webHidden/>
               </w:rPr>
-              <w:t>4</w:t>
+              <w:t>6</w:t>
             </w:r>
             <w:r>
               <w:rPr>
@@ -2151,7 +2141,7 @@
               <w:lang w:val="es-EC" w:eastAsia="es-EC"/>
             </w:rPr>
           </w:pPr>
-          <w:hyperlink w:anchor="_Toc48231401" w:history="1">
+          <w:hyperlink w:anchor="_Toc48235488" w:history="1">
             <w:r>
               <w:rPr>
                 <w:rStyle w:val="Hyperlink"/>
@@ -2199,7 +2189,7 @@
                 <w:noProof/>
                 <w:webHidden/>
               </w:rPr>
-              <w:instrText xml:space="preserve"> PAGEREF _Toc48231401 \h </w:instrText>
+              <w:instrText xml:space="preserve"> PAGEREF _Toc48235488 \h </w:instrText>
             </w:r>
             <w:r>
               <w:rPr>
@@ -2219,7 +2209,7 @@
                 <w:noProof/>
                 <w:webHidden/>
               </w:rPr>
-              <w:t>4</w:t>
+              <w:t>6</w:t>
             </w:r>
             <w:r>
               <w:rPr>
@@ -2243,7 +2233,7 @@
               <w:lang w:val="es-EC" w:eastAsia="es-EC"/>
             </w:rPr>
           </w:pPr>
-          <w:hyperlink w:anchor="_Toc48231402" w:history="1">
+          <w:hyperlink w:anchor="_Toc48235489" w:history="1">
             <w:r>
               <w:rPr>
                 <w:rStyle w:val="Hyperlink"/>
@@ -2287,7 +2277,7 @@
                 <w:noProof/>
                 <w:webHidden/>
               </w:rPr>
-              <w:instrText xml:space="preserve"> PAGEREF _Toc48231402 \h </w:instrText>
+              <w:instrText xml:space="preserve"> PAGEREF _Toc48235489 \h </w:instrText>
             </w:r>
             <w:r>
               <w:rPr>
@@ -2307,7 +2297,7 @@
                 <w:noProof/>
                 <w:webHidden/>
               </w:rPr>
-              <w:t>4</w:t>
+              <w:t>6</w:t>
             </w:r>
             <w:r>
               <w:rPr>
@@ -2331,7 +2321,7 @@
               <w:lang w:val="es-EC" w:eastAsia="es-EC"/>
             </w:rPr>
           </w:pPr>
-          <w:hyperlink w:anchor="_Toc48231403" w:history="1">
+          <w:hyperlink w:anchor="_Toc48235490" w:history="1">
             <w:r>
               <w:rPr>
                 <w:rStyle w:val="Hyperlink"/>
@@ -2375,7 +2365,7 @@
                 <w:noProof/>
                 <w:webHidden/>
               </w:rPr>
-              <w:instrText xml:space="preserve"> PAGEREF _Toc48231403 \h </w:instrText>
+              <w:instrText xml:space="preserve"> PAGEREF _Toc48235490 \h </w:instrText>
             </w:r>
             <w:r>
               <w:rPr>
@@ -2395,7 +2385,7 @@
                 <w:noProof/>
                 <w:webHidden/>
               </w:rPr>
-              <w:t>4</w:t>
+              <w:t>6</w:t>
             </w:r>
             <w:r>
               <w:rPr>
@@ -2419,7 +2409,7 @@
               <w:lang w:val="es-EC" w:eastAsia="es-EC"/>
             </w:rPr>
           </w:pPr>
-          <w:hyperlink w:anchor="_Toc48231404" w:history="1">
+          <w:hyperlink w:anchor="_Toc48235491" w:history="1">
             <w:r>
               <w:rPr>
                 <w:rStyle w:val="Hyperlink"/>
@@ -2463,7 +2453,7 @@
                 <w:noProof/>
                 <w:webHidden/>
               </w:rPr>
-              <w:instrText xml:space="preserve"> PAGEREF _Toc48231404 \h </w:instrText>
+              <w:instrText xml:space="preserve"> PAGEREF _Toc48235491 \h </w:instrText>
             </w:r>
             <w:r>
               <w:rPr>
@@ -2483,7 +2473,7 @@
                 <w:noProof/>
                 <w:webHidden/>
               </w:rPr>
-              <w:t>4</w:t>
+              <w:t>6</w:t>
             </w:r>
             <w:r>
               <w:rPr>
@@ -2507,7 +2497,7 @@
               <w:lang w:val="es-EC" w:eastAsia="es-EC"/>
             </w:rPr>
           </w:pPr>
-          <w:hyperlink w:anchor="_Toc48231405" w:history="1">
+          <w:hyperlink w:anchor="_Toc48235492" w:history="1">
             <w:r>
               <w:rPr>
                 <w:rStyle w:val="Hyperlink"/>
@@ -2551,7 +2541,7 @@
                 <w:noProof/>
                 <w:webHidden/>
               </w:rPr>
-              <w:instrText xml:space="preserve"> PAGEREF _Toc48231405 \h </w:instrText>
+              <w:instrText xml:space="preserve"> PAGEREF _Toc48235492 \h </w:instrText>
             </w:r>
             <w:r>
               <w:rPr>
@@ -2571,7 +2561,7 @@
                 <w:noProof/>
                 <w:webHidden/>
               </w:rPr>
-              <w:t>4</w:t>
+              <w:t>6</w:t>
             </w:r>
             <w:r>
               <w:rPr>
@@ -2595,7 +2585,7 @@
               <w:lang w:val="es-EC" w:eastAsia="es-EC"/>
             </w:rPr>
           </w:pPr>
-          <w:hyperlink w:anchor="_Toc48231406" w:history="1">
+          <w:hyperlink w:anchor="_Toc48235493" w:history="1">
             <w:r>
               <w:rPr>
                 <w:rStyle w:val="Hyperlink"/>
@@ -2639,7 +2629,7 @@
                 <w:noProof/>
                 <w:webHidden/>
               </w:rPr>
-              <w:instrText xml:space="preserve"> PAGEREF _Toc48231406 \h </w:instrText>
+              <w:instrText xml:space="preserve"> PAGEREF _Toc48235493 \h </w:instrText>
             </w:r>
             <w:r>
               <w:rPr>
@@ -2659,7 +2649,7 @@
                 <w:noProof/>
                 <w:webHidden/>
               </w:rPr>
-              <w:t>4</w:t>
+              <w:t>6</w:t>
             </w:r>
             <w:r>
               <w:rPr>
@@ -2683,7 +2673,7 @@
               <w:lang w:val="es-EC" w:eastAsia="es-EC"/>
             </w:rPr>
           </w:pPr>
-          <w:hyperlink w:anchor="_Toc48231407" w:history="1">
+          <w:hyperlink w:anchor="_Toc48235494" w:history="1">
             <w:r>
               <w:rPr>
                 <w:rStyle w:val="Hyperlink"/>
@@ -2731,7 +2721,7 @@
                 <w:noProof/>
                 <w:webHidden/>
               </w:rPr>
-              <w:instrText xml:space="preserve"> PAGEREF _Toc48231407 \h </w:instrText>
+              <w:instrText xml:space="preserve"> PAGEREF _Toc48235494 \h </w:instrText>
             </w:r>
             <w:r>
               <w:rPr>
@@ -2751,7 +2741,7 @@
                 <w:noProof/>
                 <w:webHidden/>
               </w:rPr>
-              <w:t>4</w:t>
+              <w:t>6</w:t>
             </w:r>
             <w:r>
               <w:rPr>
@@ -2775,7 +2765,7 @@
               <w:lang w:val="es-EC" w:eastAsia="es-EC"/>
             </w:rPr>
           </w:pPr>
-          <w:hyperlink w:anchor="_Toc48231408" w:history="1">
+          <w:hyperlink w:anchor="_Toc48235495" w:history="1">
             <w:r>
               <w:rPr>
                 <w:rStyle w:val="Hyperlink"/>
@@ -2819,7 +2809,7 @@
                 <w:noProof/>
                 <w:webHidden/>
               </w:rPr>
-              <w:instrText xml:space="preserve"> PAGEREF _Toc48231408 \h </w:instrText>
+              <w:instrText xml:space="preserve"> PAGEREF _Toc48235495 \h </w:instrText>
             </w:r>
             <w:r>
               <w:rPr>
@@ -2839,7 +2829,7 @@
                 <w:noProof/>
                 <w:webHidden/>
               </w:rPr>
-              <w:t>4</w:t>
+              <w:t>6</w:t>
             </w:r>
             <w:r>
               <w:rPr>
@@ -2863,7 +2853,7 @@
               <w:lang w:val="es-EC" w:eastAsia="es-EC"/>
             </w:rPr>
           </w:pPr>
-          <w:hyperlink w:anchor="_Toc48231409" w:history="1">
+          <w:hyperlink w:anchor="_Toc48235496" w:history="1">
             <w:r>
               <w:rPr>
                 <w:rStyle w:val="Hyperlink"/>
@@ -2907,7 +2897,7 @@
                 <w:noProof/>
                 <w:webHidden/>
               </w:rPr>
-              <w:instrText xml:space="preserve"> PAGEREF _Toc48231409 \h </w:instrText>
+              <w:instrText xml:space="preserve"> PAGEREF _Toc48235496 \h </w:instrText>
             </w:r>
             <w:r>
               <w:rPr>
@@ -2927,7 +2917,7 @@
                 <w:noProof/>
                 <w:webHidden/>
               </w:rPr>
-              <w:t>4</w:t>
+              <w:t>6</w:t>
             </w:r>
             <w:r>
               <w:rPr>
@@ -2951,7 +2941,7 @@
               <w:lang w:val="es-EC" w:eastAsia="es-EC"/>
             </w:rPr>
           </w:pPr>
-          <w:hyperlink w:anchor="_Toc48231410" w:history="1">
+          <w:hyperlink w:anchor="_Toc48235497" w:history="1">
             <w:r>
               <w:rPr>
                 <w:rStyle w:val="Hyperlink"/>
@@ -2995,7 +2985,7 @@
                 <w:noProof/>
                 <w:webHidden/>
               </w:rPr>
-              <w:instrText xml:space="preserve"> PAGEREF _Toc48231410 \h </w:instrText>
+              <w:instrText xml:space="preserve"> PAGEREF _Toc48235497 \h </w:instrText>
             </w:r>
             <w:r>
               <w:rPr>
@@ -3015,7 +3005,7 @@
                 <w:noProof/>
                 <w:webHidden/>
               </w:rPr>
-              <w:t>4</w:t>
+              <w:t>6</w:t>
             </w:r>
             <w:r>
               <w:rPr>
@@ -3039,7 +3029,7 @@
               <w:lang w:val="es-EC" w:eastAsia="es-EC"/>
             </w:rPr>
           </w:pPr>
-          <w:hyperlink w:anchor="_Toc48231411" w:history="1">
+          <w:hyperlink w:anchor="_Toc48235498" w:history="1">
             <w:r>
               <w:rPr>
                 <w:rStyle w:val="Hyperlink"/>
@@ -3083,7 +3073,7 @@
                 <w:noProof/>
                 <w:webHidden/>
               </w:rPr>
-              <w:instrText xml:space="preserve"> PAGEREF _Toc48231411 \h </w:instrText>
+              <w:instrText xml:space="preserve"> PAGEREF _Toc48235498 \h </w:instrText>
             </w:r>
             <w:r>
               <w:rPr>
@@ -3103,7 +3093,7 @@
                 <w:noProof/>
                 <w:webHidden/>
               </w:rPr>
-              <w:t>4</w:t>
+              <w:t>6</w:t>
             </w:r>
             <w:r>
               <w:rPr>
@@ -3127,7 +3117,7 @@
               <w:lang w:val="es-EC" w:eastAsia="es-EC"/>
             </w:rPr>
           </w:pPr>
-          <w:hyperlink w:anchor="_Toc48231412" w:history="1">
+          <w:hyperlink w:anchor="_Toc48235499" w:history="1">
             <w:r>
               <w:rPr>
                 <w:rStyle w:val="Hyperlink"/>
@@ -3171,7 +3161,7 @@
                 <w:noProof/>
                 <w:webHidden/>
               </w:rPr>
-              <w:instrText xml:space="preserve"> PAGEREF _Toc48231412 \h </w:instrText>
+              <w:instrText xml:space="preserve"> PAGEREF _Toc48235499 \h </w:instrText>
             </w:r>
             <w:r>
               <w:rPr>
@@ -3191,7 +3181,7 @@
                 <w:noProof/>
                 <w:webHidden/>
               </w:rPr>
-              <w:t>4</w:t>
+              <w:t>6</w:t>
             </w:r>
             <w:r>
               <w:rPr>
@@ -3215,7 +3205,7 @@
               <w:lang w:val="es-EC" w:eastAsia="es-EC"/>
             </w:rPr>
           </w:pPr>
-          <w:hyperlink w:anchor="_Toc48231413" w:history="1">
+          <w:hyperlink w:anchor="_Toc48235500" w:history="1">
             <w:r>
               <w:rPr>
                 <w:rStyle w:val="Hyperlink"/>
@@ -3263,7 +3253,7 @@
                 <w:noProof/>
                 <w:webHidden/>
               </w:rPr>
-              <w:instrText xml:space="preserve"> PAGEREF _Toc48231413 \h </w:instrText>
+              <w:instrText xml:space="preserve"> PAGEREF _Toc48235500 \h </w:instrText>
             </w:r>
             <w:r>
               <w:rPr>
@@ -3283,7 +3273,7 @@
                 <w:noProof/>
                 <w:webHidden/>
               </w:rPr>
-              <w:t>4</w:t>
+              <w:t>6</w:t>
             </w:r>
             <w:r>
               <w:rPr>
@@ -3307,7 +3297,7 @@
               <w:lang w:val="es-EC" w:eastAsia="es-EC"/>
             </w:rPr>
           </w:pPr>
-          <w:hyperlink w:anchor="_Toc48231414" w:history="1">
+          <w:hyperlink w:anchor="_Toc48235501" w:history="1">
             <w:r>
               <w:rPr>
                 <w:rStyle w:val="Hyperlink"/>
@@ -3351,7 +3341,7 @@
                 <w:noProof/>
                 <w:webHidden/>
               </w:rPr>
-              <w:instrText xml:space="preserve"> PAGEREF _Toc48231414 \h </w:instrText>
+              <w:instrText xml:space="preserve"> PAGEREF _Toc48235501 \h </w:instrText>
             </w:r>
             <w:r>
               <w:rPr>
@@ -3371,7 +3361,7 @@
                 <w:noProof/>
                 <w:webHidden/>
               </w:rPr>
-              <w:t>4</w:t>
+              <w:t>6</w:t>
             </w:r>
             <w:r>
               <w:rPr>
@@ -3395,7 +3385,7 @@
               <w:lang w:val="es-EC" w:eastAsia="es-EC"/>
             </w:rPr>
           </w:pPr>
-          <w:hyperlink w:anchor="_Toc48231415" w:history="1">
+          <w:hyperlink w:anchor="_Toc48235502" w:history="1">
             <w:r>
               <w:rPr>
                 <w:rStyle w:val="Hyperlink"/>
@@ -3439,7 +3429,7 @@
                 <w:noProof/>
                 <w:webHidden/>
               </w:rPr>
-              <w:instrText xml:space="preserve"> PAGEREF _Toc48231415 \h </w:instrText>
+              <w:instrText xml:space="preserve"> PAGEREF _Toc48235502 \h </w:instrText>
             </w:r>
             <w:r>
               <w:rPr>
@@ -3459,7 +3449,7 @@
                 <w:noProof/>
                 <w:webHidden/>
               </w:rPr>
-              <w:t>4</w:t>
+              <w:t>6</w:t>
             </w:r>
             <w:r>
               <w:rPr>
@@ -3483,7 +3473,7 @@
               <w:lang w:val="es-EC" w:eastAsia="es-EC"/>
             </w:rPr>
           </w:pPr>
-          <w:hyperlink w:anchor="_Toc48231416" w:history="1">
+          <w:hyperlink w:anchor="_Toc48235503" w:history="1">
             <w:r>
               <w:rPr>
                 <w:rStyle w:val="Hyperlink"/>
@@ -3527,7 +3517,7 @@
                 <w:noProof/>
                 <w:webHidden/>
               </w:rPr>
-              <w:instrText xml:space="preserve"> PAGEREF _Toc48231416 \h </w:instrText>
+              <w:instrText xml:space="preserve"> PAGEREF _Toc48235503 \h </w:instrText>
             </w:r>
             <w:r>
               <w:rPr>
@@ -3547,7 +3537,7 @@
                 <w:noProof/>
                 <w:webHidden/>
               </w:rPr>
-              <w:t>4</w:t>
+              <w:t>6</w:t>
             </w:r>
             <w:r>
               <w:rPr>
@@ -3571,7 +3561,7 @@
               <w:lang w:val="es-EC" w:eastAsia="es-EC"/>
             </w:rPr>
           </w:pPr>
-          <w:hyperlink w:anchor="_Toc48231417" w:history="1">
+          <w:hyperlink w:anchor="_Toc48235504" w:history="1">
             <w:r>
               <w:rPr>
                 <w:rStyle w:val="Hyperlink"/>
@@ -3615,7 +3605,7 @@
                 <w:noProof/>
                 <w:webHidden/>
               </w:rPr>
-              <w:instrText xml:space="preserve"> PAGEREF _Toc48231417 \h </w:instrText>
+              <w:instrText xml:space="preserve"> PAGEREF _Toc48235504 \h </w:instrText>
             </w:r>
             <w:r>
               <w:rPr>
@@ -3635,7 +3625,7 @@
                 <w:noProof/>
                 <w:webHidden/>
               </w:rPr>
-              <w:t>4</w:t>
+              <w:t>6</w:t>
             </w:r>
             <w:r>
               <w:rPr>
@@ -3659,7 +3649,7 @@
               <w:lang w:val="es-EC" w:eastAsia="es-EC"/>
             </w:rPr>
           </w:pPr>
-          <w:hyperlink w:anchor="_Toc48231418" w:history="1">
+          <w:hyperlink w:anchor="_Toc48235505" w:history="1">
             <w:r>
               <w:rPr>
                 <w:rStyle w:val="Hyperlink"/>
@@ -3703,7 +3693,7 @@
                 <w:noProof/>
                 <w:webHidden/>
               </w:rPr>
-              <w:instrText xml:space="preserve"> PAGEREF _Toc48231418 \h </w:instrText>
+              <w:instrText xml:space="preserve"> PAGEREF _Toc48235505 \h </w:instrText>
             </w:r>
             <w:r>
               <w:rPr>
@@ -3723,7 +3713,7 @@
                 <w:noProof/>
                 <w:webHidden/>
               </w:rPr>
-              <w:t>4</w:t>
+              <w:t>6</w:t>
             </w:r>
             <w:r>
               <w:rPr>
@@ -3791,7 +3781,7 @@
           <w:szCs w:val="28"/>
         </w:rPr>
       </w:pPr>
-      <w:bookmarkStart w:id="1" w:name="_Toc48231382"/>
+      <w:bookmarkStart w:id="1" w:name="_Toc48235469"/>
       <w:r>
         <w:rPr>
           <w:rFonts w:ascii="Times New Roman" w:hAnsi="Times New Roman" w:cs="Times New Roman"/>
@@ -3821,7 +3811,7 @@
           <w:szCs w:val="28"/>
         </w:rPr>
       </w:pPr>
-      <w:bookmarkStart w:id="2" w:name="_Toc48231383"/>
+      <w:bookmarkStart w:id="2" w:name="_Toc48235470"/>
       <w:r>
         <w:rPr>
           <w:rFonts w:ascii="Times New Roman" w:hAnsi="Times New Roman" w:cs="Times New Roman"/>
@@ -3840,7 +3830,7 @@
           <w:sz w:val="28"/>
           <w:szCs w:val="28"/>
         </w:rPr>
-        <w:t>CS1</w:t>
+        <w:t>DUPLICATE CODE</w:t>
       </w:r>
       <w:bookmarkEnd w:id="2"/>
       <w:r>
@@ -3868,24 +3858,104 @@
           <w:szCs w:val="28"/>
         </w:rPr>
       </w:pPr>
-      <w:r>
-        <w:rPr>
-          <w:rFonts w:ascii="Times New Roman" w:hAnsi="Times New Roman" w:cs="Times New Roman"/>
-          <w:sz w:val="28"/>
-          <w:szCs w:val="28"/>
+      <w:bookmarkStart w:id="3" w:name="_Toc48235471"/>
+      <w:r>
+        <w:rPr>
+          <w:rFonts w:ascii="Times New Roman" w:hAnsi="Times New Roman" w:cs="Times New Roman"/>
+          <w:sz w:val="28"/>
+          <w:szCs w:val="28"/>
+        </w:rPr>
+        <w:t>Descripción</w:t>
+      </w:r>
+      <w:bookmarkEnd w:id="3"/>
+    </w:p>
+    <w:p>
+      <w:pPr>
+        <w:pStyle w:val="ListParagraph"/>
+        <w:ind w:left="1440"/>
+        <w:jc w:val="both"/>
+        <w:rPr>
+          <w:rFonts w:ascii="Times New Roman" w:hAnsi="Times New Roman" w:cs="Times New Roman"/>
+          <w:sz w:val="24"/>
+          <w:szCs w:val="24"/>
+        </w:rPr>
+      </w:pPr>
+      <w:r>
+        <w:rPr>
+          <w:rFonts w:ascii="Times New Roman" w:hAnsi="Times New Roman" w:cs="Times New Roman"/>
+          <w:sz w:val="24"/>
+          <w:szCs w:val="24"/>
+        </w:rPr>
+        <w:t xml:space="preserve">Este </w:t>
+      </w:r>
+      <w:proofErr w:type="spellStart"/>
+      <w:r>
+        <w:rPr>
+          <w:rFonts w:ascii="Times New Roman" w:hAnsi="Times New Roman" w:cs="Times New Roman"/>
+          <w:sz w:val="24"/>
+          <w:szCs w:val="24"/>
+        </w:rPr>
+        <w:t>code</w:t>
+      </w:r>
+      <w:proofErr w:type="spellEnd"/>
+      <w:r>
+        <w:rPr>
+          <w:rFonts w:ascii="Times New Roman" w:hAnsi="Times New Roman" w:cs="Times New Roman"/>
+          <w:sz w:val="24"/>
+          <w:szCs w:val="24"/>
         </w:rPr>
         <w:t xml:space="preserve"> </w:t>
       </w:r>
-      <w:bookmarkStart w:id="3" w:name="_Toc48231384"/>
-      <w:r>
-        <w:rPr>
-          <w:rFonts w:ascii="Times New Roman" w:hAnsi="Times New Roman" w:cs="Times New Roman"/>
-          <w:sz w:val="28"/>
-          <w:szCs w:val="28"/>
-        </w:rPr>
-        <w:t>Descripción</w:t>
-      </w:r>
-      <w:bookmarkEnd w:id="3"/>
+      <w:proofErr w:type="spellStart"/>
+      <w:r>
+        <w:rPr>
+          <w:rFonts w:ascii="Times New Roman" w:hAnsi="Times New Roman" w:cs="Times New Roman"/>
+          <w:sz w:val="24"/>
+          <w:szCs w:val="24"/>
+        </w:rPr>
+        <w:t>smells</w:t>
+      </w:r>
+      <w:proofErr w:type="spellEnd"/>
+      <w:r>
+        <w:rPr>
+          <w:rFonts w:ascii="Times New Roman" w:hAnsi="Times New Roman" w:cs="Times New Roman"/>
+          <w:sz w:val="24"/>
+          <w:szCs w:val="24"/>
+        </w:rPr>
+        <w:t xml:space="preserve"> se da cuando dos fragmentos de código son exactamente iguales</w:t>
+      </w:r>
+      <w:r>
+        <w:rPr>
+          <w:rFonts w:ascii="Times New Roman" w:hAnsi="Times New Roman" w:cs="Times New Roman"/>
+          <w:sz w:val="24"/>
+          <w:szCs w:val="24"/>
+        </w:rPr>
+        <w:t xml:space="preserve">, tal como se daba en las clases Estudiantes y Profesor, los cuales compartían atributos como nombre, apellido, edad, </w:t>
+      </w:r>
+      <w:r>
+        <w:rPr>
+          <w:rFonts w:ascii="Times New Roman" w:hAnsi="Times New Roman" w:cs="Times New Roman"/>
+          <w:sz w:val="24"/>
+          <w:szCs w:val="24"/>
+        </w:rPr>
+        <w:t>dirección</w:t>
+      </w:r>
+      <w:r>
+        <w:rPr>
+          <w:rFonts w:ascii="Times New Roman" w:hAnsi="Times New Roman" w:cs="Times New Roman"/>
+          <w:sz w:val="24"/>
+          <w:szCs w:val="24"/>
+        </w:rPr>
+        <w:t xml:space="preserve">, teléfono </w:t>
+      </w:r>
+      <w:r>
+        <w:rPr>
+          <w:rFonts w:ascii="Times New Roman" w:hAnsi="Times New Roman" w:cs="Times New Roman"/>
+          <w:sz w:val="24"/>
+          <w:szCs w:val="24"/>
+        </w:rPr>
+        <w:t xml:space="preserve">y paralelos y estos atributos eran del mismo tipo. </w:t>
+      </w:r>
     </w:p>
     <w:p>
       <w:pPr>
@@ -3909,7 +3979,7 @@
         </w:rPr>
         <w:t xml:space="preserve"> </w:t>
       </w:r>
-      <w:bookmarkStart w:id="4" w:name="_Toc48231385"/>
+      <w:bookmarkStart w:id="4" w:name="_Toc48235472"/>
       <w:r>
         <w:rPr>
           <w:rFonts w:ascii="Times New Roman" w:hAnsi="Times New Roman" w:cs="Times New Roman"/>
@@ -3947,6 +4017,127 @@
       </w:r>
       <w:bookmarkEnd w:id="4"/>
       <w:proofErr w:type="spellEnd"/>
+    </w:p>
+    <w:p>
+      <w:pPr>
+        <w:pStyle w:val="ListParagraph"/>
+        <w:ind w:left="1440"/>
+        <w:rPr>
+          <w:rFonts w:ascii="Times New Roman" w:hAnsi="Times New Roman" w:cs="Times New Roman"/>
+          <w:sz w:val="28"/>
+          <w:szCs w:val="28"/>
+        </w:rPr>
+      </w:pPr>
+      <w:r>
+        <w:rPr>
+          <w:noProof/>
+        </w:rPr>
+        <w:drawing>
+          <wp:inline distT="0" distB="0" distL="0" distR="0" wp14:anchorId="6F70B6EC" wp14:editId="0907A1BF">
+            <wp:extent cx="3600000" cy="2889808"/>
+            <wp:effectExtent l="0" t="0" r="635" b="6350"/>
+            <wp:docPr id="1" name="Picture 1"/>
+            <wp:cNvGraphicFramePr>
+              <a:graphicFrameLocks xmlns:a="http://schemas.openxmlformats.org/drawingml/2006/main" noChangeAspect="1"/>
+            </wp:cNvGraphicFramePr>
+            <a:graphic xmlns:a="http://schemas.openxmlformats.org/drawingml/2006/main">
+              <a:graphicData uri="http://schemas.openxmlformats.org/drawingml/2006/picture">
+                <pic:pic xmlns:pic="http://schemas.openxmlformats.org/drawingml/2006/picture">
+                  <pic:nvPicPr>
+                    <pic:cNvPr id="1" name=""/>
+                    <pic:cNvPicPr/>
+                  </pic:nvPicPr>
+                  <pic:blipFill rotWithShape="1">
+                    <a:blip r:embed="rId11"/>
+                    <a:srcRect r="15332"/>
+                    <a:stretch/>
+                  </pic:blipFill>
+                  <pic:spPr bwMode="auto">
+                    <a:xfrm>
+                      <a:off x="0" y="0"/>
+                      <a:ext cx="3600000" cy="2889808"/>
+                    </a:xfrm>
+                    <a:prstGeom prst="rect">
+                      <a:avLst/>
+                    </a:prstGeom>
+                    <a:ln>
+                      <a:noFill/>
+                    </a:ln>
+                    <a:extLst>
+                      <a:ext uri="{53640926-AAD7-44D8-BBD7-CCE9431645EC}">
+                        <a14:shadowObscured xmlns:a14="http://schemas.microsoft.com/office/drawing/2010/main"/>
+                      </a:ext>
+                    </a:extLst>
+                  </pic:spPr>
+                </pic:pic>
+              </a:graphicData>
+            </a:graphic>
+          </wp:inline>
+        </w:drawing>
+      </w:r>
+    </w:p>
+    <w:p>
+      <w:pPr>
+        <w:pStyle w:val="ListParagraph"/>
+        <w:ind w:left="1440"/>
+        <w:rPr>
+          <w:rFonts w:ascii="Times New Roman" w:hAnsi="Times New Roman" w:cs="Times New Roman"/>
+          <w:sz w:val="28"/>
+          <w:szCs w:val="28"/>
+        </w:rPr>
+      </w:pPr>
+      <w:r>
+        <w:rPr>
+          <w:noProof/>
+        </w:rPr>
+        <w:drawing>
+          <wp:inline distT="0" distB="0" distL="0" distR="0" wp14:anchorId="44C974E7" wp14:editId="2506B02E">
+            <wp:extent cx="3600000" cy="2463158"/>
+            <wp:effectExtent l="0" t="0" r="635" b="0"/>
+            <wp:docPr id="6" name="Picture 6"/>
+            <wp:cNvGraphicFramePr>
+              <a:graphicFrameLocks xmlns:a="http://schemas.openxmlformats.org/drawingml/2006/main" noChangeAspect="1"/>
+            </wp:cNvGraphicFramePr>
+            <a:graphic xmlns:a="http://schemas.openxmlformats.org/drawingml/2006/main">
+              <a:graphicData uri="http://schemas.openxmlformats.org/drawingml/2006/picture">
+                <pic:pic xmlns:pic="http://schemas.openxmlformats.org/drawingml/2006/picture">
+                  <pic:nvPicPr>
+                    <pic:cNvPr id="1" name=""/>
+                    <pic:cNvPicPr/>
+                  </pic:nvPicPr>
+                  <pic:blipFill>
+                    <a:blip r:embed="rId12"/>
+                    <a:stretch>
+                      <a:fillRect/>
+                    </a:stretch>
+                  </pic:blipFill>
+                  <pic:spPr>
+                    <a:xfrm>
+                      <a:off x="0" y="0"/>
+                      <a:ext cx="3600000" cy="2463158"/>
+                    </a:xfrm>
+                    <a:prstGeom prst="rect">
+                      <a:avLst/>
+                    </a:prstGeom>
+                  </pic:spPr>
+                </pic:pic>
+              </a:graphicData>
+            </a:graphic>
+          </wp:inline>
+        </w:drawing>
+      </w:r>
+    </w:p>
+    <w:p>
+      <w:pPr>
+        <w:pStyle w:val="ListParagraph"/>
+        <w:ind w:left="1440"/>
+        <w:outlineLvl w:val="2"/>
+        <w:rPr>
+          <w:rFonts w:ascii="Times New Roman" w:hAnsi="Times New Roman" w:cs="Times New Roman"/>
+          <w:sz w:val="28"/>
+          <w:szCs w:val="28"/>
+        </w:rPr>
+      </w:pPr>
     </w:p>
     <w:p>
       <w:pPr>
@@ -3971,7 +4162,7 @@
         </w:rPr>
         <w:t xml:space="preserve"> </w:t>
       </w:r>
-      <w:bookmarkStart w:id="5" w:name="_Toc48231386"/>
+      <w:bookmarkStart w:id="5" w:name="_Toc48235473"/>
       <w:r>
         <w:rPr>
           <w:rFonts w:ascii="Times New Roman" w:hAnsi="Times New Roman" w:cs="Times New Roman"/>
@@ -3981,6 +4172,106 @@
         <w:t>Consecuencias</w:t>
       </w:r>
       <w:bookmarkEnd w:id="5"/>
+    </w:p>
+    <w:p>
+      <w:pPr>
+        <w:pStyle w:val="ListParagraph"/>
+        <w:ind w:left="1440"/>
+        <w:jc w:val="both"/>
+        <w:rPr>
+          <w:rFonts w:ascii="Times New Roman" w:hAnsi="Times New Roman" w:cs="Times New Roman"/>
+          <w:sz w:val="24"/>
+          <w:szCs w:val="24"/>
+        </w:rPr>
+      </w:pPr>
+      <w:r>
+        <w:rPr>
+          <w:rFonts w:ascii="Times New Roman" w:hAnsi="Times New Roman" w:cs="Times New Roman"/>
+          <w:sz w:val="24"/>
+          <w:szCs w:val="24"/>
+        </w:rPr>
+        <w:t xml:space="preserve">Las consecuencias es que se va a tener </w:t>
+      </w:r>
+      <w:r>
+        <w:rPr>
+          <w:rFonts w:ascii="Times New Roman" w:hAnsi="Times New Roman" w:cs="Times New Roman"/>
+          <w:sz w:val="24"/>
+          <w:szCs w:val="24"/>
+        </w:rPr>
+        <w:t>dos clases que comparten los mismos atributos lo que puede resultar en que en el futur</w:t>
+      </w:r>
+      <w:r>
+        <w:rPr>
+          <w:rFonts w:ascii="Times New Roman" w:hAnsi="Times New Roman" w:cs="Times New Roman"/>
+          <w:sz w:val="24"/>
+          <w:szCs w:val="24"/>
+        </w:rPr>
+        <w:t xml:space="preserve">o cuando </w:t>
+      </w:r>
+      <w:r>
+        <w:rPr>
+          <w:rFonts w:ascii="Times New Roman" w:hAnsi="Times New Roman" w:cs="Times New Roman"/>
+          <w:sz w:val="24"/>
+          <w:szCs w:val="24"/>
+        </w:rPr>
+        <w:t xml:space="preserve">necesitemos </w:t>
+      </w:r>
+      <w:r>
+        <w:rPr>
+          <w:rFonts w:ascii="Times New Roman" w:hAnsi="Times New Roman" w:cs="Times New Roman"/>
+          <w:sz w:val="24"/>
+          <w:szCs w:val="24"/>
+        </w:rPr>
+        <w:t>hacer algún cambio o mejora se nos va a hacer difícil</w:t>
+      </w:r>
+      <w:r>
+        <w:rPr>
+          <w:rFonts w:ascii="Times New Roman" w:hAnsi="Times New Roman" w:cs="Times New Roman"/>
+          <w:sz w:val="24"/>
+          <w:szCs w:val="24"/>
+        </w:rPr>
+        <w:t xml:space="preserve">, </w:t>
+      </w:r>
+      <w:r>
+        <w:rPr>
+          <w:rFonts w:ascii="Times New Roman" w:hAnsi="Times New Roman" w:cs="Times New Roman"/>
+          <w:sz w:val="24"/>
+          <w:szCs w:val="24"/>
+        </w:rPr>
+        <w:t xml:space="preserve">cambios que tendremos que realizar manualmente lo que significara en </w:t>
+      </w:r>
+      <w:r>
+        <w:rPr>
+          <w:rFonts w:ascii="Times New Roman" w:hAnsi="Times New Roman" w:cs="Times New Roman"/>
+          <w:sz w:val="24"/>
+          <w:szCs w:val="24"/>
+        </w:rPr>
+        <w:t xml:space="preserve">que se usaran mas recurso como el tiempo. </w:t>
+      </w:r>
+    </w:p>
+    <w:p>
+      <w:pPr>
+        <w:pStyle w:val="ListParagraph"/>
+        <w:ind w:left="1440"/>
+        <w:jc w:val="both"/>
+        <w:rPr>
+          <w:rFonts w:ascii="Times New Roman" w:hAnsi="Times New Roman" w:cs="Times New Roman"/>
+          <w:sz w:val="24"/>
+          <w:szCs w:val="24"/>
+        </w:rPr>
+      </w:pPr>
+    </w:p>
+    <w:p>
+      <w:pPr>
+        <w:pStyle w:val="ListParagraph"/>
+        <w:ind w:left="1440"/>
+        <w:jc w:val="both"/>
+        <w:rPr>
+          <w:rFonts w:ascii="Times New Roman" w:hAnsi="Times New Roman" w:cs="Times New Roman"/>
+          <w:sz w:val="24"/>
+          <w:szCs w:val="24"/>
+        </w:rPr>
+      </w:pPr>
     </w:p>
     <w:p>
       <w:pPr>
@@ -3997,13 +4288,14 @@
           <w:szCs w:val="24"/>
         </w:rPr>
       </w:pPr>
-      <w:bookmarkStart w:id="6" w:name="_Toc48231387"/>
-      <w:r>
-        <w:rPr>
-          <w:rFonts w:ascii="Times New Roman" w:hAnsi="Times New Roman" w:cs="Times New Roman"/>
-          <w:sz w:val="28"/>
-          <w:szCs w:val="28"/>
-        </w:rPr>
+      <w:bookmarkStart w:id="6" w:name="_Toc48235474"/>
+      <w:r>
+        <w:rPr>
+          <w:rFonts w:ascii="Times New Roman" w:hAnsi="Times New Roman" w:cs="Times New Roman"/>
+          <w:sz w:val="28"/>
+          <w:szCs w:val="28"/>
+        </w:rPr>
+        <w:lastRenderedPageBreak/>
         <w:t>Técnica</w:t>
       </w:r>
       <w:r>
@@ -4022,7 +4314,103 @@
         </w:rPr>
         <w:t xml:space="preserve"> de refactorización</w:t>
       </w:r>
+      <w:r>
+        <w:rPr>
+          <w:rFonts w:ascii="Times New Roman" w:hAnsi="Times New Roman" w:cs="Times New Roman"/>
+          <w:sz w:val="28"/>
+          <w:szCs w:val="28"/>
+        </w:rPr>
+        <w:t xml:space="preserve">: </w:t>
+      </w:r>
+      <w:r>
+        <w:rPr>
+          <w:rFonts w:ascii="Times New Roman" w:hAnsi="Times New Roman" w:cs="Times New Roman"/>
+          <w:sz w:val="28"/>
+          <w:szCs w:val="28"/>
+        </w:rPr>
+        <w:t>Subir</w:t>
+      </w:r>
+      <w:r>
+        <w:rPr>
+          <w:rFonts w:ascii="Times New Roman" w:hAnsi="Times New Roman" w:cs="Times New Roman"/>
+          <w:sz w:val="28"/>
+          <w:szCs w:val="28"/>
+        </w:rPr>
+        <w:t xml:space="preserve"> Campo</w:t>
+      </w:r>
       <w:bookmarkEnd w:id="6"/>
+    </w:p>
+    <w:p>
+      <w:pPr>
+        <w:pStyle w:val="ListParagraph"/>
+        <w:ind w:left="1440"/>
+        <w:jc w:val="both"/>
+        <w:rPr>
+          <w:rFonts w:ascii="Times New Roman" w:hAnsi="Times New Roman" w:cs="Times New Roman"/>
+          <w:sz w:val="24"/>
+          <w:szCs w:val="24"/>
+        </w:rPr>
+      </w:pPr>
+      <w:r>
+        <w:rPr>
+          <w:rFonts w:ascii="Times New Roman" w:hAnsi="Times New Roman" w:cs="Times New Roman"/>
+          <w:sz w:val="24"/>
+          <w:szCs w:val="24"/>
+        </w:rPr>
+        <w:t xml:space="preserve">Se utilizo esta técnica para extraer los parámetros </w:t>
+      </w:r>
+      <w:r>
+        <w:rPr>
+          <w:rFonts w:ascii="Times New Roman" w:hAnsi="Times New Roman" w:cs="Times New Roman"/>
+          <w:sz w:val="24"/>
+          <w:szCs w:val="24"/>
+        </w:rPr>
+        <w:t>nombre, apellido, edad, dirección, teléfono y paralelos</w:t>
+      </w:r>
+      <w:r>
+        <w:rPr>
+          <w:rFonts w:ascii="Times New Roman" w:hAnsi="Times New Roman" w:cs="Times New Roman"/>
+          <w:sz w:val="24"/>
+          <w:szCs w:val="24"/>
+        </w:rPr>
+        <w:t xml:space="preserve"> y se creó una clase padre llamada “Persona” con el fin de que las clases Estudiante y Profesor extiendan de esta clase y así solucionar el </w:t>
+      </w:r>
+      <w:proofErr w:type="spellStart"/>
+      <w:r>
+        <w:rPr>
+          <w:rFonts w:ascii="Times New Roman" w:hAnsi="Times New Roman" w:cs="Times New Roman"/>
+          <w:sz w:val="24"/>
+          <w:szCs w:val="24"/>
+        </w:rPr>
+        <w:t>code</w:t>
+      </w:r>
+      <w:proofErr w:type="spellEnd"/>
+      <w:r>
+        <w:rPr>
+          <w:rFonts w:ascii="Times New Roman" w:hAnsi="Times New Roman" w:cs="Times New Roman"/>
+          <w:sz w:val="24"/>
+          <w:szCs w:val="24"/>
+        </w:rPr>
+        <w:t xml:space="preserve"> </w:t>
+      </w:r>
+      <w:proofErr w:type="spellStart"/>
+      <w:r>
+        <w:rPr>
+          <w:rFonts w:ascii="Times New Roman" w:hAnsi="Times New Roman" w:cs="Times New Roman"/>
+          <w:sz w:val="24"/>
+          <w:szCs w:val="24"/>
+        </w:rPr>
+        <w:t>smells</w:t>
+      </w:r>
+      <w:proofErr w:type="spellEnd"/>
+      <w:r>
+        <w:rPr>
+          <w:rFonts w:ascii="Times New Roman" w:hAnsi="Times New Roman" w:cs="Times New Roman"/>
+          <w:sz w:val="24"/>
+          <w:szCs w:val="24"/>
+        </w:rPr>
+        <w:t xml:space="preserve"> de código duplicado. </w:t>
+      </w:r>
     </w:p>
     <w:p>
       <w:pPr>
@@ -4039,7 +4427,7 @@
           <w:szCs w:val="24"/>
         </w:rPr>
       </w:pPr>
-      <w:bookmarkStart w:id="7" w:name="_Toc48231388"/>
+      <w:bookmarkStart w:id="7" w:name="_Toc48235475"/>
       <w:r>
         <w:rPr>
           <w:rFonts w:ascii="Times New Roman" w:hAnsi="Times New Roman" w:cs="Times New Roman"/>
@@ -4057,6 +4445,58 @@
         <w:t xml:space="preserve"> del código refactorizado</w:t>
       </w:r>
       <w:bookmarkEnd w:id="7"/>
+    </w:p>
+    <w:p>
+      <w:pPr>
+        <w:pStyle w:val="ListParagraph"/>
+        <w:ind w:left="1440"/>
+        <w:jc w:val="both"/>
+        <w:rPr>
+          <w:rFonts w:ascii="Times New Roman" w:hAnsi="Times New Roman" w:cs="Times New Roman"/>
+          <w:sz w:val="28"/>
+          <w:szCs w:val="28"/>
+        </w:rPr>
+      </w:pPr>
+      <w:r>
+        <w:rPr>
+          <w:noProof/>
+        </w:rPr>
+        <w:drawing>
+          <wp:inline distT="0" distB="0" distL="0" distR="0" wp14:anchorId="73587326" wp14:editId="4DF7A373">
+            <wp:extent cx="4680000" cy="1752903"/>
+            <wp:effectExtent l="0" t="0" r="6350" b="0"/>
+            <wp:docPr id="3" name="Picture 3"/>
+            <wp:cNvGraphicFramePr>
+              <a:graphicFrameLocks xmlns:a="http://schemas.openxmlformats.org/drawingml/2006/main" noChangeAspect="1"/>
+            </wp:cNvGraphicFramePr>
+            <a:graphic xmlns:a="http://schemas.openxmlformats.org/drawingml/2006/main">
+              <a:graphicData uri="http://schemas.openxmlformats.org/drawingml/2006/picture">
+                <pic:pic xmlns:pic="http://schemas.openxmlformats.org/drawingml/2006/picture">
+                  <pic:nvPicPr>
+                    <pic:cNvPr id="1" name=""/>
+                    <pic:cNvPicPr/>
+                  </pic:nvPicPr>
+                  <pic:blipFill>
+                    <a:blip r:embed="rId13"/>
+                    <a:stretch>
+                      <a:fillRect/>
+                    </a:stretch>
+                  </pic:blipFill>
+                  <pic:spPr>
+                    <a:xfrm>
+                      <a:off x="0" y="0"/>
+                      <a:ext cx="4680000" cy="1752903"/>
+                    </a:xfrm>
+                    <a:prstGeom prst="rect">
+                      <a:avLst/>
+                    </a:prstGeom>
+                  </pic:spPr>
+                </pic:pic>
+              </a:graphicData>
+            </a:graphic>
+          </wp:inline>
+        </w:drawing>
+      </w:r>
       <w:r>
         <w:rPr>
           <w:rFonts w:ascii="Times New Roman" w:hAnsi="Times New Roman" w:cs="Times New Roman"/>
@@ -4073,6 +4513,128 @@
         </w:rPr>
         <w:t xml:space="preserve"> </w:t>
       </w:r>
+    </w:p>
+    <w:p>
+      <w:pPr>
+        <w:pStyle w:val="ListParagraph"/>
+        <w:ind w:left="1440"/>
+        <w:jc w:val="both"/>
+        <w:rPr>
+          <w:rFonts w:ascii="Times New Roman" w:hAnsi="Times New Roman" w:cs="Times New Roman"/>
+          <w:b/>
+          <w:bCs/>
+          <w:sz w:val="28"/>
+          <w:szCs w:val="28"/>
+        </w:rPr>
+      </w:pPr>
+      <w:r>
+        <w:rPr>
+          <w:noProof/>
+        </w:rPr>
+        <w:drawing>
+          <wp:inline distT="0" distB="0" distL="0" distR="0" wp14:anchorId="0BBA47D2" wp14:editId="3A709FA0">
+            <wp:extent cx="4680000" cy="1621006"/>
+            <wp:effectExtent l="0" t="0" r="6350" b="0"/>
+            <wp:docPr id="4" name="Picture 4"/>
+            <wp:cNvGraphicFramePr>
+              <a:graphicFrameLocks xmlns:a="http://schemas.openxmlformats.org/drawingml/2006/main" noChangeAspect="1"/>
+            </wp:cNvGraphicFramePr>
+            <a:graphic xmlns:a="http://schemas.openxmlformats.org/drawingml/2006/main">
+              <a:graphicData uri="http://schemas.openxmlformats.org/drawingml/2006/picture">
+                <pic:pic xmlns:pic="http://schemas.openxmlformats.org/drawingml/2006/picture">
+                  <pic:nvPicPr>
+                    <pic:cNvPr id="1" name=""/>
+                    <pic:cNvPicPr/>
+                  </pic:nvPicPr>
+                  <pic:blipFill>
+                    <a:blip r:embed="rId14"/>
+                    <a:stretch>
+                      <a:fillRect/>
+                    </a:stretch>
+                  </pic:blipFill>
+                  <pic:spPr>
+                    <a:xfrm>
+                      <a:off x="0" y="0"/>
+                      <a:ext cx="4680000" cy="1621006"/>
+                    </a:xfrm>
+                    <a:prstGeom prst="rect">
+                      <a:avLst/>
+                    </a:prstGeom>
+                  </pic:spPr>
+                </pic:pic>
+              </a:graphicData>
+            </a:graphic>
+          </wp:inline>
+        </w:drawing>
+      </w:r>
+    </w:p>
+    <w:p>
+      <w:pPr>
+        <w:pStyle w:val="ListParagraph"/>
+        <w:ind w:left="1440"/>
+        <w:jc w:val="both"/>
+        <w:rPr>
+          <w:rFonts w:ascii="Times New Roman" w:hAnsi="Times New Roman" w:cs="Times New Roman"/>
+          <w:b/>
+          <w:bCs/>
+          <w:sz w:val="28"/>
+          <w:szCs w:val="28"/>
+        </w:rPr>
+      </w:pPr>
+      <w:r>
+        <w:rPr>
+          <w:noProof/>
+        </w:rPr>
+        <w:drawing>
+          <wp:inline distT="0" distB="0" distL="0" distR="0" wp14:anchorId="67CDB64D" wp14:editId="59D7A181">
+            <wp:extent cx="4095750" cy="3943350"/>
+            <wp:effectExtent l="0" t="0" r="0" b="0"/>
+            <wp:docPr id="5" name="Picture 5"/>
+            <wp:cNvGraphicFramePr>
+              <a:graphicFrameLocks xmlns:a="http://schemas.openxmlformats.org/drawingml/2006/main" noChangeAspect="1"/>
+            </wp:cNvGraphicFramePr>
+            <a:graphic xmlns:a="http://schemas.openxmlformats.org/drawingml/2006/main">
+              <a:graphicData uri="http://schemas.openxmlformats.org/drawingml/2006/picture">
+                <pic:pic xmlns:pic="http://schemas.openxmlformats.org/drawingml/2006/picture">
+                  <pic:nvPicPr>
+                    <pic:cNvPr id="1" name=""/>
+                    <pic:cNvPicPr/>
+                  </pic:nvPicPr>
+                  <pic:blipFill>
+                    <a:blip r:embed="rId15"/>
+                    <a:stretch>
+                      <a:fillRect/>
+                    </a:stretch>
+                  </pic:blipFill>
+                  <pic:spPr>
+                    <a:xfrm>
+                      <a:off x="0" y="0"/>
+                      <a:ext cx="4095750" cy="3943350"/>
+                    </a:xfrm>
+                    <a:prstGeom prst="rect">
+                      <a:avLst/>
+                    </a:prstGeom>
+                  </pic:spPr>
+                </pic:pic>
+              </a:graphicData>
+            </a:graphic>
+          </wp:inline>
+        </w:drawing>
+      </w:r>
+    </w:p>
+    <w:p>
+      <w:pPr>
+        <w:pStyle w:val="ListParagraph"/>
+        <w:ind w:left="1440"/>
+        <w:jc w:val="both"/>
+        <w:rPr>
+          <w:rFonts w:ascii="Times New Roman" w:hAnsi="Times New Roman" w:cs="Times New Roman"/>
+          <w:b/>
+          <w:bCs/>
+          <w:sz w:val="28"/>
+          <w:szCs w:val="28"/>
+        </w:rPr>
+      </w:pPr>
     </w:p>
     <w:p>
       <w:pPr>
@@ -4081,7 +4643,16 @@
           <w:ilvl w:val="0"/>
           <w:numId w:val="8"/>
         </w:numPr>
+        <w:jc w:val="both"/>
         <w:outlineLvl w:val="1"/>
+        <w:rPr>
+          <w:rFonts w:ascii="Times New Roman" w:hAnsi="Times New Roman" w:cs="Times New Roman"/>
+          <w:sz w:val="24"/>
+          <w:szCs w:val="24"/>
+        </w:rPr>
+      </w:pPr>
+      <w:bookmarkStart w:id="8" w:name="_Toc48235476"/>
+      <w:r>
         <w:rPr>
           <w:rFonts w:ascii="Times New Roman" w:hAnsi="Times New Roman" w:cs="Times New Roman"/>
           <w:b/>
@@ -4089,16 +4660,7 @@
           <w:sz w:val="28"/>
           <w:szCs w:val="28"/>
         </w:rPr>
-      </w:pPr>
-      <w:bookmarkStart w:id="8" w:name="_Toc48231389"/>
-      <w:r>
-        <w:rPr>
-          <w:rFonts w:ascii="Times New Roman" w:hAnsi="Times New Roman" w:cs="Times New Roman"/>
-          <w:b/>
-          <w:bCs/>
-          <w:sz w:val="28"/>
-          <w:szCs w:val="28"/>
-        </w:rPr>
+        <w:lastRenderedPageBreak/>
         <w:t>Nombre CS2</w:t>
       </w:r>
       <w:bookmarkEnd w:id="8"/>
@@ -4125,7 +4687,7 @@
         </w:rPr>
         <w:t xml:space="preserve"> </w:t>
       </w:r>
-      <w:bookmarkStart w:id="9" w:name="_Toc48231390"/>
+      <w:bookmarkStart w:id="9" w:name="_Toc48235477"/>
       <w:r>
         <w:rPr>
           <w:rFonts w:ascii="Times New Roman" w:hAnsi="Times New Roman" w:cs="Times New Roman"/>
@@ -4158,7 +4720,7 @@
         </w:rPr>
         <w:t xml:space="preserve"> </w:t>
       </w:r>
-      <w:bookmarkStart w:id="10" w:name="_Toc48231391"/>
+      <w:bookmarkStart w:id="10" w:name="_Toc48235478"/>
       <w:r>
         <w:rPr>
           <w:rFonts w:ascii="Times New Roman" w:hAnsi="Times New Roman" w:cs="Times New Roman"/>
@@ -4219,7 +4781,7 @@
         </w:rPr>
         <w:t xml:space="preserve"> </w:t>
       </w:r>
-      <w:bookmarkStart w:id="11" w:name="_Toc48231392"/>
+      <w:bookmarkStart w:id="11" w:name="_Toc48235479"/>
       <w:r>
         <w:rPr>
           <w:rFonts w:ascii="Times New Roman" w:hAnsi="Times New Roman" w:cs="Times New Roman"/>
@@ -4245,7 +4807,7 @@
           <w:szCs w:val="24"/>
         </w:rPr>
       </w:pPr>
-      <w:bookmarkStart w:id="12" w:name="_Toc48231393"/>
+      <w:bookmarkStart w:id="12" w:name="_Toc48235480"/>
       <w:r>
         <w:rPr>
           <w:rFonts w:ascii="Times New Roman" w:hAnsi="Times New Roman" w:cs="Times New Roman"/>
@@ -4271,7 +4833,7 @@
           <w:szCs w:val="24"/>
         </w:rPr>
       </w:pPr>
-      <w:bookmarkStart w:id="13" w:name="_Toc48231394"/>
+      <w:bookmarkStart w:id="13" w:name="_Toc48235481"/>
       <w:r>
         <w:rPr>
           <w:rFonts w:ascii="Times New Roman" w:hAnsi="Times New Roman" w:cs="Times New Roman"/>
@@ -4306,7 +4868,7 @@
           <w:szCs w:val="28"/>
         </w:rPr>
       </w:pPr>
-      <w:bookmarkStart w:id="14" w:name="_Toc48231395"/>
+      <w:bookmarkStart w:id="14" w:name="_Toc48235482"/>
       <w:r>
         <w:rPr>
           <w:rFonts w:ascii="Times New Roman" w:hAnsi="Times New Roman" w:cs="Times New Roman"/>
@@ -4341,7 +4903,7 @@
         </w:rPr>
         <w:t xml:space="preserve"> </w:t>
       </w:r>
-      <w:bookmarkStart w:id="15" w:name="_Toc48231396"/>
+      <w:bookmarkStart w:id="15" w:name="_Toc48235483"/>
       <w:r>
         <w:rPr>
           <w:rFonts w:ascii="Times New Roman" w:hAnsi="Times New Roman" w:cs="Times New Roman"/>
@@ -4374,7 +4936,7 @@
         </w:rPr>
         <w:t xml:space="preserve"> </w:t>
       </w:r>
-      <w:bookmarkStart w:id="16" w:name="_Toc48231397"/>
+      <w:bookmarkStart w:id="16" w:name="_Toc48235484"/>
       <w:r>
         <w:rPr>
           <w:rFonts w:ascii="Times New Roman" w:hAnsi="Times New Roman" w:cs="Times New Roman"/>
@@ -4435,7 +4997,7 @@
         </w:rPr>
         <w:t xml:space="preserve"> </w:t>
       </w:r>
-      <w:bookmarkStart w:id="17" w:name="_Toc48231398"/>
+      <w:bookmarkStart w:id="17" w:name="_Toc48235485"/>
       <w:r>
         <w:rPr>
           <w:rFonts w:ascii="Times New Roman" w:hAnsi="Times New Roman" w:cs="Times New Roman"/>
@@ -4461,7 +5023,7 @@
           <w:szCs w:val="24"/>
         </w:rPr>
       </w:pPr>
-      <w:bookmarkStart w:id="18" w:name="_Toc48231399"/>
+      <w:bookmarkStart w:id="18" w:name="_Toc48235486"/>
       <w:r>
         <w:rPr>
           <w:rFonts w:ascii="Times New Roman" w:hAnsi="Times New Roman" w:cs="Times New Roman"/>
@@ -4487,7 +5049,7 @@
           <w:szCs w:val="24"/>
         </w:rPr>
       </w:pPr>
-      <w:bookmarkStart w:id="19" w:name="_Toc48231400"/>
+      <w:bookmarkStart w:id="19" w:name="_Toc48235487"/>
       <w:r>
         <w:rPr>
           <w:rFonts w:ascii="Times New Roman" w:hAnsi="Times New Roman" w:cs="Times New Roman"/>
@@ -4522,7 +5084,7 @@
           <w:szCs w:val="28"/>
         </w:rPr>
       </w:pPr>
-      <w:bookmarkStart w:id="20" w:name="_Toc48231401"/>
+      <w:bookmarkStart w:id="20" w:name="_Toc48235488"/>
       <w:r>
         <w:rPr>
           <w:rFonts w:ascii="Times New Roman" w:hAnsi="Times New Roman" w:cs="Times New Roman"/>
@@ -4557,7 +5119,7 @@
         </w:rPr>
         <w:t xml:space="preserve"> </w:t>
       </w:r>
-      <w:bookmarkStart w:id="21" w:name="_Toc48231402"/>
+      <w:bookmarkStart w:id="21" w:name="_Toc48235489"/>
       <w:r>
         <w:rPr>
           <w:rFonts w:ascii="Times New Roman" w:hAnsi="Times New Roman" w:cs="Times New Roman"/>
@@ -4590,7 +5152,7 @@
         </w:rPr>
         <w:t xml:space="preserve"> </w:t>
       </w:r>
-      <w:bookmarkStart w:id="22" w:name="_Toc48231403"/>
+      <w:bookmarkStart w:id="22" w:name="_Toc48235490"/>
       <w:r>
         <w:rPr>
           <w:rFonts w:ascii="Times New Roman" w:hAnsi="Times New Roman" w:cs="Times New Roman"/>
@@ -4651,7 +5213,7 @@
         </w:rPr>
         <w:t xml:space="preserve"> </w:t>
       </w:r>
-      <w:bookmarkStart w:id="23" w:name="_Toc48231404"/>
+      <w:bookmarkStart w:id="23" w:name="_Toc48235491"/>
       <w:r>
         <w:rPr>
           <w:rFonts w:ascii="Times New Roman" w:hAnsi="Times New Roman" w:cs="Times New Roman"/>
@@ -4677,7 +5239,7 @@
           <w:szCs w:val="24"/>
         </w:rPr>
       </w:pPr>
-      <w:bookmarkStart w:id="24" w:name="_Toc48231405"/>
+      <w:bookmarkStart w:id="24" w:name="_Toc48235492"/>
       <w:r>
         <w:rPr>
           <w:rFonts w:ascii="Times New Roman" w:hAnsi="Times New Roman" w:cs="Times New Roman"/>
@@ -4703,7 +5265,7 @@
           <w:szCs w:val="24"/>
         </w:rPr>
       </w:pPr>
-      <w:bookmarkStart w:id="25" w:name="_Toc48231406"/>
+      <w:bookmarkStart w:id="25" w:name="_Toc48235493"/>
       <w:r>
         <w:rPr>
           <w:rFonts w:ascii="Times New Roman" w:hAnsi="Times New Roman" w:cs="Times New Roman"/>
@@ -4738,7 +5300,7 @@
           <w:szCs w:val="28"/>
         </w:rPr>
       </w:pPr>
-      <w:bookmarkStart w:id="26" w:name="_Toc48231407"/>
+      <w:bookmarkStart w:id="26" w:name="_Toc48235494"/>
       <w:r>
         <w:rPr>
           <w:rFonts w:ascii="Times New Roman" w:hAnsi="Times New Roman" w:cs="Times New Roman"/>
@@ -4783,7 +5345,7 @@
         </w:rPr>
         <w:t xml:space="preserve"> </w:t>
       </w:r>
-      <w:bookmarkStart w:id="27" w:name="_Toc48231408"/>
+      <w:bookmarkStart w:id="27" w:name="_Toc48235495"/>
       <w:r>
         <w:rPr>
           <w:rFonts w:ascii="Times New Roman" w:hAnsi="Times New Roman" w:cs="Times New Roman"/>
@@ -4816,7 +5378,7 @@
         </w:rPr>
         <w:t xml:space="preserve"> </w:t>
       </w:r>
-      <w:bookmarkStart w:id="28" w:name="_Toc48231409"/>
+      <w:bookmarkStart w:id="28" w:name="_Toc48235496"/>
       <w:r>
         <w:rPr>
           <w:rFonts w:ascii="Times New Roman" w:hAnsi="Times New Roman" w:cs="Times New Roman"/>
@@ -4878,7 +5440,7 @@
         </w:rPr>
         <w:t xml:space="preserve"> </w:t>
       </w:r>
-      <w:bookmarkStart w:id="29" w:name="_Toc48231410"/>
+      <w:bookmarkStart w:id="29" w:name="_Toc48235497"/>
       <w:r>
         <w:rPr>
           <w:rFonts w:ascii="Times New Roman" w:hAnsi="Times New Roman" w:cs="Times New Roman"/>
@@ -4912,7 +5474,7 @@
           <w:szCs w:val="24"/>
         </w:rPr>
       </w:pPr>
-      <w:bookmarkStart w:id="30" w:name="_Toc48231411"/>
+      <w:bookmarkStart w:id="30" w:name="_Toc48235498"/>
       <w:r>
         <w:rPr>
           <w:rFonts w:ascii="Times New Roman" w:hAnsi="Times New Roman" w:cs="Times New Roman"/>
@@ -4938,7 +5500,7 @@
           <w:szCs w:val="24"/>
         </w:rPr>
       </w:pPr>
-      <w:bookmarkStart w:id="31" w:name="_Toc48231412"/>
+      <w:bookmarkStart w:id="31" w:name="_Toc48235499"/>
       <w:r>
         <w:rPr>
           <w:rFonts w:ascii="Times New Roman" w:hAnsi="Times New Roman" w:cs="Times New Roman"/>
@@ -4973,7 +5535,7 @@
           <w:szCs w:val="28"/>
         </w:rPr>
       </w:pPr>
-      <w:bookmarkStart w:id="32" w:name="_Toc48231413"/>
+      <w:bookmarkStart w:id="32" w:name="_Toc48235500"/>
       <w:r>
         <w:rPr>
           <w:rFonts w:ascii="Times New Roman" w:hAnsi="Times New Roman" w:cs="Times New Roman"/>
@@ -5018,7 +5580,7 @@
         </w:rPr>
         <w:t xml:space="preserve"> </w:t>
       </w:r>
-      <w:bookmarkStart w:id="33" w:name="_Toc48231414"/>
+      <w:bookmarkStart w:id="33" w:name="_Toc48235501"/>
       <w:r>
         <w:rPr>
           <w:rFonts w:ascii="Times New Roman" w:hAnsi="Times New Roman" w:cs="Times New Roman"/>
@@ -5051,7 +5613,7 @@
         </w:rPr>
         <w:t xml:space="preserve"> </w:t>
       </w:r>
-      <w:bookmarkStart w:id="34" w:name="_Toc48231415"/>
+      <w:bookmarkStart w:id="34" w:name="_Toc48235502"/>
       <w:r>
         <w:rPr>
           <w:rFonts w:ascii="Times New Roman" w:hAnsi="Times New Roman" w:cs="Times New Roman"/>
@@ -5112,7 +5674,7 @@
         </w:rPr>
         <w:t xml:space="preserve"> </w:t>
       </w:r>
-      <w:bookmarkStart w:id="35" w:name="_Toc48231416"/>
+      <w:bookmarkStart w:id="35" w:name="_Toc48235503"/>
       <w:r>
         <w:rPr>
           <w:rFonts w:ascii="Times New Roman" w:hAnsi="Times New Roman" w:cs="Times New Roman"/>
@@ -5138,7 +5700,7 @@
           <w:szCs w:val="24"/>
         </w:rPr>
       </w:pPr>
-      <w:bookmarkStart w:id="36" w:name="_Toc48231417"/>
+      <w:bookmarkStart w:id="36" w:name="_Toc48235504"/>
       <w:r>
         <w:rPr>
           <w:rFonts w:ascii="Times New Roman" w:hAnsi="Times New Roman" w:cs="Times New Roman"/>
@@ -5164,7 +5726,7 @@
           <w:szCs w:val="24"/>
         </w:rPr>
       </w:pPr>
-      <w:bookmarkStart w:id="37" w:name="_Toc48231418"/>
+      <w:bookmarkStart w:id="37" w:name="_Toc48235505"/>
       <w:r>
         <w:rPr>
           <w:rFonts w:ascii="Times New Roman" w:hAnsi="Times New Roman" w:cs="Times New Roman"/>
@@ -5230,8 +5792,8 @@
       </w:pPr>
     </w:p>
     <w:sectPr>
-      <w:footerReference w:type="default" r:id="rId11"/>
-      <w:headerReference w:type="first" r:id="rId12"/>
+      <w:footerReference w:type="default" r:id="rId16"/>
+      <w:headerReference w:type="first" r:id="rId17"/>
       <w:pgSz w:w="11906" w:h="16838"/>
       <w:pgMar w:top="1417" w:right="1701" w:bottom="1417" w:left="1701" w:header="708" w:footer="708" w:gutter="0"/>
       <w:cols w:space="708"/>
@@ -6310,7 +6872,7 @@
   <w:abstractNum w:abstractNumId="7" w15:restartNumberingAfterBreak="0">
     <w:nsid w:val="76032A0A"/>
     <w:multiLevelType w:val="multilevel"/>
-    <w:tmpl w:val="D3B8E254"/>
+    <w:tmpl w:val="7BEEC65C"/>
     <w:lvl w:ilvl="0">
       <w:start w:val="1"/>
       <w:numFmt w:val="decimal"/>
@@ -6321,6 +6883,10 @@
       </w:pPr>
       <w:rPr>
         <w:rFonts w:hint="default"/>
+        <w:b/>
+        <w:bCs/>
+        <w:sz w:val="28"/>
+        <w:szCs w:val="28"/>
       </w:rPr>
     </w:lvl>
     <w:lvl w:ilvl="1">
@@ -7394,12 +7960,6 @@
 </file>
 
 <file path=customXml/item1.xml><?xml version="1.0" encoding="utf-8"?>
-<p:properties xmlns:p="http://schemas.microsoft.com/office/2006/metadata/properties" xmlns:xsi="http://www.w3.org/2001/XMLSchema-instance" xmlns:pc="http://schemas.microsoft.com/office/infopath/2007/PartnerControls">
-  <documentManagement/>
-</p:properties>
-</file>
-
-<file path=customXml/item2.xml><?xml version="1.0" encoding="utf-8"?>
 <ct:contentTypeSchema xmlns:ct="http://schemas.microsoft.com/office/2006/metadata/contentType" xmlns:ma="http://schemas.microsoft.com/office/2006/metadata/properties/metaAttributes" ct:_="" ma:_="" ma:contentTypeName="Documento" ma:contentTypeID="0x010100C00B83D350D644498ED67378E438DF00" ma:contentTypeVersion="7" ma:contentTypeDescription="Crear nuevo documento." ma:contentTypeScope="" ma:versionID="719467b73fe3aa516a61a35f67c29666">
   <xsd:schema xmlns:xsd="http://www.w3.org/2001/XMLSchema" xmlns:xs="http://www.w3.org/2001/XMLSchema" xmlns:p="http://schemas.microsoft.com/office/2006/metadata/properties" xmlns:ns3="9e763d51-caac-417b-938f-eac224336bc4" targetNamespace="http://schemas.microsoft.com/office/2006/metadata/properties" ma:root="true" ma:fieldsID="f87bb6ef12e4ea4e4caeacdf6c0d34d6" ns3:_="">
     <xsd:import namespace="9e763d51-caac-417b-938f-eac224336bc4"/>
@@ -7563,6 +8123,12 @@
 </ct:contentTypeSchema>
 </file>
 
+<file path=customXml/item2.xml><?xml version="1.0" encoding="utf-8"?>
+<p:properties xmlns:p="http://schemas.microsoft.com/office/2006/metadata/properties" xmlns:xsi="http://www.w3.org/2001/XMLSchema-instance" xmlns:pc="http://schemas.microsoft.com/office/infopath/2007/PartnerControls">
+  <documentManagement/>
+</p:properties>
+</file>
+
 <file path=customXml/item3.xml><?xml version="1.0" encoding="utf-8"?>
 <?mso-contentType ?>
 <FormTemplates xmlns="http://schemas.microsoft.com/sharepoint/v3/contenttype/forms">
@@ -7577,22 +8143,6 @@
 </file>
 
 <file path=customXml/itemProps1.xml><?xml version="1.0" encoding="utf-8"?>
-<ds:datastoreItem xmlns:ds="http://schemas.openxmlformats.org/officeDocument/2006/customXml" ds:itemID="{CF0AE971-0E41-45E8-9F5B-EBCC848290A5}">
-  <ds:schemaRefs>
-    <ds:schemaRef ds:uri="http://schemas.microsoft.com/office/2006/documentManagement/types"/>
-    <ds:schemaRef ds:uri="http://schemas.microsoft.com/office/infopath/2007/PartnerControls"/>
-    <ds:schemaRef ds:uri="http://schemas.microsoft.com/office/2006/metadata/properties"/>
-    <ds:schemaRef ds:uri="http://purl.org/dc/dcmitype/"/>
-    <ds:schemaRef ds:uri="http://purl.org/dc/elements/1.1/"/>
-    <ds:schemaRef ds:uri="http://purl.org/dc/terms/"/>
-    <ds:schemaRef ds:uri="9e763d51-caac-417b-938f-eac224336bc4"/>
-    <ds:schemaRef ds:uri="http://www.w3.org/XML/1998/namespace"/>
-    <ds:schemaRef ds:uri="http://schemas.openxmlformats.org/package/2006/metadata/core-properties"/>
-  </ds:schemaRefs>
-</ds:datastoreItem>
-</file>
-
-<file path=customXml/itemProps2.xml><?xml version="1.0" encoding="utf-8"?>
 <ds:datastoreItem xmlns:ds="http://schemas.openxmlformats.org/officeDocument/2006/customXml" ds:itemID="{497B9004-31AD-418E-B348-3193307D06F9}">
   <ds:schemaRefs>
     <ds:schemaRef ds:uri="http://schemas.microsoft.com/office/2006/metadata/contentType"/>
@@ -7610,6 +8160,22 @@
 </ds:datastoreItem>
 </file>
 
+<file path=customXml/itemProps2.xml><?xml version="1.0" encoding="utf-8"?>
+<ds:datastoreItem xmlns:ds="http://schemas.openxmlformats.org/officeDocument/2006/customXml" ds:itemID="{CF0AE971-0E41-45E8-9F5B-EBCC848290A5}">
+  <ds:schemaRefs>
+    <ds:schemaRef ds:uri="http://schemas.microsoft.com/office/2006/documentManagement/types"/>
+    <ds:schemaRef ds:uri="http://schemas.microsoft.com/office/infopath/2007/PartnerControls"/>
+    <ds:schemaRef ds:uri="http://schemas.microsoft.com/office/2006/metadata/properties"/>
+    <ds:schemaRef ds:uri="http://purl.org/dc/dcmitype/"/>
+    <ds:schemaRef ds:uri="http://purl.org/dc/elements/1.1/"/>
+    <ds:schemaRef ds:uri="http://purl.org/dc/terms/"/>
+    <ds:schemaRef ds:uri="9e763d51-caac-417b-938f-eac224336bc4"/>
+    <ds:schemaRef ds:uri="http://www.w3.org/XML/1998/namespace"/>
+    <ds:schemaRef ds:uri="http://schemas.openxmlformats.org/package/2006/metadata/core-properties"/>
+  </ds:schemaRefs>
+</ds:datastoreItem>
+</file>
+
 <file path=customXml/itemProps3.xml><?xml version="1.0" encoding="utf-8"?>
 <ds:datastoreItem xmlns:ds="http://schemas.openxmlformats.org/officeDocument/2006/customXml" ds:itemID="{E4B4FA85-4483-4A6B-989A-02BB646657B8}">
   <ds:schemaRefs>
@@ -7619,7 +8185,7 @@
 </file>
 
 <file path=customXml/itemProps4.xml><?xml version="1.0" encoding="utf-8"?>
-<ds:datastoreItem xmlns:ds="http://schemas.openxmlformats.org/officeDocument/2006/customXml" ds:itemID="{822671BC-76F5-4557-A61E-7B222EFEFB79}">
+<ds:datastoreItem xmlns:ds="http://schemas.openxmlformats.org/officeDocument/2006/customXml" ds:itemID="{6A31B803-1AF0-438A-94F3-68B8EB2FF79F}">
   <ds:schemaRefs>
     <ds:schemaRef ds:uri="http://schemas.openxmlformats.org/officeDocument/2006/bibliography"/>
   </ds:schemaRefs>

</xml_diff>

<commit_message>
code smell: Lazy class e Inappropriate Intimacy
</commit_message>
<xml_diff>
--- a/TallerCODESMELLS-REFACTORING-DOCUMENTO.docx
+++ b/TallerCODESMELLS-REFACTORING-DOCUMENTO.docx
@@ -1,6 +1,6 @@
 
 <file path=word/document.xml><?xml version="1.0" encoding="utf-8"?>
-<w:document xmlns:wpc="http://schemas.microsoft.com/office/word/2010/wordprocessingCanvas" xmlns:cx="http://schemas.microsoft.com/office/drawing/2014/chartex" xmlns:cx1="http://schemas.microsoft.com/office/drawing/2015/9/8/chartex" xmlns:cx2="http://schemas.microsoft.com/office/drawing/2015/10/21/chartex" xmlns:cx3="http://schemas.microsoft.com/office/drawing/2016/5/9/chartex" xmlns:cx4="http://schemas.microsoft.com/office/drawing/2016/5/10/chartex" xmlns:cx5="http://schemas.microsoft.com/office/drawing/2016/5/11/chartex" xmlns:cx6="http://schemas.microsoft.com/office/drawing/2016/5/12/chartex" xmlns:cx7="http://schemas.microsoft.com/office/drawing/2016/5/13/chartex" xmlns:cx8="http://schemas.microsoft.com/office/drawing/2016/5/14/chartex" xmlns:mc="http://schemas.openxmlformats.org/markup-compatibility/2006" xmlns:aink="http://schemas.microsoft.com/office/drawing/2016/ink" xmlns:am3d="http://schemas.microsoft.com/office/drawing/2017/model3d" xmlns:o="urn:schemas-microsoft-com:office:office" xmlns:r="http://schemas.openxmlformats.org/officeDocument/2006/relationships" xmlns:m="http://schemas.openxmlformats.org/officeDocument/2006/math" xmlns:v="urn:schemas-microsoft-com:vml" xmlns:wp14="http://schemas.microsoft.com/office/word/2010/wordprocessingDrawing" xmlns:wp="http://schemas.openxmlformats.org/drawingml/2006/wordprocessingDrawing" xmlns:w10="urn:schemas-microsoft-com:office:word" xmlns:w="http://schemas.openxmlformats.org/wordprocessingml/2006/main" xmlns:w14="http://schemas.microsoft.com/office/word/2010/wordml" xmlns:w15="http://schemas.microsoft.com/office/word/2012/wordml" xmlns:w16cid="http://schemas.microsoft.com/office/word/2016/wordml/cid" xmlns:w16se="http://schemas.microsoft.com/office/word/2015/wordml/symex" xmlns:wpg="http://schemas.microsoft.com/office/word/2010/wordprocessingGroup" xmlns:wpi="http://schemas.microsoft.com/office/word/2010/wordprocessingInk" xmlns:wne="http://schemas.microsoft.com/office/word/2006/wordml" xmlns:wps="http://schemas.microsoft.com/office/word/2010/wordprocessingShape" mc:Ignorable="w14 w15 w16se w16cid wp14">
+<w:document xmlns:wpc="http://schemas.microsoft.com/office/word/2010/wordprocessingCanvas" xmlns:cx="http://schemas.microsoft.com/office/drawing/2014/chartex" xmlns:cx1="http://schemas.microsoft.com/office/drawing/2015/9/8/chartex" xmlns:cx2="http://schemas.microsoft.com/office/drawing/2015/10/21/chartex" xmlns:cx3="http://schemas.microsoft.com/office/drawing/2016/5/9/chartex" xmlns:cx4="http://schemas.microsoft.com/office/drawing/2016/5/10/chartex" xmlns:cx5="http://schemas.microsoft.com/office/drawing/2016/5/11/chartex" xmlns:cx6="http://schemas.microsoft.com/office/drawing/2016/5/12/chartex" xmlns:cx7="http://schemas.microsoft.com/office/drawing/2016/5/13/chartex" xmlns:cx8="http://schemas.microsoft.com/office/drawing/2016/5/14/chartex" xmlns:mc="http://schemas.openxmlformats.org/markup-compatibility/2006" xmlns:aink="http://schemas.microsoft.com/office/drawing/2016/ink" xmlns:am3d="http://schemas.microsoft.com/office/drawing/2017/model3d" xmlns:o="urn:schemas-microsoft-com:office:office" xmlns:r="http://schemas.openxmlformats.org/officeDocument/2006/relationships" xmlns:m="http://schemas.openxmlformats.org/officeDocument/2006/math" xmlns:v="urn:schemas-microsoft-com:vml" xmlns:wp14="http://schemas.microsoft.com/office/word/2010/wordprocessingDrawing" xmlns:wp="http://schemas.openxmlformats.org/drawingml/2006/wordprocessingDrawing" xmlns:w10="urn:schemas-microsoft-com:office:word" xmlns:w="http://schemas.openxmlformats.org/wordprocessingml/2006/main" xmlns:w14="http://schemas.microsoft.com/office/word/2010/wordml" xmlns:w15="http://schemas.microsoft.com/office/word/2012/wordml" xmlns:w16cex="http://schemas.microsoft.com/office/word/2018/wordml/cex" xmlns:w16cid="http://schemas.microsoft.com/office/word/2016/wordml/cid" xmlns:w16="http://schemas.microsoft.com/office/word/2018/wordml" xmlns:w16se="http://schemas.microsoft.com/office/word/2015/wordml/symex" xmlns:wpg="http://schemas.microsoft.com/office/word/2010/wordprocessingGroup" xmlns:wpi="http://schemas.microsoft.com/office/word/2010/wordprocessingInk" xmlns:wne="http://schemas.microsoft.com/office/word/2006/wordml" xmlns:wps="http://schemas.microsoft.com/office/word/2010/wordprocessingShape" mc:Ignorable="w14 w15 w16se w16cid w16 w16cex wp14">
   <w:body>
     <w:p>
       <w:pPr>
@@ -225,7 +225,7 @@
     </w:p>
     <w:p>
       <w:pPr>
-        <w:pStyle w:val="ListParagraph"/>
+        <w:pStyle w:val="Prrafodelista"/>
         <w:numPr>
           <w:ilvl w:val="0"/>
           <w:numId w:val="2"/>
@@ -248,7 +248,7 @@
     </w:p>
     <w:p>
       <w:pPr>
-        <w:pStyle w:val="ListParagraph"/>
+        <w:pStyle w:val="Prrafodelista"/>
         <w:numPr>
           <w:ilvl w:val="0"/>
           <w:numId w:val="2"/>
@@ -271,7 +271,7 @@
     </w:p>
     <w:p>
       <w:pPr>
-        <w:pStyle w:val="ListParagraph"/>
+        <w:pStyle w:val="Prrafodelista"/>
         <w:numPr>
           <w:ilvl w:val="0"/>
           <w:numId w:val="2"/>
@@ -418,7 +418,7 @@
       <w:sdtContent>
         <w:p>
           <w:pPr>
-            <w:pStyle w:val="TOCHeading"/>
+            <w:pStyle w:val="TtuloTDC"/>
             <w:rPr>
               <w:rFonts w:ascii="Times New Roman" w:hAnsi="Times New Roman" w:cs="Times New Roman"/>
               <w:b/>
@@ -450,7 +450,7 @@
         </w:p>
         <w:p>
           <w:pPr>
-            <w:pStyle w:val="TOC1"/>
+            <w:pStyle w:val="TDC1"/>
             <w:tabs>
               <w:tab w:val="right" w:leader="dot" w:pos="8494"/>
             </w:tabs>
@@ -472,7 +472,7 @@
           <w:hyperlink w:anchor="_Toc48244922" w:history="1">
             <w:r>
               <w:rPr>
-                <w:rStyle w:val="Hyperlink"/>
+                <w:rStyle w:val="Hipervnculo"/>
                 <w:rFonts w:ascii="Times New Roman" w:hAnsi="Times New Roman"/>
                 <w:b/>
                 <w:bCs/>
@@ -532,7 +532,7 @@
         </w:p>
         <w:p>
           <w:pPr>
-            <w:pStyle w:val="TOC2"/>
+            <w:pStyle w:val="TDC2"/>
             <w:tabs>
               <w:tab w:val="left" w:pos="660"/>
               <w:tab w:val="right" w:leader="dot" w:pos="8494"/>
@@ -546,7 +546,7 @@
           <w:hyperlink w:anchor="_Toc48244923" w:history="1">
             <w:r>
               <w:rPr>
-                <w:rStyle w:val="Hyperlink"/>
+                <w:rStyle w:val="Hipervnculo"/>
                 <w:rFonts w:ascii="Times New Roman" w:hAnsi="Times New Roman"/>
                 <w:b/>
                 <w:bCs/>
@@ -564,7 +564,7 @@
             </w:r>
             <w:r>
               <w:rPr>
-                <w:rStyle w:val="Hyperlink"/>
+                <w:rStyle w:val="Hipervnculo"/>
                 <w:rFonts w:ascii="Times New Roman" w:hAnsi="Times New Roman"/>
                 <w:b/>
                 <w:bCs/>
@@ -624,7 +624,7 @@
         </w:p>
         <w:p>
           <w:pPr>
-            <w:pStyle w:val="TOC3"/>
+            <w:pStyle w:val="TDC3"/>
             <w:tabs>
               <w:tab w:val="left" w:pos="1100"/>
               <w:tab w:val="right" w:leader="dot" w:pos="8494"/>
@@ -638,7 +638,7 @@
           <w:hyperlink w:anchor="_Toc48244924" w:history="1">
             <w:r>
               <w:rPr>
-                <w:rStyle w:val="Hyperlink"/>
+                <w:rStyle w:val="Hipervnculo"/>
                 <w:rFonts w:ascii="Times New Roman" w:hAnsi="Times New Roman"/>
                 <w:noProof/>
               </w:rPr>
@@ -654,7 +654,7 @@
             </w:r>
             <w:r>
               <w:rPr>
-                <w:rStyle w:val="Hyperlink"/>
+                <w:rStyle w:val="Hipervnculo"/>
                 <w:rFonts w:ascii="Times New Roman" w:hAnsi="Times New Roman"/>
                 <w:noProof/>
               </w:rPr>
@@ -712,7 +712,7 @@
         </w:p>
         <w:p>
           <w:pPr>
-            <w:pStyle w:val="TOC3"/>
+            <w:pStyle w:val="TDC3"/>
             <w:tabs>
               <w:tab w:val="left" w:pos="1100"/>
               <w:tab w:val="right" w:leader="dot" w:pos="8494"/>
@@ -726,7 +726,7 @@
           <w:hyperlink w:anchor="_Toc48244925" w:history="1">
             <w:r>
               <w:rPr>
-                <w:rStyle w:val="Hyperlink"/>
+                <w:rStyle w:val="Hipervnculo"/>
                 <w:rFonts w:ascii="Times New Roman" w:hAnsi="Times New Roman"/>
                 <w:noProof/>
               </w:rPr>
@@ -742,7 +742,7 @@
             </w:r>
             <w:r>
               <w:rPr>
-                <w:rStyle w:val="Hyperlink"/>
+                <w:rStyle w:val="Hipervnculo"/>
                 <w:rFonts w:ascii="Times New Roman" w:hAnsi="Times New Roman"/>
                 <w:noProof/>
               </w:rPr>
@@ -800,7 +800,7 @@
         </w:p>
         <w:p>
           <w:pPr>
-            <w:pStyle w:val="TOC3"/>
+            <w:pStyle w:val="TDC3"/>
             <w:tabs>
               <w:tab w:val="left" w:pos="1100"/>
               <w:tab w:val="right" w:leader="dot" w:pos="8494"/>
@@ -814,7 +814,7 @@
           <w:hyperlink w:anchor="_Toc48244926" w:history="1">
             <w:r>
               <w:rPr>
-                <w:rStyle w:val="Hyperlink"/>
+                <w:rStyle w:val="Hipervnculo"/>
                 <w:rFonts w:ascii="Times New Roman" w:hAnsi="Times New Roman"/>
                 <w:noProof/>
               </w:rPr>
@@ -830,7 +830,7 @@
             </w:r>
             <w:r>
               <w:rPr>
-                <w:rStyle w:val="Hyperlink"/>
+                <w:rStyle w:val="Hipervnculo"/>
                 <w:rFonts w:ascii="Times New Roman" w:hAnsi="Times New Roman"/>
                 <w:noProof/>
               </w:rPr>
@@ -888,7 +888,7 @@
         </w:p>
         <w:p>
           <w:pPr>
-            <w:pStyle w:val="TOC3"/>
+            <w:pStyle w:val="TDC3"/>
             <w:tabs>
               <w:tab w:val="left" w:pos="1100"/>
               <w:tab w:val="right" w:leader="dot" w:pos="8494"/>
@@ -902,7 +902,7 @@
           <w:hyperlink w:anchor="_Toc48244927" w:history="1">
             <w:r>
               <w:rPr>
-                <w:rStyle w:val="Hyperlink"/>
+                <w:rStyle w:val="Hipervnculo"/>
                 <w:rFonts w:ascii="Times New Roman" w:hAnsi="Times New Roman"/>
                 <w:noProof/>
               </w:rPr>
@@ -918,7 +918,7 @@
             </w:r>
             <w:r>
               <w:rPr>
-                <w:rStyle w:val="Hyperlink"/>
+                <w:rStyle w:val="Hipervnculo"/>
                 <w:rFonts w:ascii="Times New Roman" w:hAnsi="Times New Roman"/>
                 <w:noProof/>
               </w:rPr>
@@ -976,7 +976,7 @@
         </w:p>
         <w:p>
           <w:pPr>
-            <w:pStyle w:val="TOC3"/>
+            <w:pStyle w:val="TDC3"/>
             <w:tabs>
               <w:tab w:val="left" w:pos="1100"/>
               <w:tab w:val="right" w:leader="dot" w:pos="8494"/>
@@ -990,7 +990,7 @@
           <w:hyperlink w:anchor="_Toc48244928" w:history="1">
             <w:r>
               <w:rPr>
-                <w:rStyle w:val="Hyperlink"/>
+                <w:rStyle w:val="Hipervnculo"/>
                 <w:rFonts w:ascii="Times New Roman" w:hAnsi="Times New Roman"/>
                 <w:noProof/>
               </w:rPr>
@@ -1006,7 +1006,7 @@
             </w:r>
             <w:r>
               <w:rPr>
-                <w:rStyle w:val="Hyperlink"/>
+                <w:rStyle w:val="Hipervnculo"/>
                 <w:rFonts w:ascii="Times New Roman" w:hAnsi="Times New Roman"/>
                 <w:noProof/>
               </w:rPr>
@@ -1064,7 +1064,7 @@
         </w:p>
         <w:p>
           <w:pPr>
-            <w:pStyle w:val="TOC2"/>
+            <w:pStyle w:val="TDC2"/>
             <w:tabs>
               <w:tab w:val="left" w:pos="660"/>
               <w:tab w:val="right" w:leader="dot" w:pos="8494"/>
@@ -1078,7 +1078,7 @@
           <w:hyperlink w:anchor="_Toc48244929" w:history="1">
             <w:r>
               <w:rPr>
-                <w:rStyle w:val="Hyperlink"/>
+                <w:rStyle w:val="Hipervnculo"/>
                 <w:rFonts w:ascii="Times New Roman" w:hAnsi="Times New Roman"/>
                 <w:b/>
                 <w:bCs/>
@@ -1096,7 +1096,7 @@
             </w:r>
             <w:r>
               <w:rPr>
-                <w:rStyle w:val="Hyperlink"/>
+                <w:rStyle w:val="Hipervnculo"/>
                 <w:rFonts w:ascii="Times New Roman" w:hAnsi="Times New Roman"/>
                 <w:b/>
                 <w:bCs/>
@@ -1156,7 +1156,7 @@
         </w:p>
         <w:p>
           <w:pPr>
-            <w:pStyle w:val="TOC3"/>
+            <w:pStyle w:val="TDC3"/>
             <w:tabs>
               <w:tab w:val="left" w:pos="1100"/>
               <w:tab w:val="right" w:leader="dot" w:pos="8494"/>
@@ -1170,7 +1170,7 @@
           <w:hyperlink w:anchor="_Toc48244930" w:history="1">
             <w:r>
               <w:rPr>
-                <w:rStyle w:val="Hyperlink"/>
+                <w:rStyle w:val="Hipervnculo"/>
                 <w:rFonts w:ascii="Times New Roman" w:hAnsi="Times New Roman"/>
                 <w:noProof/>
               </w:rPr>
@@ -1186,7 +1186,7 @@
             </w:r>
             <w:r>
               <w:rPr>
-                <w:rStyle w:val="Hyperlink"/>
+                <w:rStyle w:val="Hipervnculo"/>
                 <w:rFonts w:ascii="Times New Roman" w:hAnsi="Times New Roman"/>
                 <w:noProof/>
               </w:rPr>
@@ -1244,7 +1244,7 @@
         </w:p>
         <w:p>
           <w:pPr>
-            <w:pStyle w:val="TOC3"/>
+            <w:pStyle w:val="TDC3"/>
             <w:tabs>
               <w:tab w:val="left" w:pos="1100"/>
               <w:tab w:val="right" w:leader="dot" w:pos="8494"/>
@@ -1258,7 +1258,7 @@
           <w:hyperlink w:anchor="_Toc48244931" w:history="1">
             <w:r>
               <w:rPr>
-                <w:rStyle w:val="Hyperlink"/>
+                <w:rStyle w:val="Hipervnculo"/>
                 <w:rFonts w:ascii="Times New Roman" w:hAnsi="Times New Roman"/>
                 <w:noProof/>
               </w:rPr>
@@ -1274,7 +1274,7 @@
             </w:r>
             <w:r>
               <w:rPr>
-                <w:rStyle w:val="Hyperlink"/>
+                <w:rStyle w:val="Hipervnculo"/>
                 <w:rFonts w:ascii="Times New Roman" w:hAnsi="Times New Roman"/>
                 <w:noProof/>
               </w:rPr>
@@ -1332,7 +1332,7 @@
         </w:p>
         <w:p>
           <w:pPr>
-            <w:pStyle w:val="TOC3"/>
+            <w:pStyle w:val="TDC3"/>
             <w:tabs>
               <w:tab w:val="left" w:pos="1100"/>
               <w:tab w:val="right" w:leader="dot" w:pos="8494"/>
@@ -1346,7 +1346,7 @@
           <w:hyperlink w:anchor="_Toc48244932" w:history="1">
             <w:r>
               <w:rPr>
-                <w:rStyle w:val="Hyperlink"/>
+                <w:rStyle w:val="Hipervnculo"/>
                 <w:rFonts w:ascii="Times New Roman" w:hAnsi="Times New Roman"/>
                 <w:noProof/>
               </w:rPr>
@@ -1362,7 +1362,7 @@
             </w:r>
             <w:r>
               <w:rPr>
-                <w:rStyle w:val="Hyperlink"/>
+                <w:rStyle w:val="Hipervnculo"/>
                 <w:rFonts w:ascii="Times New Roman" w:hAnsi="Times New Roman"/>
                 <w:noProof/>
               </w:rPr>
@@ -1420,7 +1420,7 @@
         </w:p>
         <w:p>
           <w:pPr>
-            <w:pStyle w:val="TOC3"/>
+            <w:pStyle w:val="TDC3"/>
             <w:tabs>
               <w:tab w:val="left" w:pos="1100"/>
               <w:tab w:val="right" w:leader="dot" w:pos="8494"/>
@@ -1434,7 +1434,7 @@
           <w:hyperlink w:anchor="_Toc48244933" w:history="1">
             <w:r>
               <w:rPr>
-                <w:rStyle w:val="Hyperlink"/>
+                <w:rStyle w:val="Hipervnculo"/>
                 <w:rFonts w:ascii="Times New Roman" w:hAnsi="Times New Roman"/>
                 <w:noProof/>
               </w:rPr>
@@ -1450,7 +1450,7 @@
             </w:r>
             <w:r>
               <w:rPr>
-                <w:rStyle w:val="Hyperlink"/>
+                <w:rStyle w:val="Hipervnculo"/>
                 <w:rFonts w:ascii="Times New Roman" w:hAnsi="Times New Roman"/>
                 <w:noProof/>
               </w:rPr>
@@ -1508,7 +1508,7 @@
         </w:p>
         <w:p>
           <w:pPr>
-            <w:pStyle w:val="TOC3"/>
+            <w:pStyle w:val="TDC3"/>
             <w:tabs>
               <w:tab w:val="left" w:pos="1100"/>
               <w:tab w:val="right" w:leader="dot" w:pos="8494"/>
@@ -1522,7 +1522,7 @@
           <w:hyperlink w:anchor="_Toc48244934" w:history="1">
             <w:r>
               <w:rPr>
-                <w:rStyle w:val="Hyperlink"/>
+                <w:rStyle w:val="Hipervnculo"/>
                 <w:rFonts w:ascii="Times New Roman" w:hAnsi="Times New Roman"/>
                 <w:noProof/>
               </w:rPr>
@@ -1538,7 +1538,7 @@
             </w:r>
             <w:r>
               <w:rPr>
-                <w:rStyle w:val="Hyperlink"/>
+                <w:rStyle w:val="Hipervnculo"/>
                 <w:rFonts w:ascii="Times New Roman" w:hAnsi="Times New Roman"/>
                 <w:noProof/>
               </w:rPr>
@@ -1596,7 +1596,7 @@
         </w:p>
         <w:p>
           <w:pPr>
-            <w:pStyle w:val="TOC2"/>
+            <w:pStyle w:val="TDC2"/>
             <w:tabs>
               <w:tab w:val="left" w:pos="660"/>
               <w:tab w:val="right" w:leader="dot" w:pos="8494"/>
@@ -1610,7 +1610,7 @@
           <w:hyperlink w:anchor="_Toc48244935" w:history="1">
             <w:r>
               <w:rPr>
-                <w:rStyle w:val="Hyperlink"/>
+                <w:rStyle w:val="Hipervnculo"/>
                 <w:rFonts w:ascii="Times New Roman" w:hAnsi="Times New Roman"/>
                 <w:b/>
                 <w:bCs/>
@@ -1628,7 +1628,7 @@
             </w:r>
             <w:r>
               <w:rPr>
-                <w:rStyle w:val="Hyperlink"/>
+                <w:rStyle w:val="Hipervnculo"/>
                 <w:rFonts w:ascii="Times New Roman" w:hAnsi="Times New Roman"/>
                 <w:b/>
                 <w:bCs/>
@@ -1688,7 +1688,7 @@
         </w:p>
         <w:p>
           <w:pPr>
-            <w:pStyle w:val="TOC3"/>
+            <w:pStyle w:val="TDC3"/>
             <w:tabs>
               <w:tab w:val="left" w:pos="1100"/>
               <w:tab w:val="right" w:leader="dot" w:pos="8494"/>
@@ -1702,7 +1702,7 @@
           <w:hyperlink w:anchor="_Toc48244936" w:history="1">
             <w:r>
               <w:rPr>
-                <w:rStyle w:val="Hyperlink"/>
+                <w:rStyle w:val="Hipervnculo"/>
                 <w:rFonts w:ascii="Times New Roman" w:hAnsi="Times New Roman"/>
                 <w:noProof/>
               </w:rPr>
@@ -1718,7 +1718,7 @@
             </w:r>
             <w:r>
               <w:rPr>
-                <w:rStyle w:val="Hyperlink"/>
+                <w:rStyle w:val="Hipervnculo"/>
                 <w:rFonts w:ascii="Times New Roman" w:hAnsi="Times New Roman"/>
                 <w:noProof/>
               </w:rPr>
@@ -1776,7 +1776,7 @@
         </w:p>
         <w:p>
           <w:pPr>
-            <w:pStyle w:val="TOC3"/>
+            <w:pStyle w:val="TDC3"/>
             <w:tabs>
               <w:tab w:val="left" w:pos="1100"/>
               <w:tab w:val="right" w:leader="dot" w:pos="8494"/>
@@ -1790,7 +1790,7 @@
           <w:hyperlink w:anchor="_Toc48244937" w:history="1">
             <w:r>
               <w:rPr>
-                <w:rStyle w:val="Hyperlink"/>
+                <w:rStyle w:val="Hipervnculo"/>
                 <w:rFonts w:ascii="Times New Roman" w:hAnsi="Times New Roman"/>
                 <w:noProof/>
               </w:rPr>
@@ -1806,7 +1806,7 @@
             </w:r>
             <w:r>
               <w:rPr>
-                <w:rStyle w:val="Hyperlink"/>
+                <w:rStyle w:val="Hipervnculo"/>
                 <w:rFonts w:ascii="Times New Roman" w:hAnsi="Times New Roman"/>
                 <w:noProof/>
               </w:rPr>
@@ -1864,7 +1864,7 @@
         </w:p>
         <w:p>
           <w:pPr>
-            <w:pStyle w:val="TOC3"/>
+            <w:pStyle w:val="TDC3"/>
             <w:tabs>
               <w:tab w:val="left" w:pos="1100"/>
               <w:tab w:val="right" w:leader="dot" w:pos="8494"/>
@@ -1878,7 +1878,7 @@
           <w:hyperlink w:anchor="_Toc48244938" w:history="1">
             <w:r>
               <w:rPr>
-                <w:rStyle w:val="Hyperlink"/>
+                <w:rStyle w:val="Hipervnculo"/>
                 <w:rFonts w:ascii="Times New Roman" w:hAnsi="Times New Roman"/>
                 <w:noProof/>
               </w:rPr>
@@ -1894,7 +1894,7 @@
             </w:r>
             <w:r>
               <w:rPr>
-                <w:rStyle w:val="Hyperlink"/>
+                <w:rStyle w:val="Hipervnculo"/>
                 <w:rFonts w:ascii="Times New Roman" w:hAnsi="Times New Roman"/>
                 <w:noProof/>
               </w:rPr>
@@ -1952,7 +1952,7 @@
         </w:p>
         <w:p>
           <w:pPr>
-            <w:pStyle w:val="TOC3"/>
+            <w:pStyle w:val="TDC3"/>
             <w:tabs>
               <w:tab w:val="left" w:pos="1100"/>
               <w:tab w:val="right" w:leader="dot" w:pos="8494"/>
@@ -1966,7 +1966,7 @@
           <w:hyperlink w:anchor="_Toc48244939" w:history="1">
             <w:r>
               <w:rPr>
-                <w:rStyle w:val="Hyperlink"/>
+                <w:rStyle w:val="Hipervnculo"/>
                 <w:rFonts w:ascii="Times New Roman" w:hAnsi="Times New Roman"/>
                 <w:noProof/>
               </w:rPr>
@@ -1982,21 +1982,11 @@
             </w:r>
             <w:r>
               <w:rPr>
-                <w:rStyle w:val="Hyperlink"/>
+                <w:rStyle w:val="Hipervnculo"/>
                 <w:rFonts w:ascii="Times New Roman" w:hAnsi="Times New Roman"/>
                 <w:noProof/>
               </w:rPr>
-              <w:t>Técnica(s) de refactorizació</w:t>
-            </w:r>
-            <w:bookmarkStart w:id="0" w:name="_GoBack"/>
-            <w:bookmarkEnd w:id="0"/>
-            <w:r>
-              <w:rPr>
-                <w:rStyle w:val="Hyperlink"/>
-                <w:rFonts w:ascii="Times New Roman" w:hAnsi="Times New Roman"/>
-                <w:noProof/>
-              </w:rPr>
-              <w:t>n</w:t>
+              <w:t>Técnica(s) de refactorización</w:t>
             </w:r>
             <w:r>
               <w:rPr>
@@ -2050,7 +2040,7 @@
         </w:p>
         <w:p>
           <w:pPr>
-            <w:pStyle w:val="TOC3"/>
+            <w:pStyle w:val="TDC3"/>
             <w:tabs>
               <w:tab w:val="left" w:pos="1100"/>
               <w:tab w:val="right" w:leader="dot" w:pos="8494"/>
@@ -2064,7 +2054,7 @@
           <w:hyperlink w:anchor="_Toc48244940" w:history="1">
             <w:r>
               <w:rPr>
-                <w:rStyle w:val="Hyperlink"/>
+                <w:rStyle w:val="Hipervnculo"/>
                 <w:rFonts w:ascii="Times New Roman" w:hAnsi="Times New Roman"/>
                 <w:noProof/>
               </w:rPr>
@@ -2080,7 +2070,7 @@
             </w:r>
             <w:r>
               <w:rPr>
-                <w:rStyle w:val="Hyperlink"/>
+                <w:rStyle w:val="Hipervnculo"/>
                 <w:rFonts w:ascii="Times New Roman" w:hAnsi="Times New Roman"/>
                 <w:noProof/>
               </w:rPr>
@@ -2138,7 +2128,7 @@
         </w:p>
         <w:p>
           <w:pPr>
-            <w:pStyle w:val="TOC2"/>
+            <w:pStyle w:val="TDC2"/>
             <w:tabs>
               <w:tab w:val="left" w:pos="660"/>
               <w:tab w:val="right" w:leader="dot" w:pos="8494"/>
@@ -2152,7 +2142,7 @@
           <w:hyperlink w:anchor="_Toc48244941" w:history="1">
             <w:r>
               <w:rPr>
-                <w:rStyle w:val="Hyperlink"/>
+                <w:rStyle w:val="Hipervnculo"/>
                 <w:rFonts w:ascii="Times New Roman" w:hAnsi="Times New Roman"/>
                 <w:b/>
                 <w:bCs/>
@@ -2170,7 +2160,7 @@
             </w:r>
             <w:r>
               <w:rPr>
-                <w:rStyle w:val="Hyperlink"/>
+                <w:rStyle w:val="Hipervnculo"/>
                 <w:rFonts w:ascii="Times New Roman" w:hAnsi="Times New Roman"/>
                 <w:b/>
                 <w:bCs/>
@@ -2230,7 +2220,7 @@
         </w:p>
         <w:p>
           <w:pPr>
-            <w:pStyle w:val="TOC3"/>
+            <w:pStyle w:val="TDC3"/>
             <w:tabs>
               <w:tab w:val="left" w:pos="1100"/>
               <w:tab w:val="right" w:leader="dot" w:pos="8494"/>
@@ -2244,7 +2234,7 @@
           <w:hyperlink w:anchor="_Toc48244942" w:history="1">
             <w:r>
               <w:rPr>
-                <w:rStyle w:val="Hyperlink"/>
+                <w:rStyle w:val="Hipervnculo"/>
                 <w:rFonts w:ascii="Times New Roman" w:hAnsi="Times New Roman"/>
                 <w:noProof/>
               </w:rPr>
@@ -2260,7 +2250,7 @@
             </w:r>
             <w:r>
               <w:rPr>
-                <w:rStyle w:val="Hyperlink"/>
+                <w:rStyle w:val="Hipervnculo"/>
                 <w:rFonts w:ascii="Times New Roman" w:hAnsi="Times New Roman"/>
                 <w:noProof/>
               </w:rPr>
@@ -2318,7 +2308,7 @@
         </w:p>
         <w:p>
           <w:pPr>
-            <w:pStyle w:val="TOC3"/>
+            <w:pStyle w:val="TDC3"/>
             <w:tabs>
               <w:tab w:val="left" w:pos="1100"/>
               <w:tab w:val="right" w:leader="dot" w:pos="8494"/>
@@ -2332,7 +2322,7 @@
           <w:hyperlink w:anchor="_Toc48244943" w:history="1">
             <w:r>
               <w:rPr>
-                <w:rStyle w:val="Hyperlink"/>
+                <w:rStyle w:val="Hipervnculo"/>
                 <w:rFonts w:ascii="Times New Roman" w:hAnsi="Times New Roman"/>
                 <w:noProof/>
               </w:rPr>
@@ -2348,7 +2338,7 @@
             </w:r>
             <w:r>
               <w:rPr>
-                <w:rStyle w:val="Hyperlink"/>
+                <w:rStyle w:val="Hipervnculo"/>
                 <w:rFonts w:ascii="Times New Roman" w:hAnsi="Times New Roman"/>
                 <w:noProof/>
               </w:rPr>
@@ -2406,7 +2396,7 @@
         </w:p>
         <w:p>
           <w:pPr>
-            <w:pStyle w:val="TOC3"/>
+            <w:pStyle w:val="TDC3"/>
             <w:tabs>
               <w:tab w:val="left" w:pos="1100"/>
               <w:tab w:val="right" w:leader="dot" w:pos="8494"/>
@@ -2420,7 +2410,7 @@
           <w:hyperlink w:anchor="_Toc48244944" w:history="1">
             <w:r>
               <w:rPr>
-                <w:rStyle w:val="Hyperlink"/>
+                <w:rStyle w:val="Hipervnculo"/>
                 <w:rFonts w:ascii="Times New Roman" w:hAnsi="Times New Roman"/>
                 <w:noProof/>
               </w:rPr>
@@ -2436,7 +2426,7 @@
             </w:r>
             <w:r>
               <w:rPr>
-                <w:rStyle w:val="Hyperlink"/>
+                <w:rStyle w:val="Hipervnculo"/>
                 <w:rFonts w:ascii="Times New Roman" w:hAnsi="Times New Roman"/>
                 <w:noProof/>
               </w:rPr>
@@ -2494,7 +2484,7 @@
         </w:p>
         <w:p>
           <w:pPr>
-            <w:pStyle w:val="TOC3"/>
+            <w:pStyle w:val="TDC3"/>
             <w:tabs>
               <w:tab w:val="left" w:pos="1100"/>
               <w:tab w:val="right" w:leader="dot" w:pos="8494"/>
@@ -2508,7 +2498,7 @@
           <w:hyperlink w:anchor="_Toc48244945" w:history="1">
             <w:r>
               <w:rPr>
-                <w:rStyle w:val="Hyperlink"/>
+                <w:rStyle w:val="Hipervnculo"/>
                 <w:rFonts w:ascii="Times New Roman" w:hAnsi="Times New Roman"/>
                 <w:noProof/>
               </w:rPr>
@@ -2524,7 +2514,7 @@
             </w:r>
             <w:r>
               <w:rPr>
-                <w:rStyle w:val="Hyperlink"/>
+                <w:rStyle w:val="Hipervnculo"/>
                 <w:rFonts w:ascii="Times New Roman" w:hAnsi="Times New Roman"/>
                 <w:noProof/>
               </w:rPr>
@@ -2582,7 +2572,7 @@
         </w:p>
         <w:p>
           <w:pPr>
-            <w:pStyle w:val="TOC3"/>
+            <w:pStyle w:val="TDC3"/>
             <w:tabs>
               <w:tab w:val="left" w:pos="1100"/>
               <w:tab w:val="right" w:leader="dot" w:pos="8494"/>
@@ -2596,7 +2586,7 @@
           <w:hyperlink w:anchor="_Toc48244946" w:history="1">
             <w:r>
               <w:rPr>
-                <w:rStyle w:val="Hyperlink"/>
+                <w:rStyle w:val="Hipervnculo"/>
                 <w:rFonts w:ascii="Times New Roman" w:hAnsi="Times New Roman"/>
                 <w:noProof/>
               </w:rPr>
@@ -2612,7 +2602,7 @@
             </w:r>
             <w:r>
               <w:rPr>
-                <w:rStyle w:val="Hyperlink"/>
+                <w:rStyle w:val="Hipervnculo"/>
                 <w:rFonts w:ascii="Times New Roman" w:hAnsi="Times New Roman"/>
                 <w:noProof/>
               </w:rPr>
@@ -2670,7 +2660,7 @@
         </w:p>
         <w:p>
           <w:pPr>
-            <w:pStyle w:val="TOC2"/>
+            <w:pStyle w:val="TDC2"/>
             <w:tabs>
               <w:tab w:val="left" w:pos="660"/>
               <w:tab w:val="right" w:leader="dot" w:pos="8494"/>
@@ -2684,7 +2674,7 @@
           <w:hyperlink w:anchor="_Toc48244947" w:history="1">
             <w:r>
               <w:rPr>
-                <w:rStyle w:val="Hyperlink"/>
+                <w:rStyle w:val="Hipervnculo"/>
                 <w:rFonts w:ascii="Times New Roman" w:hAnsi="Times New Roman"/>
                 <w:b/>
                 <w:bCs/>
@@ -2702,7 +2692,7 @@
             </w:r>
             <w:r>
               <w:rPr>
-                <w:rStyle w:val="Hyperlink"/>
+                <w:rStyle w:val="Hipervnculo"/>
                 <w:rFonts w:ascii="Times New Roman" w:hAnsi="Times New Roman"/>
                 <w:b/>
                 <w:bCs/>
@@ -2762,7 +2752,7 @@
         </w:p>
         <w:p>
           <w:pPr>
-            <w:pStyle w:val="TOC3"/>
+            <w:pStyle w:val="TDC3"/>
             <w:tabs>
               <w:tab w:val="left" w:pos="1100"/>
               <w:tab w:val="right" w:leader="dot" w:pos="8494"/>
@@ -2776,7 +2766,7 @@
           <w:hyperlink w:anchor="_Toc48244948" w:history="1">
             <w:r>
               <w:rPr>
-                <w:rStyle w:val="Hyperlink"/>
+                <w:rStyle w:val="Hipervnculo"/>
                 <w:rFonts w:ascii="Times New Roman" w:hAnsi="Times New Roman"/>
                 <w:noProof/>
               </w:rPr>
@@ -2792,7 +2782,7 @@
             </w:r>
             <w:r>
               <w:rPr>
-                <w:rStyle w:val="Hyperlink"/>
+                <w:rStyle w:val="Hipervnculo"/>
                 <w:rFonts w:ascii="Times New Roman" w:hAnsi="Times New Roman"/>
                 <w:noProof/>
               </w:rPr>
@@ -2850,7 +2840,7 @@
         </w:p>
         <w:p>
           <w:pPr>
-            <w:pStyle w:val="TOC3"/>
+            <w:pStyle w:val="TDC3"/>
             <w:tabs>
               <w:tab w:val="left" w:pos="1100"/>
               <w:tab w:val="right" w:leader="dot" w:pos="8494"/>
@@ -2864,7 +2854,7 @@
           <w:hyperlink w:anchor="_Toc48244949" w:history="1">
             <w:r>
               <w:rPr>
-                <w:rStyle w:val="Hyperlink"/>
+                <w:rStyle w:val="Hipervnculo"/>
                 <w:rFonts w:ascii="Times New Roman" w:hAnsi="Times New Roman"/>
                 <w:noProof/>
               </w:rPr>
@@ -2880,7 +2870,7 @@
             </w:r>
             <w:r>
               <w:rPr>
-                <w:rStyle w:val="Hyperlink"/>
+                <w:rStyle w:val="Hipervnculo"/>
                 <w:rFonts w:ascii="Times New Roman" w:hAnsi="Times New Roman"/>
                 <w:noProof/>
               </w:rPr>
@@ -2938,7 +2928,7 @@
         </w:p>
         <w:p>
           <w:pPr>
-            <w:pStyle w:val="TOC3"/>
+            <w:pStyle w:val="TDC3"/>
             <w:tabs>
               <w:tab w:val="left" w:pos="1100"/>
               <w:tab w:val="right" w:leader="dot" w:pos="8494"/>
@@ -2952,7 +2942,7 @@
           <w:hyperlink w:anchor="_Toc48244950" w:history="1">
             <w:r>
               <w:rPr>
-                <w:rStyle w:val="Hyperlink"/>
+                <w:rStyle w:val="Hipervnculo"/>
                 <w:rFonts w:ascii="Times New Roman" w:hAnsi="Times New Roman"/>
                 <w:noProof/>
               </w:rPr>
@@ -2968,7 +2958,7 @@
             </w:r>
             <w:r>
               <w:rPr>
-                <w:rStyle w:val="Hyperlink"/>
+                <w:rStyle w:val="Hipervnculo"/>
                 <w:rFonts w:ascii="Times New Roman" w:hAnsi="Times New Roman"/>
                 <w:noProof/>
               </w:rPr>
@@ -3026,7 +3016,7 @@
         </w:p>
         <w:p>
           <w:pPr>
-            <w:pStyle w:val="TOC3"/>
+            <w:pStyle w:val="TDC3"/>
             <w:tabs>
               <w:tab w:val="left" w:pos="1100"/>
               <w:tab w:val="right" w:leader="dot" w:pos="8494"/>
@@ -3040,7 +3030,7 @@
           <w:hyperlink w:anchor="_Toc48244951" w:history="1">
             <w:r>
               <w:rPr>
-                <w:rStyle w:val="Hyperlink"/>
+                <w:rStyle w:val="Hipervnculo"/>
                 <w:rFonts w:ascii="Times New Roman" w:hAnsi="Times New Roman"/>
                 <w:noProof/>
               </w:rPr>
@@ -3056,7 +3046,7 @@
             </w:r>
             <w:r>
               <w:rPr>
-                <w:rStyle w:val="Hyperlink"/>
+                <w:rStyle w:val="Hipervnculo"/>
                 <w:rFonts w:ascii="Times New Roman" w:hAnsi="Times New Roman"/>
                 <w:noProof/>
               </w:rPr>
@@ -3114,7 +3104,7 @@
         </w:p>
         <w:p>
           <w:pPr>
-            <w:pStyle w:val="TOC3"/>
+            <w:pStyle w:val="TDC3"/>
             <w:tabs>
               <w:tab w:val="left" w:pos="1100"/>
               <w:tab w:val="right" w:leader="dot" w:pos="8494"/>
@@ -3128,7 +3118,7 @@
           <w:hyperlink w:anchor="_Toc48244952" w:history="1">
             <w:r>
               <w:rPr>
-                <w:rStyle w:val="Hyperlink"/>
+                <w:rStyle w:val="Hipervnculo"/>
                 <w:rFonts w:ascii="Times New Roman" w:hAnsi="Times New Roman"/>
                 <w:noProof/>
               </w:rPr>
@@ -3144,7 +3134,7 @@
             </w:r>
             <w:r>
               <w:rPr>
-                <w:rStyle w:val="Hyperlink"/>
+                <w:rStyle w:val="Hipervnculo"/>
                 <w:rFonts w:ascii="Times New Roman" w:hAnsi="Times New Roman"/>
                 <w:noProof/>
               </w:rPr>
@@ -3202,7 +3192,7 @@
         </w:p>
         <w:p>
           <w:pPr>
-            <w:pStyle w:val="TOC2"/>
+            <w:pStyle w:val="TDC2"/>
             <w:tabs>
               <w:tab w:val="left" w:pos="660"/>
               <w:tab w:val="right" w:leader="dot" w:pos="8494"/>
@@ -3216,7 +3206,7 @@
           <w:hyperlink w:anchor="_Toc48244953" w:history="1">
             <w:r>
               <w:rPr>
-                <w:rStyle w:val="Hyperlink"/>
+                <w:rStyle w:val="Hipervnculo"/>
                 <w:rFonts w:ascii="Times New Roman" w:hAnsi="Times New Roman"/>
                 <w:b/>
                 <w:bCs/>
@@ -3234,7 +3224,7 @@
             </w:r>
             <w:r>
               <w:rPr>
-                <w:rStyle w:val="Hyperlink"/>
+                <w:rStyle w:val="Hipervnculo"/>
                 <w:rFonts w:ascii="Times New Roman" w:hAnsi="Times New Roman"/>
                 <w:b/>
                 <w:bCs/>
@@ -3294,7 +3284,7 @@
         </w:p>
         <w:p>
           <w:pPr>
-            <w:pStyle w:val="TOC3"/>
+            <w:pStyle w:val="TDC3"/>
             <w:tabs>
               <w:tab w:val="left" w:pos="1100"/>
               <w:tab w:val="right" w:leader="dot" w:pos="8494"/>
@@ -3308,7 +3298,7 @@
           <w:hyperlink w:anchor="_Toc48244954" w:history="1">
             <w:r>
               <w:rPr>
-                <w:rStyle w:val="Hyperlink"/>
+                <w:rStyle w:val="Hipervnculo"/>
                 <w:rFonts w:ascii="Times New Roman" w:hAnsi="Times New Roman"/>
                 <w:noProof/>
               </w:rPr>
@@ -3324,7 +3314,7 @@
             </w:r>
             <w:r>
               <w:rPr>
-                <w:rStyle w:val="Hyperlink"/>
+                <w:rStyle w:val="Hipervnculo"/>
                 <w:rFonts w:ascii="Times New Roman" w:hAnsi="Times New Roman"/>
                 <w:noProof/>
               </w:rPr>
@@ -3382,7 +3372,7 @@
         </w:p>
         <w:p>
           <w:pPr>
-            <w:pStyle w:val="TOC3"/>
+            <w:pStyle w:val="TDC3"/>
             <w:tabs>
               <w:tab w:val="left" w:pos="1100"/>
               <w:tab w:val="right" w:leader="dot" w:pos="8494"/>
@@ -3396,7 +3386,7 @@
           <w:hyperlink w:anchor="_Toc48244955" w:history="1">
             <w:r>
               <w:rPr>
-                <w:rStyle w:val="Hyperlink"/>
+                <w:rStyle w:val="Hipervnculo"/>
                 <w:rFonts w:ascii="Times New Roman" w:hAnsi="Times New Roman"/>
                 <w:noProof/>
               </w:rPr>
@@ -3412,7 +3402,7 @@
             </w:r>
             <w:r>
               <w:rPr>
-                <w:rStyle w:val="Hyperlink"/>
+                <w:rStyle w:val="Hipervnculo"/>
                 <w:rFonts w:ascii="Times New Roman" w:hAnsi="Times New Roman"/>
                 <w:noProof/>
               </w:rPr>
@@ -3470,7 +3460,7 @@
         </w:p>
         <w:p>
           <w:pPr>
-            <w:pStyle w:val="TOC3"/>
+            <w:pStyle w:val="TDC3"/>
             <w:tabs>
               <w:tab w:val="left" w:pos="1100"/>
               <w:tab w:val="right" w:leader="dot" w:pos="8494"/>
@@ -3484,7 +3474,7 @@
           <w:hyperlink w:anchor="_Toc48244956" w:history="1">
             <w:r>
               <w:rPr>
-                <w:rStyle w:val="Hyperlink"/>
+                <w:rStyle w:val="Hipervnculo"/>
                 <w:rFonts w:ascii="Times New Roman" w:hAnsi="Times New Roman"/>
                 <w:noProof/>
               </w:rPr>
@@ -3500,7 +3490,7 @@
             </w:r>
             <w:r>
               <w:rPr>
-                <w:rStyle w:val="Hyperlink"/>
+                <w:rStyle w:val="Hipervnculo"/>
                 <w:rFonts w:ascii="Times New Roman" w:hAnsi="Times New Roman"/>
                 <w:noProof/>
               </w:rPr>
@@ -3558,7 +3548,7 @@
         </w:p>
         <w:p>
           <w:pPr>
-            <w:pStyle w:val="TOC3"/>
+            <w:pStyle w:val="TDC3"/>
             <w:tabs>
               <w:tab w:val="left" w:pos="1100"/>
               <w:tab w:val="right" w:leader="dot" w:pos="8494"/>
@@ -3572,7 +3562,7 @@
           <w:hyperlink w:anchor="_Toc48244957" w:history="1">
             <w:r>
               <w:rPr>
-                <w:rStyle w:val="Hyperlink"/>
+                <w:rStyle w:val="Hipervnculo"/>
                 <w:rFonts w:ascii="Times New Roman" w:hAnsi="Times New Roman"/>
                 <w:noProof/>
               </w:rPr>
@@ -3588,7 +3578,7 @@
             </w:r>
             <w:r>
               <w:rPr>
-                <w:rStyle w:val="Hyperlink"/>
+                <w:rStyle w:val="Hipervnculo"/>
                 <w:rFonts w:ascii="Times New Roman" w:hAnsi="Times New Roman"/>
                 <w:noProof/>
               </w:rPr>
@@ -3646,7 +3636,7 @@
         </w:p>
         <w:p>
           <w:pPr>
-            <w:pStyle w:val="TOC3"/>
+            <w:pStyle w:val="TDC3"/>
             <w:tabs>
               <w:tab w:val="left" w:pos="1100"/>
               <w:tab w:val="right" w:leader="dot" w:pos="8494"/>
@@ -3660,7 +3650,7 @@
           <w:hyperlink w:anchor="_Toc48244958" w:history="1">
             <w:r>
               <w:rPr>
-                <w:rStyle w:val="Hyperlink"/>
+                <w:rStyle w:val="Hipervnculo"/>
                 <w:rFonts w:ascii="Times New Roman" w:hAnsi="Times New Roman"/>
                 <w:noProof/>
               </w:rPr>
@@ -3676,7 +3666,7 @@
             </w:r>
             <w:r>
               <w:rPr>
-                <w:rStyle w:val="Hyperlink"/>
+                <w:rStyle w:val="Hipervnculo"/>
                 <w:rFonts w:ascii="Times New Roman" w:hAnsi="Times New Roman"/>
                 <w:noProof/>
               </w:rPr>
@@ -3761,7 +3751,7 @@
     </w:p>
     <w:p>
       <w:pPr>
-        <w:pStyle w:val="Heading1"/>
+        <w:pStyle w:val="Ttulo1"/>
         <w:rPr>
           <w:sz w:val="24"/>
           <w:szCs w:val="24"/>
@@ -3779,7 +3769,7 @@
     </w:p>
     <w:p>
       <w:pPr>
-        <w:pStyle w:val="ListParagraph"/>
+        <w:pStyle w:val="Prrafodelista"/>
         <w:outlineLvl w:val="0"/>
         <w:rPr>
           <w:rFonts w:ascii="Times New Roman" w:hAnsi="Times New Roman" w:cs="Times New Roman"/>
@@ -3789,7 +3779,7 @@
           <w:szCs w:val="28"/>
         </w:rPr>
       </w:pPr>
-      <w:bookmarkStart w:id="1" w:name="_Toc48244922"/>
+      <w:bookmarkStart w:id="0" w:name="_Toc48244922"/>
       <w:r>
         <w:rPr>
           <w:rFonts w:ascii="Times New Roman" w:hAnsi="Times New Roman" w:cs="Times New Roman"/>
@@ -3798,14 +3788,13 @@
           <w:sz w:val="28"/>
           <w:szCs w:val="28"/>
         </w:rPr>
-        <w:lastRenderedPageBreak/>
         <w:t>CODE SMELLS</w:t>
       </w:r>
-      <w:bookmarkEnd w:id="1"/>
-    </w:p>
-    <w:p>
-      <w:pPr>
-        <w:pStyle w:val="ListParagraph"/>
+      <w:bookmarkEnd w:id="0"/>
+    </w:p>
+    <w:p>
+      <w:pPr>
+        <w:pStyle w:val="Prrafodelista"/>
         <w:numPr>
           <w:ilvl w:val="0"/>
           <w:numId w:val="8"/>
@@ -3819,8 +3808,8 @@
           <w:szCs w:val="28"/>
         </w:rPr>
       </w:pPr>
-      <w:bookmarkStart w:id="2" w:name="_Toc48235470"/>
-      <w:bookmarkStart w:id="3" w:name="_Toc48244923"/>
+      <w:bookmarkStart w:id="1" w:name="_Toc48235470"/>
+      <w:bookmarkStart w:id="2" w:name="_Toc48244923"/>
       <w:r>
         <w:rPr>
           <w:rFonts w:ascii="Times New Roman" w:hAnsi="Times New Roman" w:cs="Times New Roman"/>
@@ -3831,8 +3820,8 @@
         </w:rPr>
         <w:t>DUPLICATE CODE</w:t>
       </w:r>
+      <w:bookmarkEnd w:id="1"/>
       <w:bookmarkEnd w:id="2"/>
-      <w:bookmarkEnd w:id="3"/>
       <w:r>
         <w:rPr>
           <w:rFonts w:ascii="Times New Roman" w:hAnsi="Times New Roman" w:cs="Times New Roman"/>
@@ -3846,7 +3835,7 @@
     </w:p>
     <w:p>
       <w:pPr>
-        <w:pStyle w:val="ListParagraph"/>
+        <w:pStyle w:val="Prrafodelista"/>
         <w:numPr>
           <w:ilvl w:val="1"/>
           <w:numId w:val="8"/>
@@ -3858,8 +3847,8 @@
           <w:szCs w:val="28"/>
         </w:rPr>
       </w:pPr>
-      <w:bookmarkStart w:id="4" w:name="_Toc48235471"/>
-      <w:bookmarkStart w:id="5" w:name="_Toc48244924"/>
+      <w:bookmarkStart w:id="3" w:name="_Toc48235471"/>
+      <w:bookmarkStart w:id="4" w:name="_Toc48244924"/>
       <w:r>
         <w:rPr>
           <w:rFonts w:ascii="Times New Roman" w:hAnsi="Times New Roman" w:cs="Times New Roman"/>
@@ -3868,12 +3857,12 @@
         </w:rPr>
         <w:t>Descripción</w:t>
       </w:r>
+      <w:bookmarkEnd w:id="3"/>
       <w:bookmarkEnd w:id="4"/>
-      <w:bookmarkEnd w:id="5"/>
-    </w:p>
-    <w:p>
-      <w:pPr>
-        <w:pStyle w:val="ListParagraph"/>
+    </w:p>
+    <w:p>
+      <w:pPr>
+        <w:pStyle w:val="Prrafodelista"/>
         <w:ind w:left="1440"/>
         <w:jc w:val="both"/>
         <w:rPr>
@@ -3929,7 +3918,7 @@
     </w:p>
     <w:p>
       <w:pPr>
-        <w:pStyle w:val="ListParagraph"/>
+        <w:pStyle w:val="Prrafodelista"/>
         <w:numPr>
           <w:ilvl w:val="1"/>
           <w:numId w:val="8"/>
@@ -3949,50 +3938,22 @@
         </w:rPr>
         <w:t xml:space="preserve"> </w:t>
       </w:r>
-      <w:bookmarkStart w:id="6" w:name="_Toc48235472"/>
-      <w:bookmarkStart w:id="7" w:name="_Toc48244925"/>
+      <w:bookmarkStart w:id="5" w:name="_Toc48235472"/>
+      <w:bookmarkStart w:id="6" w:name="_Toc48244925"/>
       <w:r>
         <w:rPr>
           <w:rFonts w:ascii="Times New Roman" w:hAnsi="Times New Roman" w:cs="Times New Roman"/>
           <w:sz w:val="28"/>
           <w:szCs w:val="28"/>
         </w:rPr>
-        <w:t xml:space="preserve">Capturas del </w:t>
-      </w:r>
-      <w:proofErr w:type="spellStart"/>
-      <w:r>
-        <w:rPr>
-          <w:rFonts w:ascii="Times New Roman" w:hAnsi="Times New Roman" w:cs="Times New Roman"/>
-          <w:sz w:val="28"/>
-          <w:szCs w:val="28"/>
-        </w:rPr>
-        <w:t>Code</w:t>
-      </w:r>
-      <w:proofErr w:type="spellEnd"/>
-      <w:r>
-        <w:rPr>
-          <w:rFonts w:ascii="Times New Roman" w:hAnsi="Times New Roman" w:cs="Times New Roman"/>
-          <w:sz w:val="28"/>
-          <w:szCs w:val="28"/>
-        </w:rPr>
-        <w:t xml:space="preserve"> </w:t>
-      </w:r>
-      <w:proofErr w:type="spellStart"/>
-      <w:r>
-        <w:rPr>
-          <w:rFonts w:ascii="Times New Roman" w:hAnsi="Times New Roman" w:cs="Times New Roman"/>
-          <w:sz w:val="28"/>
-          <w:szCs w:val="28"/>
-        </w:rPr>
-        <w:t>Smell</w:t>
-      </w:r>
+        <w:t>Capturas del Code Smell</w:t>
+      </w:r>
+      <w:bookmarkEnd w:id="5"/>
       <w:bookmarkEnd w:id="6"/>
-      <w:bookmarkEnd w:id="7"/>
-      <w:proofErr w:type="spellEnd"/>
-    </w:p>
-    <w:p>
-      <w:pPr>
-        <w:pStyle w:val="ListParagraph"/>
+    </w:p>
+    <w:p>
+      <w:pPr>
+        <w:pStyle w:val="Prrafodelista"/>
         <w:ind w:left="1440"/>
         <w:rPr>
           <w:rFonts w:ascii="Times New Roman" w:hAnsi="Times New Roman" w:cs="Times New Roman"/>
@@ -4052,7 +4013,7 @@
     </w:p>
     <w:p>
       <w:pPr>
-        <w:pStyle w:val="ListParagraph"/>
+        <w:pStyle w:val="Prrafodelista"/>
         <w:ind w:left="1440"/>
         <w:rPr>
           <w:rFonts w:ascii="Times New Roman" w:hAnsi="Times New Roman" w:cs="Times New Roman"/>
@@ -4105,7 +4066,7 @@
     </w:p>
     <w:p>
       <w:pPr>
-        <w:pStyle w:val="ListParagraph"/>
+        <w:pStyle w:val="Prrafodelista"/>
         <w:ind w:left="1440"/>
         <w:outlineLvl w:val="2"/>
         <w:rPr>
@@ -4117,7 +4078,7 @@
     </w:p>
     <w:p>
       <w:pPr>
-        <w:pStyle w:val="ListParagraph"/>
+        <w:pStyle w:val="Prrafodelista"/>
         <w:numPr>
           <w:ilvl w:val="1"/>
           <w:numId w:val="8"/>
@@ -4138,8 +4099,8 @@
         </w:rPr>
         <w:t xml:space="preserve"> </w:t>
       </w:r>
-      <w:bookmarkStart w:id="8" w:name="_Toc48235473"/>
-      <w:bookmarkStart w:id="9" w:name="_Toc48244926"/>
+      <w:bookmarkStart w:id="7" w:name="_Toc48235473"/>
+      <w:bookmarkStart w:id="8" w:name="_Toc48244926"/>
       <w:r>
         <w:rPr>
           <w:rFonts w:ascii="Times New Roman" w:hAnsi="Times New Roman" w:cs="Times New Roman"/>
@@ -4148,12 +4109,12 @@
         </w:rPr>
         <w:t>Consecuencias</w:t>
       </w:r>
+      <w:bookmarkEnd w:id="7"/>
       <w:bookmarkEnd w:id="8"/>
-      <w:bookmarkEnd w:id="9"/>
-    </w:p>
-    <w:p>
-      <w:pPr>
-        <w:pStyle w:val="ListParagraph"/>
+    </w:p>
+    <w:p>
+      <w:pPr>
+        <w:pStyle w:val="Prrafodelista"/>
         <w:ind w:left="1440"/>
         <w:jc w:val="both"/>
         <w:rPr>
@@ -4189,7 +4150,7 @@
     </w:p>
     <w:p>
       <w:pPr>
-        <w:pStyle w:val="ListParagraph"/>
+        <w:pStyle w:val="Prrafodelista"/>
         <w:ind w:left="1440"/>
         <w:jc w:val="both"/>
         <w:rPr>
@@ -4201,7 +4162,7 @@
     </w:p>
     <w:p>
       <w:pPr>
-        <w:pStyle w:val="ListParagraph"/>
+        <w:pStyle w:val="Prrafodelista"/>
         <w:ind w:left="1440"/>
         <w:jc w:val="both"/>
         <w:rPr>
@@ -4213,7 +4174,7 @@
     </w:p>
     <w:p>
       <w:pPr>
-        <w:pStyle w:val="ListParagraph"/>
+        <w:pStyle w:val="Prrafodelista"/>
         <w:numPr>
           <w:ilvl w:val="1"/>
           <w:numId w:val="8"/>
@@ -4226,23 +4187,22 @@
           <w:szCs w:val="28"/>
         </w:rPr>
       </w:pPr>
-      <w:bookmarkStart w:id="10" w:name="_Toc48235474"/>
-      <w:bookmarkStart w:id="11" w:name="_Toc48244927"/>
+      <w:bookmarkStart w:id="9" w:name="_Toc48235474"/>
+      <w:bookmarkStart w:id="10" w:name="_Toc48244927"/>
       <w:r>
         <w:rPr>
           <w:rFonts w:ascii="Times New Roman" w:hAnsi="Times New Roman" w:cs="Times New Roman"/>
           <w:sz w:val="28"/>
           <w:szCs w:val="28"/>
         </w:rPr>
-        <w:lastRenderedPageBreak/>
         <w:t>Técnica(s) de refactorización: Subir Campo</w:t>
       </w:r>
+      <w:bookmarkEnd w:id="9"/>
       <w:bookmarkEnd w:id="10"/>
-      <w:bookmarkEnd w:id="11"/>
-    </w:p>
-    <w:p>
-      <w:pPr>
-        <w:pStyle w:val="ListParagraph"/>
+    </w:p>
+    <w:p>
+      <w:pPr>
+        <w:pStyle w:val="Prrafodelista"/>
         <w:ind w:left="1440"/>
         <w:jc w:val="both"/>
         <w:rPr>
@@ -4298,7 +4258,7 @@
     </w:p>
     <w:p>
       <w:pPr>
-        <w:pStyle w:val="ListParagraph"/>
+        <w:pStyle w:val="Prrafodelista"/>
         <w:numPr>
           <w:ilvl w:val="1"/>
           <w:numId w:val="8"/>
@@ -4311,8 +4271,8 @@
           <w:szCs w:val="28"/>
         </w:rPr>
       </w:pPr>
-      <w:bookmarkStart w:id="12" w:name="_Toc48235475"/>
-      <w:bookmarkStart w:id="13" w:name="_Toc48244928"/>
+      <w:bookmarkStart w:id="11" w:name="_Toc48235475"/>
+      <w:bookmarkStart w:id="12" w:name="_Toc48244928"/>
       <w:r>
         <w:rPr>
           <w:rFonts w:ascii="Times New Roman" w:hAnsi="Times New Roman" w:cs="Times New Roman"/>
@@ -4321,12 +4281,12 @@
         </w:rPr>
         <w:t>Capturas del código refactorizado</w:t>
       </w:r>
+      <w:bookmarkEnd w:id="11"/>
       <w:bookmarkEnd w:id="12"/>
-      <w:bookmarkEnd w:id="13"/>
-    </w:p>
-    <w:p>
-      <w:pPr>
-        <w:pStyle w:val="ListParagraph"/>
+    </w:p>
+    <w:p>
+      <w:pPr>
+        <w:pStyle w:val="Prrafodelista"/>
         <w:ind w:left="1440"/>
         <w:jc w:val="both"/>
         <w:rPr>
@@ -4386,7 +4346,7 @@
     </w:p>
     <w:p>
       <w:pPr>
-        <w:pStyle w:val="ListParagraph"/>
+        <w:pStyle w:val="Prrafodelista"/>
         <w:ind w:left="1440"/>
         <w:jc w:val="both"/>
         <w:rPr>
@@ -4440,7 +4400,7 @@
     </w:p>
     <w:p>
       <w:pPr>
-        <w:pStyle w:val="ListParagraph"/>
+        <w:pStyle w:val="Prrafodelista"/>
         <w:ind w:left="1440"/>
         <w:jc w:val="both"/>
         <w:rPr>
@@ -4494,7 +4454,7 @@
     </w:p>
     <w:p>
       <w:pPr>
-        <w:pStyle w:val="ListParagraph"/>
+        <w:pStyle w:val="Prrafodelista"/>
         <w:ind w:left="1440"/>
         <w:jc w:val="both"/>
         <w:rPr>
@@ -4508,7 +4468,7 @@
     </w:p>
     <w:p>
       <w:pPr>
-        <w:pStyle w:val="ListParagraph"/>
+        <w:pStyle w:val="Prrafodelista"/>
         <w:numPr>
           <w:ilvl w:val="0"/>
           <w:numId w:val="8"/>
@@ -4522,7 +4482,7 @@
           <w:szCs w:val="28"/>
         </w:rPr>
       </w:pPr>
-      <w:bookmarkStart w:id="14" w:name="_Toc48244929"/>
+      <w:bookmarkStart w:id="13" w:name="_Toc48244929"/>
       <w:r>
         <w:rPr>
           <w:rFonts w:ascii="Times New Roman" w:hAnsi="Times New Roman" w:cs="Times New Roman"/>
@@ -4531,14 +4491,13 @@
           <w:sz w:val="28"/>
           <w:szCs w:val="28"/>
         </w:rPr>
-        <w:lastRenderedPageBreak/>
         <w:t>LONG PARAMETER LIST</w:t>
       </w:r>
-      <w:bookmarkEnd w:id="14"/>
-    </w:p>
-    <w:p>
-      <w:pPr>
-        <w:pStyle w:val="ListParagraph"/>
+      <w:bookmarkEnd w:id="13"/>
+    </w:p>
+    <w:p>
+      <w:pPr>
+        <w:pStyle w:val="Prrafodelista"/>
         <w:numPr>
           <w:ilvl w:val="1"/>
           <w:numId w:val="8"/>
@@ -4559,7 +4518,7 @@
         </w:rPr>
         <w:t xml:space="preserve"> </w:t>
       </w:r>
-      <w:bookmarkStart w:id="15" w:name="_Toc48244930"/>
+      <w:bookmarkStart w:id="14" w:name="_Toc48244930"/>
       <w:r>
         <w:rPr>
           <w:rFonts w:ascii="Times New Roman" w:hAnsi="Times New Roman" w:cs="Times New Roman"/>
@@ -4568,7 +4527,7 @@
         </w:rPr>
         <w:t>Descripción</w:t>
       </w:r>
-      <w:bookmarkEnd w:id="15"/>
+      <w:bookmarkEnd w:id="14"/>
     </w:p>
     <w:p>
       <w:pPr>
@@ -4636,7 +4595,7 @@
     </w:p>
     <w:p>
       <w:pPr>
-        <w:pStyle w:val="ListParagraph"/>
+        <w:pStyle w:val="Prrafodelista"/>
         <w:numPr>
           <w:ilvl w:val="1"/>
           <w:numId w:val="8"/>
@@ -4657,44 +4616,16 @@
         </w:rPr>
         <w:t xml:space="preserve"> </w:t>
       </w:r>
-      <w:bookmarkStart w:id="16" w:name="_Toc48244931"/>
+      <w:bookmarkStart w:id="15" w:name="_Toc48244931"/>
       <w:r>
         <w:rPr>
           <w:rFonts w:ascii="Times New Roman" w:hAnsi="Times New Roman" w:cs="Times New Roman"/>
           <w:sz w:val="28"/>
           <w:szCs w:val="28"/>
         </w:rPr>
-        <w:t xml:space="preserve">Capturas del </w:t>
-      </w:r>
-      <w:proofErr w:type="spellStart"/>
-      <w:r>
-        <w:rPr>
-          <w:rFonts w:ascii="Times New Roman" w:hAnsi="Times New Roman" w:cs="Times New Roman"/>
-          <w:sz w:val="28"/>
-          <w:szCs w:val="28"/>
-        </w:rPr>
-        <w:t>Code</w:t>
-      </w:r>
-      <w:proofErr w:type="spellEnd"/>
-      <w:r>
-        <w:rPr>
-          <w:rFonts w:ascii="Times New Roman" w:hAnsi="Times New Roman" w:cs="Times New Roman"/>
-          <w:sz w:val="28"/>
-          <w:szCs w:val="28"/>
-        </w:rPr>
-        <w:t xml:space="preserve"> </w:t>
-      </w:r>
-      <w:proofErr w:type="spellStart"/>
-      <w:r>
-        <w:rPr>
-          <w:rFonts w:ascii="Times New Roman" w:hAnsi="Times New Roman" w:cs="Times New Roman"/>
-          <w:sz w:val="28"/>
-          <w:szCs w:val="28"/>
-        </w:rPr>
-        <w:t>Smell</w:t>
-      </w:r>
-      <w:bookmarkEnd w:id="16"/>
-      <w:proofErr w:type="spellEnd"/>
+        <w:t>Capturas del Code Smell</w:t>
+      </w:r>
+      <w:bookmarkEnd w:id="15"/>
     </w:p>
     <w:p>
       <w:pPr>
@@ -4757,7 +4688,7 @@
     </w:p>
     <w:p>
       <w:pPr>
-        <w:pStyle w:val="ListParagraph"/>
+        <w:pStyle w:val="Prrafodelista"/>
         <w:numPr>
           <w:ilvl w:val="1"/>
           <w:numId w:val="8"/>
@@ -4779,7 +4710,7 @@
         </w:rPr>
         <w:t xml:space="preserve"> </w:t>
       </w:r>
-      <w:bookmarkStart w:id="17" w:name="_Toc48244932"/>
+      <w:bookmarkStart w:id="16" w:name="_Toc48244932"/>
       <w:r>
         <w:rPr>
           <w:rFonts w:ascii="Times New Roman" w:hAnsi="Times New Roman" w:cs="Times New Roman"/>
@@ -4788,7 +4719,7 @@
         </w:rPr>
         <w:t>Consecuencias</w:t>
       </w:r>
-      <w:bookmarkEnd w:id="17"/>
+      <w:bookmarkEnd w:id="16"/>
       <w:r>
         <w:rPr>
           <w:rFonts w:ascii="Times New Roman" w:hAnsi="Times New Roman" w:cs="Times New Roman"/>
@@ -4820,7 +4751,7 @@
     </w:p>
     <w:p>
       <w:pPr>
-        <w:pStyle w:val="ListParagraph"/>
+        <w:pStyle w:val="Prrafodelista"/>
         <w:numPr>
           <w:ilvl w:val="1"/>
           <w:numId w:val="8"/>
@@ -4834,7 +4765,7 @@
           <w:szCs w:val="28"/>
         </w:rPr>
       </w:pPr>
-      <w:bookmarkStart w:id="18" w:name="_Toc48244933"/>
+      <w:bookmarkStart w:id="17" w:name="_Toc48244933"/>
       <w:r>
         <w:rPr>
           <w:rFonts w:ascii="Times New Roman" w:hAnsi="Times New Roman" w:cs="Times New Roman"/>
@@ -4843,7 +4774,7 @@
         </w:rPr>
         <w:t>Técnica(s) de refactorización</w:t>
       </w:r>
-      <w:bookmarkEnd w:id="18"/>
+      <w:bookmarkEnd w:id="17"/>
     </w:p>
     <w:p>
       <w:pPr>
@@ -5114,7 +5045,7 @@
     </w:p>
     <w:p>
       <w:pPr>
-        <w:pStyle w:val="ListParagraph"/>
+        <w:pStyle w:val="Prrafodelista"/>
         <w:numPr>
           <w:ilvl w:val="1"/>
           <w:numId w:val="8"/>
@@ -5128,17 +5059,16 @@
           <w:szCs w:val="28"/>
         </w:rPr>
       </w:pPr>
-      <w:bookmarkStart w:id="19" w:name="_Toc48244934"/>
+      <w:bookmarkStart w:id="18" w:name="_Toc48244934"/>
       <w:r>
         <w:rPr>
           <w:rFonts w:ascii="Times New Roman" w:hAnsi="Times New Roman" w:cs="Times New Roman"/>
           <w:sz w:val="28"/>
           <w:szCs w:val="28"/>
         </w:rPr>
-        <w:lastRenderedPageBreak/>
         <w:t>Capturas del código refactorizado</w:t>
       </w:r>
-      <w:bookmarkEnd w:id="19"/>
+      <w:bookmarkEnd w:id="18"/>
       <w:r>
         <w:rPr>
           <w:rFonts w:ascii="Times New Roman" w:hAnsi="Times New Roman" w:cs="Times New Roman"/>
@@ -5429,7 +5359,7 @@
     </w:p>
     <w:p>
       <w:pPr>
-        <w:pStyle w:val="ListParagraph"/>
+        <w:pStyle w:val="Prrafodelista"/>
         <w:numPr>
           <w:ilvl w:val="0"/>
           <w:numId w:val="8"/>
@@ -5443,7 +5373,7 @@
           <w:szCs w:val="28"/>
         </w:rPr>
       </w:pPr>
-      <w:bookmarkStart w:id="20" w:name="_Toc48244935"/>
+      <w:bookmarkStart w:id="19" w:name="_Toc48244935"/>
       <w:r>
         <w:rPr>
           <w:rFonts w:ascii="Times New Roman" w:hAnsi="Times New Roman" w:cs="Times New Roman"/>
@@ -5454,11 +5384,11 @@
         </w:rPr>
         <w:t>SPECULATIVE GENERALITY</w:t>
       </w:r>
-      <w:bookmarkEnd w:id="20"/>
-    </w:p>
-    <w:p>
-      <w:pPr>
-        <w:pStyle w:val="ListParagraph"/>
+      <w:bookmarkEnd w:id="19"/>
+    </w:p>
+    <w:p>
+      <w:pPr>
+        <w:pStyle w:val="Prrafodelista"/>
         <w:numPr>
           <w:ilvl w:val="1"/>
           <w:numId w:val="8"/>
@@ -5478,7 +5408,7 @@
         </w:rPr>
         <w:t xml:space="preserve"> </w:t>
       </w:r>
-      <w:bookmarkStart w:id="21" w:name="_Toc48244936"/>
+      <w:bookmarkStart w:id="20" w:name="_Toc48244936"/>
       <w:r>
         <w:rPr>
           <w:rFonts w:ascii="Times New Roman" w:hAnsi="Times New Roman" w:cs="Times New Roman"/>
@@ -5487,7 +5417,7 @@
         </w:rPr>
         <w:t>Descripción</w:t>
       </w:r>
-      <w:bookmarkEnd w:id="21"/>
+      <w:bookmarkEnd w:id="20"/>
     </w:p>
     <w:p>
       <w:pPr>
@@ -5532,7 +5462,7 @@
     </w:p>
     <w:p>
       <w:pPr>
-        <w:pStyle w:val="ListParagraph"/>
+        <w:pStyle w:val="Prrafodelista"/>
         <w:numPr>
           <w:ilvl w:val="1"/>
           <w:numId w:val="8"/>
@@ -5552,44 +5482,16 @@
         </w:rPr>
         <w:t xml:space="preserve"> </w:t>
       </w:r>
-      <w:bookmarkStart w:id="22" w:name="_Toc48244937"/>
+      <w:bookmarkStart w:id="21" w:name="_Toc48244937"/>
       <w:r>
         <w:rPr>
           <w:rFonts w:ascii="Times New Roman" w:hAnsi="Times New Roman" w:cs="Times New Roman"/>
           <w:sz w:val="28"/>
           <w:szCs w:val="28"/>
         </w:rPr>
-        <w:t xml:space="preserve">Capturas del </w:t>
-      </w:r>
-      <w:proofErr w:type="spellStart"/>
-      <w:r>
-        <w:rPr>
-          <w:rFonts w:ascii="Times New Roman" w:hAnsi="Times New Roman" w:cs="Times New Roman"/>
-          <w:sz w:val="28"/>
-          <w:szCs w:val="28"/>
-        </w:rPr>
-        <w:t>Code</w:t>
-      </w:r>
-      <w:proofErr w:type="spellEnd"/>
-      <w:r>
-        <w:rPr>
-          <w:rFonts w:ascii="Times New Roman" w:hAnsi="Times New Roman" w:cs="Times New Roman"/>
-          <w:sz w:val="28"/>
-          <w:szCs w:val="28"/>
-        </w:rPr>
-        <w:t xml:space="preserve"> </w:t>
-      </w:r>
-      <w:proofErr w:type="spellStart"/>
-      <w:r>
-        <w:rPr>
-          <w:rFonts w:ascii="Times New Roman" w:hAnsi="Times New Roman" w:cs="Times New Roman"/>
-          <w:sz w:val="28"/>
-          <w:szCs w:val="28"/>
-        </w:rPr>
-        <w:t>Smell</w:t>
-      </w:r>
-      <w:bookmarkEnd w:id="22"/>
-      <w:proofErr w:type="spellEnd"/>
+        <w:t>Capturas del Code Smell</w:t>
+      </w:r>
+      <w:bookmarkEnd w:id="21"/>
     </w:p>
     <w:p>
       <w:pPr>
@@ -5645,7 +5547,7 @@
     </w:p>
     <w:p>
       <w:pPr>
-        <w:pStyle w:val="ListParagraph"/>
+        <w:pStyle w:val="Prrafodelista"/>
         <w:numPr>
           <w:ilvl w:val="1"/>
           <w:numId w:val="8"/>
@@ -5665,7 +5567,7 @@
         </w:rPr>
         <w:t xml:space="preserve"> </w:t>
       </w:r>
-      <w:bookmarkStart w:id="23" w:name="_Toc48244938"/>
+      <w:bookmarkStart w:id="22" w:name="_Toc48244938"/>
       <w:r>
         <w:rPr>
           <w:rFonts w:ascii="Times New Roman" w:hAnsi="Times New Roman" w:cs="Times New Roman"/>
@@ -5674,7 +5576,7 @@
         </w:rPr>
         <w:t>Consecuencias</w:t>
       </w:r>
-      <w:bookmarkEnd w:id="23"/>
+      <w:bookmarkEnd w:id="22"/>
     </w:p>
     <w:p>
       <w:pPr>
@@ -5708,7 +5610,7 @@
     </w:p>
     <w:p>
       <w:pPr>
-        <w:pStyle w:val="ListParagraph"/>
+        <w:pStyle w:val="Prrafodelista"/>
         <w:numPr>
           <w:ilvl w:val="1"/>
           <w:numId w:val="8"/>
@@ -5721,7 +5623,7 @@
           <w:szCs w:val="24"/>
         </w:rPr>
       </w:pPr>
-      <w:bookmarkStart w:id="24" w:name="_Toc48244939"/>
+      <w:bookmarkStart w:id="23" w:name="_Toc48244939"/>
       <w:r>
         <w:rPr>
           <w:rFonts w:ascii="Times New Roman" w:hAnsi="Times New Roman" w:cs="Times New Roman"/>
@@ -5730,7 +5632,7 @@
         </w:rPr>
         <w:t>Técnica(s) de refactorización</w:t>
       </w:r>
-      <w:bookmarkEnd w:id="24"/>
+      <w:bookmarkEnd w:id="23"/>
     </w:p>
     <w:p>
       <w:pPr>
@@ -5826,7 +5728,7 @@
     </w:p>
     <w:p>
       <w:pPr>
-        <w:pStyle w:val="ListParagraph"/>
+        <w:pStyle w:val="Prrafodelista"/>
         <w:numPr>
           <w:ilvl w:val="1"/>
           <w:numId w:val="8"/>
@@ -5839,7 +5741,7 @@
           <w:szCs w:val="24"/>
         </w:rPr>
       </w:pPr>
-      <w:bookmarkStart w:id="25" w:name="_Toc48244940"/>
+      <w:bookmarkStart w:id="24" w:name="_Toc48244940"/>
       <w:r>
         <w:rPr>
           <w:rFonts w:ascii="Times New Roman" w:hAnsi="Times New Roman" w:cs="Times New Roman"/>
@@ -5848,7 +5750,7 @@
         </w:rPr>
         <w:t>Capturas del código refactorizado</w:t>
       </w:r>
-      <w:bookmarkEnd w:id="25"/>
+      <w:bookmarkEnd w:id="24"/>
     </w:p>
     <w:p>
       <w:pPr>
@@ -5955,7 +5857,7 @@
     </w:p>
     <w:p>
       <w:pPr>
-        <w:pStyle w:val="ListParagraph"/>
+        <w:pStyle w:val="Prrafodelista"/>
         <w:numPr>
           <w:ilvl w:val="0"/>
           <w:numId w:val="8"/>
@@ -5969,7 +5871,7 @@
           <w:szCs w:val="28"/>
         </w:rPr>
       </w:pPr>
-      <w:bookmarkStart w:id="26" w:name="_Toc48244941"/>
+      <w:bookmarkStart w:id="25" w:name="_Toc48244941"/>
       <w:r>
         <w:rPr>
           <w:rFonts w:ascii="Times New Roman" w:hAnsi="Times New Roman" w:cs="Times New Roman"/>
@@ -5978,14 +5880,13 @@
           <w:sz w:val="28"/>
           <w:szCs w:val="28"/>
         </w:rPr>
-        <w:lastRenderedPageBreak/>
         <w:t>LARGE CLASS</w:t>
       </w:r>
-      <w:bookmarkEnd w:id="26"/>
-    </w:p>
-    <w:p>
-      <w:pPr>
-        <w:pStyle w:val="ListParagraph"/>
+      <w:bookmarkEnd w:id="25"/>
+    </w:p>
+    <w:p>
+      <w:pPr>
+        <w:pStyle w:val="Prrafodelista"/>
         <w:numPr>
           <w:ilvl w:val="1"/>
           <w:numId w:val="8"/>
@@ -6005,7 +5906,7 @@
         </w:rPr>
         <w:t xml:space="preserve"> </w:t>
       </w:r>
-      <w:bookmarkStart w:id="27" w:name="_Toc48244942"/>
+      <w:bookmarkStart w:id="26" w:name="_Toc48244942"/>
       <w:r>
         <w:rPr>
           <w:rFonts w:ascii="Times New Roman" w:hAnsi="Times New Roman" w:cs="Times New Roman"/>
@@ -6014,11 +5915,11 @@
         </w:rPr>
         <w:t>Descripción</w:t>
       </w:r>
-      <w:bookmarkEnd w:id="27"/>
-    </w:p>
-    <w:p>
-      <w:pPr>
-        <w:pStyle w:val="ListParagraph"/>
+      <w:bookmarkEnd w:id="26"/>
+    </w:p>
+    <w:p>
+      <w:pPr>
+        <w:pStyle w:val="Prrafodelista"/>
         <w:ind w:left="1440"/>
         <w:rPr>
           <w:rFonts w:ascii="Times New Roman" w:hAnsi="Times New Roman" w:cs="Times New Roman"/>
@@ -6059,7 +5960,7 @@
           <w:sz w:val="24"/>
           <w:szCs w:val="24"/>
         </w:rPr>
-        <w:t>smells</w:t>
+        <w:t>smell</w:t>
       </w:r>
       <w:proofErr w:type="spellEnd"/>
       <w:r>
@@ -6089,7 +5990,7 @@
     </w:p>
     <w:p>
       <w:pPr>
-        <w:pStyle w:val="ListParagraph"/>
+        <w:pStyle w:val="Prrafodelista"/>
         <w:numPr>
           <w:ilvl w:val="1"/>
           <w:numId w:val="8"/>
@@ -6109,48 +6010,20 @@
         </w:rPr>
         <w:t xml:space="preserve"> </w:t>
       </w:r>
-      <w:bookmarkStart w:id="28" w:name="_Toc48244943"/>
+      <w:bookmarkStart w:id="27" w:name="_Toc48244943"/>
       <w:r>
         <w:rPr>
           <w:rFonts w:ascii="Times New Roman" w:hAnsi="Times New Roman" w:cs="Times New Roman"/>
           <w:sz w:val="28"/>
           <w:szCs w:val="28"/>
         </w:rPr>
-        <w:t xml:space="preserve">Capturas del </w:t>
-      </w:r>
-      <w:proofErr w:type="spellStart"/>
-      <w:r>
-        <w:rPr>
-          <w:rFonts w:ascii="Times New Roman" w:hAnsi="Times New Roman" w:cs="Times New Roman"/>
-          <w:sz w:val="28"/>
-          <w:szCs w:val="28"/>
-        </w:rPr>
-        <w:t>Code</w:t>
-      </w:r>
-      <w:proofErr w:type="spellEnd"/>
-      <w:r>
-        <w:rPr>
-          <w:rFonts w:ascii="Times New Roman" w:hAnsi="Times New Roman" w:cs="Times New Roman"/>
-          <w:sz w:val="28"/>
-          <w:szCs w:val="28"/>
-        </w:rPr>
-        <w:t xml:space="preserve"> </w:t>
-      </w:r>
-      <w:proofErr w:type="spellStart"/>
-      <w:r>
-        <w:rPr>
-          <w:rFonts w:ascii="Times New Roman" w:hAnsi="Times New Roman" w:cs="Times New Roman"/>
-          <w:sz w:val="28"/>
-          <w:szCs w:val="28"/>
-        </w:rPr>
-        <w:t>Smell</w:t>
-      </w:r>
-      <w:bookmarkEnd w:id="28"/>
-      <w:proofErr w:type="spellEnd"/>
-    </w:p>
-    <w:p>
-      <w:pPr>
-        <w:pStyle w:val="ListParagraph"/>
+        <w:t>Capturas del Code Smell</w:t>
+      </w:r>
+      <w:bookmarkEnd w:id="27"/>
+    </w:p>
+    <w:p>
+      <w:pPr>
+        <w:pStyle w:val="Prrafodelista"/>
         <w:ind w:left="1440"/>
         <w:rPr>
           <w:rFonts w:ascii="Times New Roman" w:hAnsi="Times New Roman" w:cs="Times New Roman"/>
@@ -6203,7 +6076,7 @@
     </w:p>
     <w:p>
       <w:pPr>
-        <w:pStyle w:val="ListParagraph"/>
+        <w:pStyle w:val="Prrafodelista"/>
         <w:numPr>
           <w:ilvl w:val="1"/>
           <w:numId w:val="8"/>
@@ -6223,7 +6096,7 @@
         </w:rPr>
         <w:t xml:space="preserve"> </w:t>
       </w:r>
-      <w:bookmarkStart w:id="29" w:name="_Toc48244944"/>
+      <w:bookmarkStart w:id="28" w:name="_Toc48244944"/>
       <w:r>
         <w:rPr>
           <w:rFonts w:ascii="Times New Roman" w:hAnsi="Times New Roman" w:cs="Times New Roman"/>
@@ -6232,11 +6105,11 @@
         </w:rPr>
         <w:t>Consecuencias</w:t>
       </w:r>
-      <w:bookmarkEnd w:id="29"/>
-    </w:p>
-    <w:p>
-      <w:pPr>
-        <w:pStyle w:val="ListParagraph"/>
+      <w:bookmarkEnd w:id="28"/>
+    </w:p>
+    <w:p>
+      <w:pPr>
+        <w:pStyle w:val="Prrafodelista"/>
         <w:ind w:left="1440"/>
         <w:jc w:val="both"/>
         <w:rPr>
@@ -6340,7 +6213,7 @@
     </w:p>
     <w:p>
       <w:pPr>
-        <w:pStyle w:val="ListParagraph"/>
+        <w:pStyle w:val="Prrafodelista"/>
         <w:numPr>
           <w:ilvl w:val="1"/>
           <w:numId w:val="8"/>
@@ -6353,7 +6226,7 @@
           <w:szCs w:val="24"/>
         </w:rPr>
       </w:pPr>
-      <w:bookmarkStart w:id="30" w:name="_Toc48244945"/>
+      <w:bookmarkStart w:id="29" w:name="_Toc48244945"/>
       <w:r>
         <w:rPr>
           <w:rFonts w:ascii="Times New Roman" w:hAnsi="Times New Roman" w:cs="Times New Roman"/>
@@ -6378,11 +6251,11 @@
         </w:rPr>
         <w:t>Extraer Clase</w:t>
       </w:r>
-      <w:bookmarkEnd w:id="30"/>
-    </w:p>
-    <w:p>
-      <w:pPr>
-        <w:pStyle w:val="ListParagraph"/>
+      <w:bookmarkEnd w:id="29"/>
+    </w:p>
+    <w:p>
+      <w:pPr>
+        <w:pStyle w:val="Prrafodelista"/>
         <w:ind w:left="1440"/>
         <w:jc w:val="both"/>
         <w:rPr>
@@ -6456,7 +6329,7 @@
     </w:p>
     <w:p>
       <w:pPr>
-        <w:pStyle w:val="ListParagraph"/>
+        <w:pStyle w:val="Prrafodelista"/>
         <w:numPr>
           <w:ilvl w:val="1"/>
           <w:numId w:val="8"/>
@@ -6469,7 +6342,7 @@
           <w:szCs w:val="24"/>
         </w:rPr>
       </w:pPr>
-      <w:bookmarkStart w:id="31" w:name="_Toc48244946"/>
+      <w:bookmarkStart w:id="30" w:name="_Toc48244946"/>
       <w:r>
         <w:rPr>
           <w:rFonts w:ascii="Times New Roman" w:hAnsi="Times New Roman" w:cs="Times New Roman"/>
@@ -6478,7 +6351,7 @@
         </w:rPr>
         <w:t>Capturas del código refactorizado</w:t>
       </w:r>
-      <w:bookmarkEnd w:id="31"/>
+      <w:bookmarkEnd w:id="30"/>
       <w:r>
         <w:rPr>
           <w:rFonts w:ascii="Times New Roman" w:hAnsi="Times New Roman" w:cs="Times New Roman"/>
@@ -6490,7 +6363,7 @@
     </w:p>
     <w:p>
       <w:pPr>
-        <w:pStyle w:val="ListParagraph"/>
+        <w:pStyle w:val="Prrafodelista"/>
         <w:ind w:left="1440"/>
         <w:jc w:val="both"/>
         <w:rPr>
@@ -6542,7 +6415,7 @@
     </w:p>
     <w:p>
       <w:pPr>
-        <w:pStyle w:val="ListParagraph"/>
+        <w:pStyle w:val="Prrafodelista"/>
         <w:ind w:left="1440"/>
         <w:jc w:val="both"/>
         <w:rPr>
@@ -6555,7 +6428,6 @@
           <w:sz w:val="20"/>
           <w:szCs w:val="20"/>
         </w:rPr>
-        <w:lastRenderedPageBreak/>
         <w:drawing>
           <wp:inline distT="0" distB="0" distL="0" distR="0" wp14:anchorId="5B626E8C" wp14:editId="6A37E3CC">
             <wp:extent cx="3143250" cy="3448050"/>
@@ -6595,7 +6467,317 @@
     </w:p>
     <w:p>
       <w:pPr>
-        <w:pStyle w:val="ListParagraph"/>
+        <w:pStyle w:val="Prrafodelista"/>
+        <w:ind w:left="1440"/>
+        <w:jc w:val="both"/>
+        <w:rPr>
+          <w:rFonts w:ascii="Times New Roman" w:hAnsi="Times New Roman" w:cs="Times New Roman"/>
+        </w:rPr>
+      </w:pPr>
+    </w:p>
+    <w:p>
+      <w:pPr>
+        <w:pStyle w:val="Prrafodelista"/>
+        <w:ind w:left="1440"/>
+        <w:jc w:val="both"/>
+        <w:rPr>
+          <w:rFonts w:ascii="Times New Roman" w:hAnsi="Times New Roman" w:cs="Times New Roman"/>
+        </w:rPr>
+      </w:pPr>
+    </w:p>
+    <w:p>
+      <w:pPr>
+        <w:pStyle w:val="Prrafodelista"/>
+        <w:ind w:left="1440"/>
+        <w:jc w:val="both"/>
+        <w:rPr>
+          <w:rFonts w:ascii="Times New Roman" w:hAnsi="Times New Roman" w:cs="Times New Roman"/>
+        </w:rPr>
+      </w:pPr>
+    </w:p>
+    <w:p>
+      <w:pPr>
+        <w:pStyle w:val="Prrafodelista"/>
+        <w:ind w:left="1440"/>
+        <w:jc w:val="both"/>
+        <w:rPr>
+          <w:rFonts w:ascii="Times New Roman" w:hAnsi="Times New Roman" w:cs="Times New Roman"/>
+        </w:rPr>
+      </w:pPr>
+    </w:p>
+    <w:p>
+      <w:pPr>
+        <w:pStyle w:val="Prrafodelista"/>
+        <w:ind w:left="1440"/>
+        <w:jc w:val="both"/>
+        <w:rPr>
+          <w:rFonts w:ascii="Times New Roman" w:hAnsi="Times New Roman" w:cs="Times New Roman"/>
+        </w:rPr>
+      </w:pPr>
+    </w:p>
+    <w:p>
+      <w:pPr>
+        <w:pStyle w:val="Prrafodelista"/>
+        <w:ind w:left="1440"/>
+        <w:jc w:val="both"/>
+        <w:rPr>
+          <w:rFonts w:ascii="Times New Roman" w:hAnsi="Times New Roman" w:cs="Times New Roman"/>
+        </w:rPr>
+      </w:pPr>
+    </w:p>
+    <w:p>
+      <w:pPr>
+        <w:pStyle w:val="Prrafodelista"/>
+        <w:ind w:left="1440"/>
+        <w:jc w:val="both"/>
+        <w:rPr>
+          <w:rFonts w:ascii="Times New Roman" w:hAnsi="Times New Roman" w:cs="Times New Roman"/>
+        </w:rPr>
+      </w:pPr>
+    </w:p>
+    <w:p>
+      <w:pPr>
+        <w:pStyle w:val="Prrafodelista"/>
+        <w:ind w:left="1440"/>
+        <w:jc w:val="both"/>
+        <w:rPr>
+          <w:rFonts w:ascii="Times New Roman" w:hAnsi="Times New Roman" w:cs="Times New Roman"/>
+        </w:rPr>
+      </w:pPr>
+    </w:p>
+    <w:p>
+      <w:pPr>
+        <w:pStyle w:val="Prrafodelista"/>
+        <w:ind w:left="1440"/>
+        <w:jc w:val="both"/>
+        <w:rPr>
+          <w:rFonts w:ascii="Times New Roman" w:hAnsi="Times New Roman" w:cs="Times New Roman"/>
+        </w:rPr>
+      </w:pPr>
+    </w:p>
+    <w:p>
+      <w:pPr>
+        <w:pStyle w:val="Prrafodelista"/>
+        <w:ind w:left="1440"/>
+        <w:jc w:val="both"/>
+        <w:rPr>
+          <w:rFonts w:ascii="Times New Roman" w:hAnsi="Times New Roman" w:cs="Times New Roman"/>
+        </w:rPr>
+      </w:pPr>
+    </w:p>
+    <w:p>
+      <w:pPr>
+        <w:pStyle w:val="Prrafodelista"/>
+        <w:ind w:left="1440"/>
+        <w:jc w:val="both"/>
+        <w:rPr>
+          <w:rFonts w:ascii="Times New Roman" w:hAnsi="Times New Roman" w:cs="Times New Roman"/>
+        </w:rPr>
+      </w:pPr>
+    </w:p>
+    <w:p>
+      <w:pPr>
+        <w:pStyle w:val="Prrafodelista"/>
+        <w:ind w:left="1440"/>
+        <w:jc w:val="both"/>
+        <w:rPr>
+          <w:rFonts w:ascii="Times New Roman" w:hAnsi="Times New Roman" w:cs="Times New Roman"/>
+        </w:rPr>
+      </w:pPr>
+    </w:p>
+    <w:p>
+      <w:pPr>
+        <w:pStyle w:val="Prrafodelista"/>
+        <w:ind w:left="1440"/>
+        <w:jc w:val="both"/>
+        <w:rPr>
+          <w:rFonts w:ascii="Times New Roman" w:hAnsi="Times New Roman" w:cs="Times New Roman"/>
+        </w:rPr>
+      </w:pPr>
+    </w:p>
+    <w:p>
+      <w:pPr>
+        <w:pStyle w:val="Prrafodelista"/>
+        <w:ind w:left="1440"/>
+        <w:jc w:val="both"/>
+        <w:rPr>
+          <w:rFonts w:ascii="Times New Roman" w:hAnsi="Times New Roman" w:cs="Times New Roman"/>
+        </w:rPr>
+      </w:pPr>
+    </w:p>
+    <w:p>
+      <w:pPr>
+        <w:pStyle w:val="Prrafodelista"/>
+        <w:ind w:left="1440"/>
+        <w:jc w:val="both"/>
+        <w:rPr>
+          <w:rFonts w:ascii="Times New Roman" w:hAnsi="Times New Roman" w:cs="Times New Roman"/>
+        </w:rPr>
+      </w:pPr>
+    </w:p>
+    <w:p>
+      <w:pPr>
+        <w:pStyle w:val="Prrafodelista"/>
+        <w:ind w:left="1440"/>
+        <w:jc w:val="both"/>
+        <w:rPr>
+          <w:rFonts w:ascii="Times New Roman" w:hAnsi="Times New Roman" w:cs="Times New Roman"/>
+        </w:rPr>
+      </w:pPr>
+    </w:p>
+    <w:p>
+      <w:pPr>
+        <w:pStyle w:val="Prrafodelista"/>
+        <w:ind w:left="1440"/>
+        <w:jc w:val="both"/>
+        <w:rPr>
+          <w:rFonts w:ascii="Times New Roman" w:hAnsi="Times New Roman" w:cs="Times New Roman"/>
+        </w:rPr>
+      </w:pPr>
+    </w:p>
+    <w:p>
+      <w:pPr>
+        <w:pStyle w:val="Prrafodelista"/>
+        <w:ind w:left="1440"/>
+        <w:jc w:val="both"/>
+        <w:rPr>
+          <w:rFonts w:ascii="Times New Roman" w:hAnsi="Times New Roman" w:cs="Times New Roman"/>
+        </w:rPr>
+      </w:pPr>
+    </w:p>
+    <w:p>
+      <w:pPr>
+        <w:pStyle w:val="Prrafodelista"/>
+        <w:ind w:left="1440"/>
+        <w:jc w:val="both"/>
+        <w:rPr>
+          <w:rFonts w:ascii="Times New Roman" w:hAnsi="Times New Roman" w:cs="Times New Roman"/>
+        </w:rPr>
+      </w:pPr>
+    </w:p>
+    <w:p>
+      <w:pPr>
+        <w:pStyle w:val="Prrafodelista"/>
+        <w:ind w:left="1440"/>
+        <w:jc w:val="both"/>
+        <w:rPr>
+          <w:rFonts w:ascii="Times New Roman" w:hAnsi="Times New Roman" w:cs="Times New Roman"/>
+        </w:rPr>
+      </w:pPr>
+    </w:p>
+    <w:p>
+      <w:pPr>
+        <w:pStyle w:val="Prrafodelista"/>
+        <w:ind w:left="1440"/>
+        <w:jc w:val="both"/>
+        <w:rPr>
+          <w:rFonts w:ascii="Times New Roman" w:hAnsi="Times New Roman" w:cs="Times New Roman"/>
+        </w:rPr>
+      </w:pPr>
+    </w:p>
+    <w:p>
+      <w:pPr>
+        <w:pStyle w:val="Prrafodelista"/>
+        <w:ind w:left="1440"/>
+        <w:jc w:val="both"/>
+        <w:rPr>
+          <w:rFonts w:ascii="Times New Roman" w:hAnsi="Times New Roman" w:cs="Times New Roman"/>
+        </w:rPr>
+      </w:pPr>
+    </w:p>
+    <w:p>
+      <w:pPr>
+        <w:pStyle w:val="Prrafodelista"/>
+        <w:ind w:left="1440"/>
+        <w:jc w:val="both"/>
+        <w:rPr>
+          <w:rFonts w:ascii="Times New Roman" w:hAnsi="Times New Roman" w:cs="Times New Roman"/>
+        </w:rPr>
+      </w:pPr>
+    </w:p>
+    <w:p>
+      <w:pPr>
+        <w:pStyle w:val="Prrafodelista"/>
+        <w:ind w:left="1440"/>
+        <w:jc w:val="both"/>
+        <w:rPr>
+          <w:rFonts w:ascii="Times New Roman" w:hAnsi="Times New Roman" w:cs="Times New Roman"/>
+        </w:rPr>
+      </w:pPr>
+    </w:p>
+    <w:p>
+      <w:pPr>
+        <w:pStyle w:val="Prrafodelista"/>
+        <w:ind w:left="1440"/>
+        <w:jc w:val="both"/>
+        <w:rPr>
+          <w:rFonts w:ascii="Times New Roman" w:hAnsi="Times New Roman" w:cs="Times New Roman"/>
+        </w:rPr>
+      </w:pPr>
+    </w:p>
+    <w:p>
+      <w:pPr>
+        <w:pStyle w:val="Prrafodelista"/>
+        <w:ind w:left="1440"/>
+        <w:jc w:val="both"/>
+        <w:rPr>
+          <w:rFonts w:ascii="Times New Roman" w:hAnsi="Times New Roman" w:cs="Times New Roman"/>
+        </w:rPr>
+      </w:pPr>
+    </w:p>
+    <w:p>
+      <w:pPr>
+        <w:pStyle w:val="Prrafodelista"/>
+        <w:ind w:left="1440"/>
+        <w:jc w:val="both"/>
+        <w:rPr>
+          <w:rFonts w:ascii="Times New Roman" w:hAnsi="Times New Roman" w:cs="Times New Roman"/>
+        </w:rPr>
+      </w:pPr>
+    </w:p>
+    <w:p>
+      <w:pPr>
+        <w:pStyle w:val="Prrafodelista"/>
+        <w:ind w:left="1440"/>
+        <w:jc w:val="both"/>
+        <w:rPr>
+          <w:rFonts w:ascii="Times New Roman" w:hAnsi="Times New Roman" w:cs="Times New Roman"/>
+        </w:rPr>
+      </w:pPr>
+    </w:p>
+    <w:p>
+      <w:pPr>
+        <w:pStyle w:val="Prrafodelista"/>
+        <w:ind w:left="1440"/>
+        <w:jc w:val="both"/>
+        <w:rPr>
+          <w:rFonts w:ascii="Times New Roman" w:hAnsi="Times New Roman" w:cs="Times New Roman"/>
+        </w:rPr>
+      </w:pPr>
+    </w:p>
+    <w:p>
+      <w:pPr>
+        <w:pStyle w:val="Prrafodelista"/>
+        <w:ind w:left="1440"/>
+        <w:jc w:val="both"/>
+        <w:rPr>
+          <w:rFonts w:ascii="Times New Roman" w:hAnsi="Times New Roman" w:cs="Times New Roman"/>
+        </w:rPr>
+      </w:pPr>
+    </w:p>
+    <w:p>
+      <w:pPr>
+        <w:pStyle w:val="Prrafodelista"/>
+        <w:ind w:left="1440"/>
+        <w:jc w:val="both"/>
+        <w:rPr>
+          <w:rFonts w:ascii="Times New Roman" w:hAnsi="Times New Roman" w:cs="Times New Roman"/>
+        </w:rPr>
+      </w:pPr>
+    </w:p>
+    <w:p>
+      <w:pPr>
+        <w:pStyle w:val="Prrafodelista"/>
         <w:numPr>
           <w:ilvl w:val="0"/>
           <w:numId w:val="8"/>
@@ -6609,7 +6791,6 @@
           <w:szCs w:val="28"/>
         </w:rPr>
       </w:pPr>
-      <w:bookmarkStart w:id="32" w:name="_Toc48244947"/>
       <w:r>
         <w:rPr>
           <w:rFonts w:ascii="Times New Roman" w:hAnsi="Times New Roman" w:cs="Times New Roman"/>
@@ -6618,13 +6799,12 @@
           <w:sz w:val="28"/>
           <w:szCs w:val="28"/>
         </w:rPr>
-        <w:t>Nombre CS3</w:t>
-      </w:r>
-      <w:bookmarkEnd w:id="32"/>
-    </w:p>
-    <w:p>
-      <w:pPr>
-        <w:pStyle w:val="ListParagraph"/>
+        <w:t>LAZY CLASS</w:t>
+      </w:r>
+    </w:p>
+    <w:p>
+      <w:pPr>
+        <w:pStyle w:val="Prrafodelista"/>
         <w:numPr>
           <w:ilvl w:val="1"/>
           <w:numId w:val="8"/>
@@ -6644,7 +6824,7 @@
         </w:rPr>
         <w:t xml:space="preserve"> </w:t>
       </w:r>
-      <w:bookmarkStart w:id="33" w:name="_Toc48244948"/>
+      <w:bookmarkStart w:id="31" w:name="_Toc48244948"/>
       <w:r>
         <w:rPr>
           <w:rFonts w:ascii="Times New Roman" w:hAnsi="Times New Roman" w:cs="Times New Roman"/>
@@ -6653,11 +6833,49 @@
         </w:rPr>
         <w:t>Descripción</w:t>
       </w:r>
-      <w:bookmarkEnd w:id="33"/>
-    </w:p>
-    <w:p>
-      <w:pPr>
-        <w:pStyle w:val="ListParagraph"/>
+      <w:bookmarkEnd w:id="31"/>
+    </w:p>
+    <w:p>
+      <w:pPr>
+        <w:pStyle w:val="Prrafodelista"/>
+        <w:ind w:left="1440"/>
+        <w:outlineLvl w:val="2"/>
+        <w:rPr>
+          <w:rFonts w:ascii="Times New Roman" w:hAnsi="Times New Roman" w:cs="Times New Roman"/>
+          <w:sz w:val="24"/>
+          <w:szCs w:val="24"/>
+        </w:rPr>
+      </w:pPr>
+      <w:r>
+        <w:rPr>
+          <w:rFonts w:ascii="Times New Roman" w:hAnsi="Times New Roman" w:cs="Times New Roman"/>
+          <w:sz w:val="24"/>
+          <w:szCs w:val="24"/>
+        </w:rPr>
+        <w:t xml:space="preserve">Este </w:t>
+      </w:r>
+      <w:proofErr w:type="spellStart"/>
+      <w:r>
+        <w:rPr>
+          <w:rFonts w:ascii="Times New Roman" w:hAnsi="Times New Roman" w:cs="Times New Roman"/>
+          <w:sz w:val="24"/>
+          <w:szCs w:val="24"/>
+        </w:rPr>
+        <w:t>code</w:t>
+      </w:r>
+      <w:proofErr w:type="spellEnd"/>
+      <w:r>
+        <w:rPr>
+          <w:rFonts w:ascii="Times New Roman" w:hAnsi="Times New Roman" w:cs="Times New Roman"/>
+          <w:sz w:val="24"/>
+          <w:szCs w:val="24"/>
+        </w:rPr>
+        <w:t xml:space="preserve"> Smell tiene que ver con las clases que están demás es decir que no tienen ninguna función y no son usadas en ningún sentido.</w:t>
+      </w:r>
+    </w:p>
+    <w:p>
+      <w:pPr>
+        <w:pStyle w:val="Prrafodelista"/>
         <w:numPr>
           <w:ilvl w:val="1"/>
           <w:numId w:val="8"/>
@@ -6677,48 +6895,77 @@
         </w:rPr>
         <w:t xml:space="preserve"> </w:t>
       </w:r>
-      <w:bookmarkStart w:id="34" w:name="_Toc48244949"/>
+      <w:bookmarkStart w:id="32" w:name="_Toc48244949"/>
       <w:r>
         <w:rPr>
           <w:rFonts w:ascii="Times New Roman" w:hAnsi="Times New Roman" w:cs="Times New Roman"/>
           <w:sz w:val="28"/>
           <w:szCs w:val="28"/>
         </w:rPr>
-        <w:t xml:space="preserve">Capturas del </w:t>
-      </w:r>
-      <w:proofErr w:type="spellStart"/>
-      <w:r>
+        <w:t>Capturas del Code Smell</w:t>
+      </w:r>
+      <w:bookmarkEnd w:id="32"/>
+    </w:p>
+    <w:p>
+      <w:pPr>
+        <w:pStyle w:val="Prrafodelista"/>
+        <w:ind w:left="1440"/>
+        <w:outlineLvl w:val="2"/>
         <w:rPr>
           <w:rFonts w:ascii="Times New Roman" w:hAnsi="Times New Roman" w:cs="Times New Roman"/>
           <w:sz w:val="28"/>
           <w:szCs w:val="28"/>
         </w:rPr>
-        <w:t>Code</w:t>
-      </w:r>
-      <w:proofErr w:type="spellEnd"/>
-      <w:r>
-        <w:rPr>
-          <w:rFonts w:ascii="Times New Roman" w:hAnsi="Times New Roman" w:cs="Times New Roman"/>
-          <w:sz w:val="28"/>
-          <w:szCs w:val="28"/>
-        </w:rPr>
-        <w:t xml:space="preserve"> </w:t>
-      </w:r>
-      <w:proofErr w:type="spellStart"/>
-      <w:r>
-        <w:rPr>
-          <w:rFonts w:ascii="Times New Roman" w:hAnsi="Times New Roman" w:cs="Times New Roman"/>
-          <w:sz w:val="28"/>
-          <w:szCs w:val="28"/>
-        </w:rPr>
-        <w:t>Smell</w:t>
-      </w:r>
-      <w:bookmarkEnd w:id="34"/>
-      <w:proofErr w:type="spellEnd"/>
-    </w:p>
-    <w:p>
-      <w:pPr>
-        <w:pStyle w:val="ListParagraph"/>
+      </w:pPr>
+      <w:r>
+        <w:rPr>
+          <w:noProof/>
+        </w:rPr>
+        <w:drawing>
+          <wp:inline distT="0" distB="0" distL="0" distR="0" wp14:anchorId="03B9F06F" wp14:editId="52E0BF98">
+            <wp:extent cx="4238625" cy="2419350"/>
+            <wp:effectExtent l="19050" t="19050" r="28575" b="19050"/>
+            <wp:docPr id="13" name="Imagen 13"/>
+            <wp:cNvGraphicFramePr>
+              <a:graphicFrameLocks xmlns:a="http://schemas.openxmlformats.org/drawingml/2006/main" noChangeAspect="1"/>
+            </wp:cNvGraphicFramePr>
+            <a:graphic xmlns:a="http://schemas.openxmlformats.org/drawingml/2006/main">
+              <a:graphicData uri="http://schemas.openxmlformats.org/drawingml/2006/picture">
+                <pic:pic xmlns:pic="http://schemas.openxmlformats.org/drawingml/2006/picture">
+                  <pic:nvPicPr>
+                    <pic:cNvPr id="1" name=""/>
+                    <pic:cNvPicPr/>
+                  </pic:nvPicPr>
+                  <pic:blipFill>
+                    <a:blip r:embed="rId23"/>
+                    <a:stretch>
+                      <a:fillRect/>
+                    </a:stretch>
+                  </pic:blipFill>
+                  <pic:spPr>
+                    <a:xfrm>
+                      <a:off x="0" y="0"/>
+                      <a:ext cx="4238625" cy="2419350"/>
+                    </a:xfrm>
+                    <a:prstGeom prst="rect">
+                      <a:avLst/>
+                    </a:prstGeom>
+                    <a:ln>
+                      <a:solidFill>
+                        <a:schemeClr val="tx1"/>
+                      </a:solidFill>
+                    </a:ln>
+                  </pic:spPr>
+                </pic:pic>
+              </a:graphicData>
+            </a:graphic>
+          </wp:inline>
+        </w:drawing>
+      </w:r>
+    </w:p>
+    <w:p>
+      <w:pPr>
+        <w:pStyle w:val="Prrafodelista"/>
         <w:numPr>
           <w:ilvl w:val="1"/>
           <w:numId w:val="8"/>
@@ -6738,7 +6985,7 @@
         </w:rPr>
         <w:t xml:space="preserve"> </w:t>
       </w:r>
-      <w:bookmarkStart w:id="35" w:name="_Toc48244950"/>
+      <w:bookmarkStart w:id="33" w:name="_Toc48244950"/>
       <w:r>
         <w:rPr>
           <w:rFonts w:ascii="Times New Roman" w:hAnsi="Times New Roman" w:cs="Times New Roman"/>
@@ -6747,11 +6994,70 @@
         </w:rPr>
         <w:t>Consecuencias</w:t>
       </w:r>
-      <w:bookmarkEnd w:id="35"/>
-    </w:p>
-    <w:p>
-      <w:pPr>
-        <w:pStyle w:val="ListParagraph"/>
+      <w:bookmarkEnd w:id="33"/>
+    </w:p>
+    <w:p>
+      <w:pPr>
+        <w:pStyle w:val="Prrafodelista"/>
+        <w:ind w:left="1440"/>
+        <w:jc w:val="both"/>
+        <w:outlineLvl w:val="2"/>
+        <w:rPr>
+          <w:rFonts w:ascii="Times New Roman" w:hAnsi="Times New Roman" w:cs="Times New Roman"/>
+          <w:sz w:val="24"/>
+          <w:szCs w:val="24"/>
+        </w:rPr>
+      </w:pPr>
+      <w:r>
+        <w:rPr>
+          <w:rFonts w:ascii="Times New Roman" w:hAnsi="Times New Roman" w:cs="Times New Roman"/>
+          <w:sz w:val="24"/>
+          <w:szCs w:val="24"/>
+        </w:rPr>
+        <w:t xml:space="preserve">Las consecuencias que vendría a tener este </w:t>
+      </w:r>
+      <w:proofErr w:type="spellStart"/>
+      <w:r>
+        <w:rPr>
+          <w:rFonts w:ascii="Times New Roman" w:hAnsi="Times New Roman" w:cs="Times New Roman"/>
+          <w:sz w:val="24"/>
+          <w:szCs w:val="24"/>
+        </w:rPr>
+        <w:t>code</w:t>
+      </w:r>
+      <w:proofErr w:type="spellEnd"/>
+      <w:r>
+        <w:rPr>
+          <w:rFonts w:ascii="Times New Roman" w:hAnsi="Times New Roman" w:cs="Times New Roman"/>
+          <w:sz w:val="24"/>
+          <w:szCs w:val="24"/>
+        </w:rPr>
+        <w:t xml:space="preserve"> Smell es que a medida que se le dan mantenimiento o se va actualizando el programa se tiene a crear mas clases. Entonces el tener estas clases que no tienen ninguna función hace que el programa se vea cargado y p</w:t>
+      </w:r>
+      <w:r>
+        <w:rPr>
+          <w:rFonts w:ascii="Times New Roman" w:hAnsi="Times New Roman" w:cs="Times New Roman"/>
+          <w:sz w:val="24"/>
+          <w:szCs w:val="24"/>
+        </w:rPr>
+        <w:t>ara el programador puede llegar a ser tedioso.</w:t>
+      </w:r>
+    </w:p>
+    <w:p>
+      <w:pPr>
+        <w:pStyle w:val="Prrafodelista"/>
+        <w:ind w:left="1440"/>
+        <w:outlineLvl w:val="2"/>
+        <w:rPr>
+          <w:rFonts w:ascii="Times New Roman" w:hAnsi="Times New Roman" w:cs="Times New Roman"/>
+          <w:sz w:val="24"/>
+          <w:szCs w:val="24"/>
+        </w:rPr>
+      </w:pPr>
+    </w:p>
+    <w:p>
+      <w:pPr>
+        <w:pStyle w:val="Prrafodelista"/>
         <w:numPr>
           <w:ilvl w:val="1"/>
           <w:numId w:val="8"/>
@@ -6764,7 +7070,7 @@
           <w:szCs w:val="24"/>
         </w:rPr>
       </w:pPr>
-      <w:bookmarkStart w:id="36" w:name="_Toc48244951"/>
+      <w:bookmarkStart w:id="34" w:name="_Toc48244951"/>
       <w:r>
         <w:rPr>
           <w:rFonts w:ascii="Times New Roman" w:hAnsi="Times New Roman" w:cs="Times New Roman"/>
@@ -6773,11 +7079,110 @@
         </w:rPr>
         <w:t>Técnica(s) de refactorización</w:t>
       </w:r>
-      <w:bookmarkEnd w:id="36"/>
-    </w:p>
-    <w:p>
-      <w:pPr>
-        <w:pStyle w:val="ListParagraph"/>
+      <w:bookmarkEnd w:id="34"/>
+    </w:p>
+    <w:p>
+      <w:pPr>
+        <w:pStyle w:val="Prrafodelista"/>
+        <w:ind w:left="1440"/>
+        <w:jc w:val="both"/>
+        <w:outlineLvl w:val="2"/>
+        <w:rPr>
+          <w:rFonts w:ascii="Times New Roman" w:hAnsi="Times New Roman" w:cs="Times New Roman"/>
+          <w:sz w:val="24"/>
+          <w:szCs w:val="24"/>
+        </w:rPr>
+      </w:pPr>
+      <w:r>
+        <w:rPr>
+          <w:rFonts w:ascii="Times New Roman" w:hAnsi="Times New Roman" w:cs="Times New Roman"/>
+          <w:sz w:val="24"/>
+          <w:szCs w:val="24"/>
+        </w:rPr>
+        <w:t xml:space="preserve">La técnica que utilizamos para resolver este </w:t>
+      </w:r>
+      <w:proofErr w:type="spellStart"/>
+      <w:r>
+        <w:rPr>
+          <w:rFonts w:ascii="Times New Roman" w:hAnsi="Times New Roman" w:cs="Times New Roman"/>
+          <w:sz w:val="24"/>
+          <w:szCs w:val="24"/>
+        </w:rPr>
+        <w:t>smell</w:t>
+      </w:r>
+      <w:proofErr w:type="spellEnd"/>
+      <w:r>
+        <w:rPr>
+          <w:rFonts w:ascii="Times New Roman" w:hAnsi="Times New Roman" w:cs="Times New Roman"/>
+          <w:sz w:val="24"/>
+          <w:szCs w:val="24"/>
+        </w:rPr>
+        <w:t xml:space="preserve"> es la de </w:t>
+      </w:r>
+      <w:proofErr w:type="spellStart"/>
+      <w:r>
+        <w:rPr>
+          <w:rFonts w:ascii="Times New Roman" w:hAnsi="Times New Roman" w:cs="Times New Roman"/>
+          <w:sz w:val="24"/>
+          <w:szCs w:val="24"/>
+        </w:rPr>
+        <w:t>inline</w:t>
+      </w:r>
+      <w:proofErr w:type="spellEnd"/>
+      <w:r>
+        <w:rPr>
+          <w:rFonts w:ascii="Times New Roman" w:hAnsi="Times New Roman" w:cs="Times New Roman"/>
+          <w:sz w:val="24"/>
+          <w:szCs w:val="24"/>
+        </w:rPr>
+        <w:t xml:space="preserve"> </w:t>
+      </w:r>
+      <w:proofErr w:type="spellStart"/>
+      <w:r>
+        <w:rPr>
+          <w:rFonts w:ascii="Times New Roman" w:hAnsi="Times New Roman" w:cs="Times New Roman"/>
+          <w:sz w:val="24"/>
+          <w:szCs w:val="24"/>
+        </w:rPr>
+        <w:t>class</w:t>
+      </w:r>
+      <w:proofErr w:type="spellEnd"/>
+      <w:r>
+        <w:rPr>
+          <w:rFonts w:ascii="Times New Roman" w:hAnsi="Times New Roman" w:cs="Times New Roman"/>
+          <w:sz w:val="24"/>
+          <w:szCs w:val="24"/>
+        </w:rPr>
+        <w:t xml:space="preserve"> la cual explica que si se tiene una clase que prácticamente no se usa y no hace nada la solución que indica es que el contenido de la clase inútil se lo coloque dentro de esta clase para </w:t>
+      </w:r>
+      <w:r>
+        <w:rPr>
+          <w:rFonts w:ascii="Times New Roman" w:hAnsi="Times New Roman" w:cs="Times New Roman"/>
+          <w:sz w:val="24"/>
+          <w:szCs w:val="24"/>
+        </w:rPr>
+        <w:t>proceder a</w:t>
+      </w:r>
+      <w:r>
+        <w:rPr>
+          <w:rFonts w:ascii="Times New Roman" w:hAnsi="Times New Roman" w:cs="Times New Roman"/>
+          <w:sz w:val="24"/>
+          <w:szCs w:val="24"/>
+        </w:rPr>
+        <w:t xml:space="preserve"> eliminarla</w:t>
+      </w:r>
+      <w:r>
+        <w:rPr>
+          <w:rFonts w:ascii="Times New Roman" w:hAnsi="Times New Roman" w:cs="Times New Roman"/>
+          <w:sz w:val="24"/>
+          <w:szCs w:val="24"/>
+        </w:rPr>
+        <w:t>.</w:t>
+      </w:r>
+    </w:p>
+    <w:p>
+      <w:pPr>
+        <w:pStyle w:val="Prrafodelista"/>
         <w:numPr>
           <w:ilvl w:val="1"/>
           <w:numId w:val="8"/>
@@ -6790,7 +7195,7 @@
           <w:szCs w:val="24"/>
         </w:rPr>
       </w:pPr>
-      <w:bookmarkStart w:id="37" w:name="_Toc48244952"/>
+      <w:bookmarkStart w:id="35" w:name="_Toc48244952"/>
       <w:r>
         <w:rPr>
           <w:rFonts w:ascii="Times New Roman" w:hAnsi="Times New Roman" w:cs="Times New Roman"/>
@@ -6799,7 +7204,7 @@
         </w:rPr>
         <w:t>Capturas del código refactorizado</w:t>
       </w:r>
-      <w:bookmarkEnd w:id="37"/>
+      <w:bookmarkEnd w:id="35"/>
       <w:r>
         <w:rPr>
           <w:rFonts w:ascii="Times New Roman" w:hAnsi="Times New Roman" w:cs="Times New Roman"/>
@@ -6811,7 +7216,264 @@
     </w:p>
     <w:p>
       <w:pPr>
-        <w:pStyle w:val="ListParagraph"/>
+        <w:pStyle w:val="Prrafodelista"/>
+        <w:rPr>
+          <w:rFonts w:ascii="Times New Roman" w:hAnsi="Times New Roman" w:cs="Times New Roman"/>
+          <w:sz w:val="24"/>
+          <w:szCs w:val="24"/>
+        </w:rPr>
+      </w:pPr>
+      <w:r>
+        <w:rPr>
+          <w:noProof/>
+        </w:rPr>
+        <w:drawing>
+          <wp:anchor distT="0" distB="0" distL="114300" distR="114300" simplePos="0" relativeHeight="251658240" behindDoc="1" locked="0" layoutInCell="1" allowOverlap="1" wp14:anchorId="4FB9C92D" wp14:editId="7AEBB143">
+            <wp:simplePos x="0" y="0"/>
+            <wp:positionH relativeFrom="column">
+              <wp:posOffset>1091565</wp:posOffset>
+            </wp:positionH>
+            <wp:positionV relativeFrom="paragraph">
+              <wp:posOffset>136525</wp:posOffset>
+            </wp:positionV>
+            <wp:extent cx="3305175" cy="2552700"/>
+            <wp:effectExtent l="0" t="0" r="9525" b="0"/>
+            <wp:wrapTight wrapText="bothSides">
+              <wp:wrapPolygon edited="0">
+                <wp:start x="0" y="0"/>
+                <wp:lineTo x="0" y="21439"/>
+                <wp:lineTo x="21538" y="21439"/>
+                <wp:lineTo x="21538" y="0"/>
+                <wp:lineTo x="0" y="0"/>
+              </wp:wrapPolygon>
+            </wp:wrapTight>
+            <wp:docPr id="14" name="Imagen 14"/>
+            <wp:cNvGraphicFramePr>
+              <a:graphicFrameLocks xmlns:a="http://schemas.openxmlformats.org/drawingml/2006/main" noChangeAspect="1"/>
+            </wp:cNvGraphicFramePr>
+            <a:graphic xmlns:a="http://schemas.openxmlformats.org/drawingml/2006/main">
+              <a:graphicData uri="http://schemas.openxmlformats.org/drawingml/2006/picture">
+                <pic:pic xmlns:pic="http://schemas.openxmlformats.org/drawingml/2006/picture">
+                  <pic:nvPicPr>
+                    <pic:cNvPr id="1" name=""/>
+                    <pic:cNvPicPr/>
+                  </pic:nvPicPr>
+                  <pic:blipFill rotWithShape="1">
+                    <a:blip r:embed="rId24">
+                      <a:extLst>
+                        <a:ext uri="{28A0092B-C50C-407E-A947-70E740481C1C}">
+                          <a14:useLocalDpi xmlns:a14="http://schemas.microsoft.com/office/drawing/2010/main" val="0"/>
+                        </a:ext>
+                      </a:extLst>
+                    </a:blip>
+                    <a:srcRect r="38794" b="7291"/>
+                    <a:stretch/>
+                  </pic:blipFill>
+                  <pic:spPr bwMode="auto">
+                    <a:xfrm>
+                      <a:off x="0" y="0"/>
+                      <a:ext cx="3305175" cy="2552700"/>
+                    </a:xfrm>
+                    <a:prstGeom prst="rect">
+                      <a:avLst/>
+                    </a:prstGeom>
+                    <a:ln>
+                      <a:noFill/>
+                    </a:ln>
+                    <a:extLst>
+                      <a:ext uri="{53640926-AAD7-44D8-BBD7-CCE9431645EC}">
+                        <a14:shadowObscured xmlns:a14="http://schemas.microsoft.com/office/drawing/2010/main"/>
+                      </a:ext>
+                    </a:extLst>
+                  </pic:spPr>
+                </pic:pic>
+              </a:graphicData>
+            </a:graphic>
+          </wp:anchor>
+        </w:drawing>
+      </w:r>
+    </w:p>
+    <w:p>
+      <w:pPr>
+        <w:pStyle w:val="Prrafodelista"/>
+        <w:ind w:left="1440"/>
+        <w:jc w:val="both"/>
+        <w:outlineLvl w:val="2"/>
+        <w:rPr>
+          <w:rFonts w:ascii="Times New Roman" w:hAnsi="Times New Roman" w:cs="Times New Roman"/>
+          <w:sz w:val="24"/>
+          <w:szCs w:val="24"/>
+        </w:rPr>
+      </w:pPr>
+    </w:p>
+    <w:p>
+      <w:pPr>
+        <w:pStyle w:val="Prrafodelista"/>
+        <w:ind w:left="1440"/>
+        <w:jc w:val="both"/>
+        <w:outlineLvl w:val="2"/>
+        <w:rPr>
+          <w:rFonts w:ascii="Times New Roman" w:hAnsi="Times New Roman" w:cs="Times New Roman"/>
+          <w:sz w:val="24"/>
+          <w:szCs w:val="24"/>
+        </w:rPr>
+      </w:pPr>
+    </w:p>
+    <w:p>
+      <w:pPr>
+        <w:pStyle w:val="Prrafodelista"/>
+        <w:ind w:left="1440"/>
+        <w:jc w:val="both"/>
+        <w:outlineLvl w:val="2"/>
+        <w:rPr>
+          <w:noProof/>
+        </w:rPr>
+      </w:pPr>
+    </w:p>
+    <w:p>
+      <w:pPr>
+        <w:pStyle w:val="Prrafodelista"/>
+        <w:ind w:left="1440"/>
+        <w:jc w:val="both"/>
+        <w:outlineLvl w:val="2"/>
+        <w:rPr>
+          <w:rFonts w:ascii="Times New Roman" w:hAnsi="Times New Roman" w:cs="Times New Roman"/>
+          <w:sz w:val="24"/>
+          <w:szCs w:val="24"/>
+        </w:rPr>
+      </w:pPr>
+    </w:p>
+    <w:p>
+      <w:pPr>
+        <w:pStyle w:val="Prrafodelista"/>
+        <w:ind w:left="1440"/>
+        <w:jc w:val="both"/>
+        <w:outlineLvl w:val="2"/>
+        <w:rPr>
+          <w:rFonts w:ascii="Times New Roman" w:hAnsi="Times New Roman" w:cs="Times New Roman"/>
+          <w:sz w:val="24"/>
+          <w:szCs w:val="24"/>
+        </w:rPr>
+      </w:pPr>
+    </w:p>
+    <w:p>
+      <w:pPr>
+        <w:pStyle w:val="Prrafodelista"/>
+        <w:ind w:left="1440"/>
+        <w:jc w:val="both"/>
+        <w:outlineLvl w:val="2"/>
+        <w:rPr>
+          <w:rFonts w:ascii="Times New Roman" w:hAnsi="Times New Roman" w:cs="Times New Roman"/>
+          <w:sz w:val="24"/>
+          <w:szCs w:val="24"/>
+        </w:rPr>
+      </w:pPr>
+    </w:p>
+    <w:p>
+      <w:pPr>
+        <w:pStyle w:val="Prrafodelista"/>
+        <w:ind w:left="1440"/>
+        <w:jc w:val="both"/>
+        <w:outlineLvl w:val="2"/>
+        <w:rPr>
+          <w:rFonts w:ascii="Times New Roman" w:hAnsi="Times New Roman" w:cs="Times New Roman"/>
+          <w:sz w:val="24"/>
+          <w:szCs w:val="24"/>
+        </w:rPr>
+      </w:pPr>
+    </w:p>
+    <w:p>
+      <w:pPr>
+        <w:pStyle w:val="Prrafodelista"/>
+        <w:ind w:left="1440"/>
+        <w:jc w:val="both"/>
+        <w:outlineLvl w:val="2"/>
+        <w:rPr>
+          <w:rFonts w:ascii="Times New Roman" w:hAnsi="Times New Roman" w:cs="Times New Roman"/>
+          <w:sz w:val="24"/>
+          <w:szCs w:val="24"/>
+        </w:rPr>
+      </w:pPr>
+    </w:p>
+    <w:p>
+      <w:pPr>
+        <w:pStyle w:val="Prrafodelista"/>
+        <w:ind w:left="1440"/>
+        <w:jc w:val="both"/>
+        <w:outlineLvl w:val="2"/>
+        <w:rPr>
+          <w:rFonts w:ascii="Times New Roman" w:hAnsi="Times New Roman" w:cs="Times New Roman"/>
+          <w:sz w:val="24"/>
+          <w:szCs w:val="24"/>
+        </w:rPr>
+      </w:pPr>
+    </w:p>
+    <w:p>
+      <w:pPr>
+        <w:pStyle w:val="Prrafodelista"/>
+        <w:ind w:left="1440"/>
+        <w:jc w:val="both"/>
+        <w:outlineLvl w:val="2"/>
+        <w:rPr>
+          <w:rFonts w:ascii="Times New Roman" w:hAnsi="Times New Roman" w:cs="Times New Roman"/>
+          <w:sz w:val="24"/>
+          <w:szCs w:val="24"/>
+        </w:rPr>
+      </w:pPr>
+    </w:p>
+    <w:p>
+      <w:pPr>
+        <w:pStyle w:val="Prrafodelista"/>
+        <w:ind w:left="1440"/>
+        <w:jc w:val="both"/>
+        <w:outlineLvl w:val="2"/>
+        <w:rPr>
+          <w:rFonts w:ascii="Times New Roman" w:hAnsi="Times New Roman" w:cs="Times New Roman"/>
+          <w:sz w:val="24"/>
+          <w:szCs w:val="24"/>
+        </w:rPr>
+      </w:pPr>
+    </w:p>
+    <w:p>
+      <w:pPr>
+        <w:pStyle w:val="Prrafodelista"/>
+        <w:ind w:left="1440"/>
+        <w:jc w:val="both"/>
+        <w:outlineLvl w:val="2"/>
+        <w:rPr>
+          <w:rFonts w:ascii="Times New Roman" w:hAnsi="Times New Roman" w:cs="Times New Roman"/>
+          <w:sz w:val="24"/>
+          <w:szCs w:val="24"/>
+        </w:rPr>
+      </w:pPr>
+    </w:p>
+    <w:p>
+      <w:pPr>
+        <w:jc w:val="both"/>
+        <w:outlineLvl w:val="2"/>
+        <w:rPr>
+          <w:rFonts w:ascii="Times New Roman" w:hAnsi="Times New Roman" w:cs="Times New Roman"/>
+          <w:sz w:val="24"/>
+          <w:szCs w:val="24"/>
+        </w:rPr>
+      </w:pPr>
+    </w:p>
+    <w:p>
+      <w:pPr>
+        <w:pStyle w:val="Prrafodelista"/>
+        <w:ind w:left="1440"/>
+        <w:jc w:val="both"/>
+        <w:outlineLvl w:val="2"/>
+        <w:rPr>
+          <w:rFonts w:ascii="Times New Roman" w:hAnsi="Times New Roman" w:cs="Times New Roman"/>
+          <w:sz w:val="24"/>
+          <w:szCs w:val="24"/>
+        </w:rPr>
+      </w:pPr>
+    </w:p>
+    <w:p>
+      <w:pPr>
+        <w:pStyle w:val="Prrafodelista"/>
         <w:numPr>
           <w:ilvl w:val="0"/>
           <w:numId w:val="8"/>
@@ -6825,7 +7487,6 @@
           <w:szCs w:val="28"/>
         </w:rPr>
       </w:pPr>
-      <w:bookmarkStart w:id="38" w:name="_Toc48244953"/>
       <w:r>
         <w:rPr>
           <w:rFonts w:ascii="Times New Roman" w:hAnsi="Times New Roman" w:cs="Times New Roman"/>
@@ -6834,13 +7495,12 @@
           <w:sz w:val="28"/>
           <w:szCs w:val="28"/>
         </w:rPr>
-        <w:t>Nombre CS4</w:t>
-      </w:r>
-      <w:bookmarkEnd w:id="38"/>
-    </w:p>
-    <w:p>
-      <w:pPr>
-        <w:pStyle w:val="ListParagraph"/>
+        <w:t>INAPPROPRIATE INTIMACY</w:t>
+      </w:r>
+    </w:p>
+    <w:p>
+      <w:pPr>
+        <w:pStyle w:val="Prrafodelista"/>
         <w:numPr>
           <w:ilvl w:val="1"/>
           <w:numId w:val="8"/>
@@ -6860,7 +7520,7 @@
         </w:rPr>
         <w:t xml:space="preserve"> </w:t>
       </w:r>
-      <w:bookmarkStart w:id="39" w:name="_Toc48244954"/>
+      <w:bookmarkStart w:id="36" w:name="_Toc48244954"/>
       <w:r>
         <w:rPr>
           <w:rFonts w:ascii="Times New Roman" w:hAnsi="Times New Roman" w:cs="Times New Roman"/>
@@ -6869,11 +7529,50 @@
         </w:rPr>
         <w:t>Descripción</w:t>
       </w:r>
-      <w:bookmarkEnd w:id="39"/>
-    </w:p>
-    <w:p>
-      <w:pPr>
-        <w:pStyle w:val="ListParagraph"/>
+      <w:bookmarkEnd w:id="36"/>
+    </w:p>
+    <w:p>
+      <w:pPr>
+        <w:pStyle w:val="Prrafodelista"/>
+        <w:ind w:left="1440"/>
+        <w:jc w:val="both"/>
+        <w:outlineLvl w:val="2"/>
+        <w:rPr>
+          <w:rFonts w:ascii="Times New Roman" w:hAnsi="Times New Roman" w:cs="Times New Roman"/>
+          <w:sz w:val="28"/>
+          <w:szCs w:val="28"/>
+        </w:rPr>
+      </w:pPr>
+      <w:r>
+        <w:rPr>
+          <w:rFonts w:ascii="Times New Roman" w:hAnsi="Times New Roman" w:cs="Times New Roman"/>
+          <w:sz w:val="24"/>
+          <w:szCs w:val="24"/>
+        </w:rPr>
+        <w:t xml:space="preserve">Este </w:t>
+      </w:r>
+      <w:proofErr w:type="spellStart"/>
+      <w:r>
+        <w:rPr>
+          <w:rFonts w:ascii="Times New Roman" w:hAnsi="Times New Roman" w:cs="Times New Roman"/>
+          <w:sz w:val="24"/>
+          <w:szCs w:val="24"/>
+        </w:rPr>
+        <w:t>code</w:t>
+      </w:r>
+      <w:proofErr w:type="spellEnd"/>
+      <w:r>
+        <w:rPr>
+          <w:rFonts w:ascii="Times New Roman" w:hAnsi="Times New Roman" w:cs="Times New Roman"/>
+          <w:sz w:val="24"/>
+          <w:szCs w:val="24"/>
+        </w:rPr>
+        <w:t xml:space="preserve"> Smell tiene que ver con el tipo de clases que utiliza los campos o métodos perteneciente de otra clase.</w:t>
+      </w:r>
+    </w:p>
+    <w:p>
+      <w:pPr>
+        <w:pStyle w:val="Prrafodelista"/>
         <w:numPr>
           <w:ilvl w:val="1"/>
           <w:numId w:val="8"/>
@@ -6893,48 +7592,72 @@
         </w:rPr>
         <w:t xml:space="preserve"> </w:t>
       </w:r>
-      <w:bookmarkStart w:id="40" w:name="_Toc48244955"/>
+      <w:bookmarkStart w:id="37" w:name="_Toc48244955"/>
       <w:r>
         <w:rPr>
           <w:rFonts w:ascii="Times New Roman" w:hAnsi="Times New Roman" w:cs="Times New Roman"/>
           <w:sz w:val="28"/>
           <w:szCs w:val="28"/>
         </w:rPr>
-        <w:t xml:space="preserve">Capturas del </w:t>
-      </w:r>
-      <w:proofErr w:type="spellStart"/>
-      <w:r>
+        <w:t>Capturas del Code Smell</w:t>
+      </w:r>
+      <w:bookmarkEnd w:id="37"/>
+    </w:p>
+    <w:p>
+      <w:pPr>
+        <w:pStyle w:val="Prrafodelista"/>
+        <w:ind w:left="1440"/>
+        <w:outlineLvl w:val="2"/>
         <w:rPr>
           <w:rFonts w:ascii="Times New Roman" w:hAnsi="Times New Roman" w:cs="Times New Roman"/>
           <w:sz w:val="28"/>
           <w:szCs w:val="28"/>
         </w:rPr>
-        <w:t>Code</w:t>
-      </w:r>
-      <w:proofErr w:type="spellEnd"/>
-      <w:r>
-        <w:rPr>
-          <w:rFonts w:ascii="Times New Roman" w:hAnsi="Times New Roman" w:cs="Times New Roman"/>
-          <w:sz w:val="28"/>
-          <w:szCs w:val="28"/>
-        </w:rPr>
-        <w:t xml:space="preserve"> </w:t>
-      </w:r>
-      <w:proofErr w:type="spellStart"/>
-      <w:r>
-        <w:rPr>
-          <w:rFonts w:ascii="Times New Roman" w:hAnsi="Times New Roman" w:cs="Times New Roman"/>
-          <w:sz w:val="28"/>
-          <w:szCs w:val="28"/>
-        </w:rPr>
-        <w:t>Smell</w:t>
-      </w:r>
-      <w:bookmarkEnd w:id="40"/>
-      <w:proofErr w:type="spellEnd"/>
-    </w:p>
-    <w:p>
-      <w:pPr>
-        <w:pStyle w:val="ListParagraph"/>
+      </w:pPr>
+      <w:r>
+        <w:rPr>
+          <w:noProof/>
+        </w:rPr>
+        <w:drawing>
+          <wp:inline distT="0" distB="0" distL="0" distR="0" wp14:anchorId="62B73301" wp14:editId="7E008C30">
+            <wp:extent cx="5400040" cy="3575685"/>
+            <wp:effectExtent l="0" t="0" r="0" b="5715"/>
+            <wp:docPr id="15" name="Imagen 15"/>
+            <wp:cNvGraphicFramePr>
+              <a:graphicFrameLocks xmlns:a="http://schemas.openxmlformats.org/drawingml/2006/main" noChangeAspect="1"/>
+            </wp:cNvGraphicFramePr>
+            <a:graphic xmlns:a="http://schemas.openxmlformats.org/drawingml/2006/main">
+              <a:graphicData uri="http://schemas.openxmlformats.org/drawingml/2006/picture">
+                <pic:pic xmlns:pic="http://schemas.openxmlformats.org/drawingml/2006/picture">
+                  <pic:nvPicPr>
+                    <pic:cNvPr id="1" name=""/>
+                    <pic:cNvPicPr/>
+                  </pic:nvPicPr>
+                  <pic:blipFill>
+                    <a:blip r:embed="rId25"/>
+                    <a:stretch>
+                      <a:fillRect/>
+                    </a:stretch>
+                  </pic:blipFill>
+                  <pic:spPr>
+                    <a:xfrm>
+                      <a:off x="0" y="0"/>
+                      <a:ext cx="5400040" cy="3575685"/>
+                    </a:xfrm>
+                    <a:prstGeom prst="rect">
+                      <a:avLst/>
+                    </a:prstGeom>
+                  </pic:spPr>
+                </pic:pic>
+              </a:graphicData>
+            </a:graphic>
+          </wp:inline>
+        </w:drawing>
+      </w:r>
+    </w:p>
+    <w:p>
+      <w:pPr>
+        <w:pStyle w:val="Prrafodelista"/>
         <w:numPr>
           <w:ilvl w:val="1"/>
           <w:numId w:val="8"/>
@@ -6954,7 +7677,7 @@
         </w:rPr>
         <w:t xml:space="preserve"> </w:t>
       </w:r>
-      <w:bookmarkStart w:id="41" w:name="_Toc48244956"/>
+      <w:bookmarkStart w:id="38" w:name="_Toc48244956"/>
       <w:r>
         <w:rPr>
           <w:rFonts w:ascii="Times New Roman" w:hAnsi="Times New Roman" w:cs="Times New Roman"/>
@@ -6963,11 +7686,49 @@
         </w:rPr>
         <w:t>Consecuencias</w:t>
       </w:r>
-      <w:bookmarkEnd w:id="41"/>
-    </w:p>
-    <w:p>
-      <w:pPr>
-        <w:pStyle w:val="ListParagraph"/>
+      <w:bookmarkEnd w:id="38"/>
+    </w:p>
+    <w:p>
+      <w:pPr>
+        <w:pStyle w:val="Prrafodelista"/>
+        <w:ind w:left="1440"/>
+        <w:outlineLvl w:val="2"/>
+        <w:rPr>
+          <w:rFonts w:ascii="Times New Roman" w:hAnsi="Times New Roman" w:cs="Times New Roman"/>
+          <w:sz w:val="24"/>
+          <w:szCs w:val="24"/>
+        </w:rPr>
+      </w:pPr>
+      <w:r>
+        <w:rPr>
+          <w:rFonts w:ascii="Times New Roman" w:hAnsi="Times New Roman" w:cs="Times New Roman"/>
+          <w:sz w:val="24"/>
+          <w:szCs w:val="24"/>
+        </w:rPr>
+        <w:t xml:space="preserve">Las consecuencias de este </w:t>
+      </w:r>
+      <w:proofErr w:type="spellStart"/>
+      <w:r>
+        <w:rPr>
+          <w:rFonts w:ascii="Times New Roman" w:hAnsi="Times New Roman" w:cs="Times New Roman"/>
+          <w:sz w:val="24"/>
+          <w:szCs w:val="24"/>
+        </w:rPr>
+        <w:t>code</w:t>
+      </w:r>
+      <w:proofErr w:type="spellEnd"/>
+      <w:r>
+        <w:rPr>
+          <w:rFonts w:ascii="Times New Roman" w:hAnsi="Times New Roman" w:cs="Times New Roman"/>
+          <w:sz w:val="24"/>
+          <w:szCs w:val="24"/>
+        </w:rPr>
+        <w:t xml:space="preserve"> Smell pueden generar desorganización dentro del código puesto que existe muchas dentro de las clases además que la reutilización de códigos conllevaría a generar errores y tener que cambiar ciertas cosas cada que se quiera realizar una implementación.</w:t>
+      </w:r>
+    </w:p>
+    <w:p>
+      <w:pPr>
+        <w:pStyle w:val="Prrafodelista"/>
         <w:numPr>
           <w:ilvl w:val="1"/>
           <w:numId w:val="8"/>
@@ -6980,7 +7741,7 @@
           <w:szCs w:val="24"/>
         </w:rPr>
       </w:pPr>
-      <w:bookmarkStart w:id="42" w:name="_Toc48244957"/>
+      <w:bookmarkStart w:id="39" w:name="_Toc48244957"/>
       <w:r>
         <w:rPr>
           <w:rFonts w:ascii="Times New Roman" w:hAnsi="Times New Roman" w:cs="Times New Roman"/>
@@ -6989,11 +7750,138 @@
         </w:rPr>
         <w:t>Técnica(s) de refactorización</w:t>
       </w:r>
-      <w:bookmarkEnd w:id="42"/>
-    </w:p>
-    <w:p>
-      <w:pPr>
-        <w:pStyle w:val="ListParagraph"/>
+      <w:bookmarkEnd w:id="39"/>
+    </w:p>
+    <w:p>
+      <w:pPr>
+        <w:pStyle w:val="Prrafodelista"/>
+        <w:ind w:left="1080"/>
+        <w:jc w:val="both"/>
+        <w:outlineLvl w:val="2"/>
+        <w:rPr>
+          <w:rFonts w:ascii="Times New Roman" w:hAnsi="Times New Roman" w:cs="Times New Roman"/>
+          <w:sz w:val="24"/>
+          <w:szCs w:val="24"/>
+        </w:rPr>
+      </w:pPr>
+      <w:r>
+        <w:rPr>
+          <w:rFonts w:ascii="Times New Roman" w:hAnsi="Times New Roman" w:cs="Times New Roman"/>
+          <w:sz w:val="24"/>
+          <w:szCs w:val="24"/>
+        </w:rPr>
+        <w:t xml:space="preserve">Se utiliza la </w:t>
+      </w:r>
+      <w:proofErr w:type="spellStart"/>
+      <w:r>
+        <w:rPr>
+          <w:rFonts w:ascii="Times New Roman" w:hAnsi="Times New Roman" w:cs="Times New Roman"/>
+          <w:sz w:val="24"/>
+          <w:szCs w:val="24"/>
+        </w:rPr>
+        <w:t>tecnica</w:t>
+      </w:r>
+      <w:proofErr w:type="spellEnd"/>
+      <w:r>
+        <w:rPr>
+          <w:rFonts w:ascii="Times New Roman" w:hAnsi="Times New Roman" w:cs="Times New Roman"/>
+          <w:sz w:val="24"/>
+          <w:szCs w:val="24"/>
+        </w:rPr>
+        <w:t xml:space="preserve"> de </w:t>
+      </w:r>
+      <w:proofErr w:type="spellStart"/>
+      <w:r>
+        <w:rPr>
+          <w:rFonts w:ascii="Times New Roman" w:hAnsi="Times New Roman" w:cs="Times New Roman"/>
+          <w:sz w:val="24"/>
+          <w:szCs w:val="24"/>
+        </w:rPr>
+        <w:t>Replace</w:t>
+      </w:r>
+      <w:proofErr w:type="spellEnd"/>
+      <w:r>
+        <w:rPr>
+          <w:rFonts w:ascii="Times New Roman" w:hAnsi="Times New Roman" w:cs="Times New Roman"/>
+          <w:sz w:val="24"/>
+          <w:szCs w:val="24"/>
+        </w:rPr>
+        <w:t xml:space="preserve"> </w:t>
+      </w:r>
+      <w:proofErr w:type="spellStart"/>
+      <w:r>
+        <w:rPr>
+          <w:rFonts w:ascii="Times New Roman" w:hAnsi="Times New Roman" w:cs="Times New Roman"/>
+          <w:sz w:val="24"/>
+          <w:szCs w:val="24"/>
+        </w:rPr>
+        <w:t>Delegation</w:t>
+      </w:r>
+      <w:proofErr w:type="spellEnd"/>
+      <w:r>
+        <w:rPr>
+          <w:rFonts w:ascii="Times New Roman" w:hAnsi="Times New Roman" w:cs="Times New Roman"/>
+          <w:sz w:val="24"/>
+          <w:szCs w:val="24"/>
+        </w:rPr>
+        <w:t xml:space="preserve"> </w:t>
+      </w:r>
+      <w:proofErr w:type="spellStart"/>
+      <w:r>
+        <w:rPr>
+          <w:rFonts w:ascii="Times New Roman" w:hAnsi="Times New Roman" w:cs="Times New Roman"/>
+          <w:sz w:val="24"/>
+          <w:szCs w:val="24"/>
+        </w:rPr>
+        <w:t>with</w:t>
+      </w:r>
+      <w:proofErr w:type="spellEnd"/>
+      <w:r>
+        <w:rPr>
+          <w:rFonts w:ascii="Times New Roman" w:hAnsi="Times New Roman" w:cs="Times New Roman"/>
+          <w:sz w:val="24"/>
+          <w:szCs w:val="24"/>
+        </w:rPr>
+        <w:t xml:space="preserve"> </w:t>
+      </w:r>
+      <w:proofErr w:type="spellStart"/>
+      <w:r>
+        <w:rPr>
+          <w:rFonts w:ascii="Times New Roman" w:hAnsi="Times New Roman" w:cs="Times New Roman"/>
+          <w:sz w:val="24"/>
+          <w:szCs w:val="24"/>
+        </w:rPr>
+        <w:t>Inheritance</w:t>
+      </w:r>
+      <w:proofErr w:type="spellEnd"/>
+      <w:r>
+        <w:rPr>
+          <w:rFonts w:ascii="Times New Roman" w:hAnsi="Times New Roman" w:cs="Times New Roman"/>
+          <w:sz w:val="24"/>
+          <w:szCs w:val="24"/>
+        </w:rPr>
+        <w:t xml:space="preserve"> el cual consiste en hacer que la clase se extienda de otra clase en pocas palabras haciendo herencia. De este modo la dependencia de las clases será </w:t>
+      </w:r>
+      <w:r>
+        <w:rPr>
+          <w:rFonts w:ascii="Times New Roman" w:hAnsi="Times New Roman" w:cs="Times New Roman"/>
+          <w:sz w:val="24"/>
+          <w:szCs w:val="24"/>
+        </w:rPr>
+        <w:t>casi nula.</w:t>
+      </w:r>
+      <w:r>
+        <w:rPr>
+          <w:rFonts w:ascii="Times New Roman" w:hAnsi="Times New Roman" w:cs="Times New Roman"/>
+          <w:sz w:val="24"/>
+          <w:szCs w:val="24"/>
+        </w:rPr>
+        <w:t xml:space="preserve"> </w:t>
+      </w:r>
+    </w:p>
+    <w:p>
+      <w:pPr>
+        <w:pStyle w:val="Prrafodelista"/>
         <w:numPr>
           <w:ilvl w:val="1"/>
           <w:numId w:val="8"/>
@@ -7006,7 +7894,76 @@
           <w:szCs w:val="24"/>
         </w:rPr>
       </w:pPr>
-      <w:bookmarkStart w:id="43" w:name="_Toc48244958"/>
+      <w:bookmarkStart w:id="40" w:name="_Toc48244958"/>
+      <w:r>
+        <w:rPr>
+          <w:noProof/>
+        </w:rPr>
+        <w:drawing>
+          <wp:anchor distT="0" distB="0" distL="114300" distR="114300" simplePos="0" relativeHeight="251659264" behindDoc="1" locked="0" layoutInCell="1" allowOverlap="1" wp14:anchorId="64E10687" wp14:editId="015FC8B7">
+            <wp:simplePos x="0" y="0"/>
+            <wp:positionH relativeFrom="column">
+              <wp:posOffset>272415</wp:posOffset>
+            </wp:positionH>
+            <wp:positionV relativeFrom="paragraph">
+              <wp:posOffset>381000</wp:posOffset>
+            </wp:positionV>
+            <wp:extent cx="5305425" cy="2781300"/>
+            <wp:effectExtent l="0" t="0" r="9525" b="0"/>
+            <wp:wrapTight wrapText="bothSides">
+              <wp:wrapPolygon edited="0">
+                <wp:start x="0" y="0"/>
+                <wp:lineTo x="0" y="21452"/>
+                <wp:lineTo x="21561" y="21452"/>
+                <wp:lineTo x="21561" y="0"/>
+                <wp:lineTo x="0" y="0"/>
+              </wp:wrapPolygon>
+            </wp:wrapTight>
+            <wp:docPr id="16" name="Imagen 16"/>
+            <wp:cNvGraphicFramePr>
+              <a:graphicFrameLocks xmlns:a="http://schemas.openxmlformats.org/drawingml/2006/main" noChangeAspect="1"/>
+            </wp:cNvGraphicFramePr>
+            <a:graphic xmlns:a="http://schemas.openxmlformats.org/drawingml/2006/main">
+              <a:graphicData uri="http://schemas.openxmlformats.org/drawingml/2006/picture">
+                <pic:pic xmlns:pic="http://schemas.openxmlformats.org/drawingml/2006/picture">
+                  <pic:nvPicPr>
+                    <pic:cNvPr id="1" name=""/>
+                    <pic:cNvPicPr/>
+                  </pic:nvPicPr>
+                  <pic:blipFill rotWithShape="1">
+                    <a:blip r:embed="rId26">
+                      <a:extLst>
+                        <a:ext uri="{28A0092B-C50C-407E-A947-70E740481C1C}">
+                          <a14:useLocalDpi xmlns:a14="http://schemas.microsoft.com/office/drawing/2010/main" val="0"/>
+                        </a:ext>
+                      </a:extLst>
+                    </a:blip>
+                    <a:srcRect r="1752" b="5071"/>
+                    <a:stretch/>
+                  </pic:blipFill>
+                  <pic:spPr bwMode="auto">
+                    <a:xfrm>
+                      <a:off x="0" y="0"/>
+                      <a:ext cx="5305425" cy="2781300"/>
+                    </a:xfrm>
+                    <a:prstGeom prst="rect">
+                      <a:avLst/>
+                    </a:prstGeom>
+                    <a:ln>
+                      <a:noFill/>
+                    </a:ln>
+                    <a:extLst>
+                      <a:ext uri="{53640926-AAD7-44D8-BBD7-CCE9431645EC}">
+                        <a14:shadowObscured xmlns:a14="http://schemas.microsoft.com/office/drawing/2010/main"/>
+                      </a:ext>
+                    </a:extLst>
+                  </pic:spPr>
+                </pic:pic>
+              </a:graphicData>
+            </a:graphic>
+          </wp:anchor>
+        </w:drawing>
+      </w:r>
       <w:r>
         <w:rPr>
           <w:rFonts w:ascii="Times New Roman" w:hAnsi="Times New Roman" w:cs="Times New Roman"/>
@@ -7015,7 +7972,7 @@
         </w:rPr>
         <w:t>Capturas del código refactorizado</w:t>
       </w:r>
-      <w:bookmarkEnd w:id="43"/>
+      <w:bookmarkEnd w:id="40"/>
       <w:r>
         <w:rPr>
           <w:rFonts w:ascii="Times New Roman" w:hAnsi="Times New Roman" w:cs="Times New Roman"/>
@@ -7027,6 +7984,23 @@
     </w:p>
     <w:p>
       <w:pPr>
+        <w:pStyle w:val="Prrafodelista"/>
+        <w:ind w:left="1440"/>
+        <w:jc w:val="both"/>
+        <w:outlineLvl w:val="2"/>
+        <w:rPr>
+          <w:rFonts w:ascii="Times New Roman" w:hAnsi="Times New Roman" w:cs="Times New Roman"/>
+          <w:sz w:val="24"/>
+          <w:szCs w:val="24"/>
+        </w:rPr>
+      </w:pPr>
+    </w:p>
+    <w:p>
+      <w:pPr>
+        <w:pStyle w:val="Prrafodelista"/>
+        <w:ind w:left="1440"/>
+        <w:jc w:val="both"/>
+        <w:outlineLvl w:val="2"/>
         <w:rPr>
           <w:noProof/>
         </w:rPr>
@@ -7034,7 +8008,27 @@
     </w:p>
     <w:p>
       <w:pPr>
-        <w:pStyle w:val="ListParagraph"/>
+        <w:pStyle w:val="Prrafodelista"/>
+        <w:ind w:left="1440"/>
+        <w:jc w:val="both"/>
+        <w:outlineLvl w:val="2"/>
+        <w:rPr>
+          <w:rFonts w:ascii="Times New Roman" w:hAnsi="Times New Roman" w:cs="Times New Roman"/>
+          <w:sz w:val="24"/>
+          <w:szCs w:val="24"/>
+        </w:rPr>
+      </w:pPr>
+    </w:p>
+    <w:p>
+      <w:pPr>
+        <w:rPr>
+          <w:noProof/>
+        </w:rPr>
+      </w:pPr>
+    </w:p>
+    <w:p>
+      <w:pPr>
+        <w:pStyle w:val="Prrafodelista"/>
         <w:ind w:left="1440"/>
         <w:outlineLvl w:val="2"/>
         <w:rPr>
@@ -7046,7 +8040,7 @@
     </w:p>
     <w:p>
       <w:pPr>
-        <w:pStyle w:val="ListParagraph"/>
+        <w:pStyle w:val="Prrafodelista"/>
         <w:ind w:left="1440"/>
         <w:rPr>
           <w:rFonts w:ascii="Times New Roman" w:hAnsi="Times New Roman" w:cs="Times New Roman"/>
@@ -7057,7 +8051,7 @@
     </w:p>
     <w:p>
       <w:pPr>
-        <w:pStyle w:val="ListParagraph"/>
+        <w:pStyle w:val="Prrafodelista"/>
         <w:ind w:left="1440"/>
         <w:rPr>
           <w:rFonts w:ascii="Times New Roman" w:hAnsi="Times New Roman" w:cs="Times New Roman"/>
@@ -7069,7 +8063,7 @@
     </w:p>
     <w:p>
       <w:pPr>
-        <w:pStyle w:val="ListParagraph"/>
+        <w:pStyle w:val="Prrafodelista"/>
         <w:rPr>
           <w:rFonts w:ascii="Times New Roman" w:eastAsiaTheme="minorEastAsia" w:hAnsi="Times New Roman" w:cs="Times New Roman"/>
           <w:sz w:val="24"/>
@@ -7079,8 +8073,8 @@
       </w:pPr>
     </w:p>
     <w:sectPr>
-      <w:footerReference w:type="default" r:id="rId23"/>
-      <w:headerReference w:type="first" r:id="rId24"/>
+      <w:footerReference w:type="default" r:id="rId27"/>
+      <w:headerReference w:type="first" r:id="rId28"/>
       <w:pgSz w:w="11906" w:h="16838"/>
       <w:pgMar w:top="1417" w:right="1701" w:bottom="1417" w:left="1701" w:header="708" w:footer="708" w:gutter="0"/>
       <w:cols w:space="708"/>
@@ -7092,7 +8086,7 @@
 </file>
 
 <file path=word/endnotes.xml><?xml version="1.0" encoding="utf-8"?>
-<w:endnotes xmlns:wpc="http://schemas.microsoft.com/office/word/2010/wordprocessingCanvas" xmlns:cx="http://schemas.microsoft.com/office/drawing/2014/chartex" xmlns:cx1="http://schemas.microsoft.com/office/drawing/2015/9/8/chartex" xmlns:cx2="http://schemas.microsoft.com/office/drawing/2015/10/21/chartex" xmlns:cx3="http://schemas.microsoft.com/office/drawing/2016/5/9/chartex" xmlns:cx4="http://schemas.microsoft.com/office/drawing/2016/5/10/chartex" xmlns:cx5="http://schemas.microsoft.com/office/drawing/2016/5/11/chartex" xmlns:cx6="http://schemas.microsoft.com/office/drawing/2016/5/12/chartex" xmlns:cx7="http://schemas.microsoft.com/office/drawing/2016/5/13/chartex" xmlns:cx8="http://schemas.microsoft.com/office/drawing/2016/5/14/chartex" xmlns:mc="http://schemas.openxmlformats.org/markup-compatibility/2006" xmlns:aink="http://schemas.microsoft.com/office/drawing/2016/ink" xmlns:am3d="http://schemas.microsoft.com/office/drawing/2017/model3d" xmlns:o="urn:schemas-microsoft-com:office:office" xmlns:r="http://schemas.openxmlformats.org/officeDocument/2006/relationships" xmlns:m="http://schemas.openxmlformats.org/officeDocument/2006/math" xmlns:v="urn:schemas-microsoft-com:vml" xmlns:wp14="http://schemas.microsoft.com/office/word/2010/wordprocessingDrawing" xmlns:wp="http://schemas.openxmlformats.org/drawingml/2006/wordprocessingDrawing" xmlns:w10="urn:schemas-microsoft-com:office:word" xmlns:w="http://schemas.openxmlformats.org/wordprocessingml/2006/main" xmlns:w14="http://schemas.microsoft.com/office/word/2010/wordml" xmlns:w15="http://schemas.microsoft.com/office/word/2012/wordml" xmlns:w16cid="http://schemas.microsoft.com/office/word/2016/wordml/cid" xmlns:w16se="http://schemas.microsoft.com/office/word/2015/wordml/symex" xmlns:wpg="http://schemas.microsoft.com/office/word/2010/wordprocessingGroup" xmlns:wpi="http://schemas.microsoft.com/office/word/2010/wordprocessingInk" xmlns:wne="http://schemas.microsoft.com/office/word/2006/wordml" xmlns:wps="http://schemas.microsoft.com/office/word/2010/wordprocessingShape" mc:Ignorable="w14 w15 w16se w16cid wp14">
+<w:endnotes xmlns:wpc="http://schemas.microsoft.com/office/word/2010/wordprocessingCanvas" xmlns:cx="http://schemas.microsoft.com/office/drawing/2014/chartex" xmlns:cx1="http://schemas.microsoft.com/office/drawing/2015/9/8/chartex" xmlns:cx2="http://schemas.microsoft.com/office/drawing/2015/10/21/chartex" xmlns:cx3="http://schemas.microsoft.com/office/drawing/2016/5/9/chartex" xmlns:cx4="http://schemas.microsoft.com/office/drawing/2016/5/10/chartex" xmlns:cx5="http://schemas.microsoft.com/office/drawing/2016/5/11/chartex" xmlns:cx6="http://schemas.microsoft.com/office/drawing/2016/5/12/chartex" xmlns:cx7="http://schemas.microsoft.com/office/drawing/2016/5/13/chartex" xmlns:cx8="http://schemas.microsoft.com/office/drawing/2016/5/14/chartex" xmlns:mc="http://schemas.openxmlformats.org/markup-compatibility/2006" xmlns:aink="http://schemas.microsoft.com/office/drawing/2016/ink" xmlns:am3d="http://schemas.microsoft.com/office/drawing/2017/model3d" xmlns:o="urn:schemas-microsoft-com:office:office" xmlns:r="http://schemas.openxmlformats.org/officeDocument/2006/relationships" xmlns:m="http://schemas.openxmlformats.org/officeDocument/2006/math" xmlns:v="urn:schemas-microsoft-com:vml" xmlns:wp14="http://schemas.microsoft.com/office/word/2010/wordprocessingDrawing" xmlns:wp="http://schemas.openxmlformats.org/drawingml/2006/wordprocessingDrawing" xmlns:w10="urn:schemas-microsoft-com:office:word" xmlns:w="http://schemas.openxmlformats.org/wordprocessingml/2006/main" xmlns:w14="http://schemas.microsoft.com/office/word/2010/wordml" xmlns:w15="http://schemas.microsoft.com/office/word/2012/wordml" xmlns:w16cex="http://schemas.microsoft.com/office/word/2018/wordml/cex" xmlns:w16cid="http://schemas.microsoft.com/office/word/2016/wordml/cid" xmlns:w16="http://schemas.microsoft.com/office/word/2018/wordml" xmlns:w16se="http://schemas.microsoft.com/office/word/2015/wordml/symex" xmlns:wpg="http://schemas.microsoft.com/office/word/2010/wordprocessingGroup" xmlns:wpi="http://schemas.microsoft.com/office/word/2010/wordprocessingInk" xmlns:wne="http://schemas.microsoft.com/office/word/2006/wordml" xmlns:wps="http://schemas.microsoft.com/office/word/2010/wordprocessingShape" mc:Ignorable="w14 w15 w16se w16cid w16 w16cex wp14">
   <w:endnote w:type="separator" w:id="-1">
     <w:p>
       <w:pPr>
@@ -7117,7 +8111,7 @@
 </file>
 
 <file path=word/footer1.xml><?xml version="1.0" encoding="utf-8"?>
-<w:ftr xmlns:wpc="http://schemas.microsoft.com/office/word/2010/wordprocessingCanvas" xmlns:cx="http://schemas.microsoft.com/office/drawing/2014/chartex" xmlns:cx1="http://schemas.microsoft.com/office/drawing/2015/9/8/chartex" xmlns:cx2="http://schemas.microsoft.com/office/drawing/2015/10/21/chartex" xmlns:cx3="http://schemas.microsoft.com/office/drawing/2016/5/9/chartex" xmlns:cx4="http://schemas.microsoft.com/office/drawing/2016/5/10/chartex" xmlns:cx5="http://schemas.microsoft.com/office/drawing/2016/5/11/chartex" xmlns:cx6="http://schemas.microsoft.com/office/drawing/2016/5/12/chartex" xmlns:cx7="http://schemas.microsoft.com/office/drawing/2016/5/13/chartex" xmlns:cx8="http://schemas.microsoft.com/office/drawing/2016/5/14/chartex" xmlns:mc="http://schemas.openxmlformats.org/markup-compatibility/2006" xmlns:aink="http://schemas.microsoft.com/office/drawing/2016/ink" xmlns:am3d="http://schemas.microsoft.com/office/drawing/2017/model3d" xmlns:o="urn:schemas-microsoft-com:office:office" xmlns:r="http://schemas.openxmlformats.org/officeDocument/2006/relationships" xmlns:m="http://schemas.openxmlformats.org/officeDocument/2006/math" xmlns:v="urn:schemas-microsoft-com:vml" xmlns:wp14="http://schemas.microsoft.com/office/word/2010/wordprocessingDrawing" xmlns:wp="http://schemas.openxmlformats.org/drawingml/2006/wordprocessingDrawing" xmlns:w10="urn:schemas-microsoft-com:office:word" xmlns:w="http://schemas.openxmlformats.org/wordprocessingml/2006/main" xmlns:w14="http://schemas.microsoft.com/office/word/2010/wordml" xmlns:w15="http://schemas.microsoft.com/office/word/2012/wordml" xmlns:w16cid="http://schemas.microsoft.com/office/word/2016/wordml/cid" xmlns:w16se="http://schemas.microsoft.com/office/word/2015/wordml/symex" xmlns:wpg="http://schemas.microsoft.com/office/word/2010/wordprocessingGroup" xmlns:wpi="http://schemas.microsoft.com/office/word/2010/wordprocessingInk" xmlns:wne="http://schemas.microsoft.com/office/word/2006/wordml" xmlns:wps="http://schemas.microsoft.com/office/word/2010/wordprocessingShape" mc:Ignorable="w14 w15 w16se w16cid wp14">
+<w:ftr xmlns:wpc="http://schemas.microsoft.com/office/word/2010/wordprocessingCanvas" xmlns:cx="http://schemas.microsoft.com/office/drawing/2014/chartex" xmlns:cx1="http://schemas.microsoft.com/office/drawing/2015/9/8/chartex" xmlns:cx2="http://schemas.microsoft.com/office/drawing/2015/10/21/chartex" xmlns:cx3="http://schemas.microsoft.com/office/drawing/2016/5/9/chartex" xmlns:cx4="http://schemas.microsoft.com/office/drawing/2016/5/10/chartex" xmlns:cx5="http://schemas.microsoft.com/office/drawing/2016/5/11/chartex" xmlns:cx6="http://schemas.microsoft.com/office/drawing/2016/5/12/chartex" xmlns:cx7="http://schemas.microsoft.com/office/drawing/2016/5/13/chartex" xmlns:cx8="http://schemas.microsoft.com/office/drawing/2016/5/14/chartex" xmlns:mc="http://schemas.openxmlformats.org/markup-compatibility/2006" xmlns:aink="http://schemas.microsoft.com/office/drawing/2016/ink" xmlns:am3d="http://schemas.microsoft.com/office/drawing/2017/model3d" xmlns:o="urn:schemas-microsoft-com:office:office" xmlns:r="http://schemas.openxmlformats.org/officeDocument/2006/relationships" xmlns:m="http://schemas.openxmlformats.org/officeDocument/2006/math" xmlns:v="urn:schemas-microsoft-com:vml" xmlns:wp14="http://schemas.microsoft.com/office/word/2010/wordprocessingDrawing" xmlns:wp="http://schemas.openxmlformats.org/drawingml/2006/wordprocessingDrawing" xmlns:w10="urn:schemas-microsoft-com:office:word" xmlns:w="http://schemas.openxmlformats.org/wordprocessingml/2006/main" xmlns:w14="http://schemas.microsoft.com/office/word/2010/wordml" xmlns:w15="http://schemas.microsoft.com/office/word/2012/wordml" xmlns:w16cex="http://schemas.microsoft.com/office/word/2018/wordml/cex" xmlns:w16cid="http://schemas.microsoft.com/office/word/2016/wordml/cid" xmlns:w16="http://schemas.microsoft.com/office/word/2018/wordml" xmlns:w16se="http://schemas.microsoft.com/office/word/2015/wordml/symex" xmlns:wpg="http://schemas.microsoft.com/office/word/2010/wordprocessingGroup" xmlns:wpi="http://schemas.microsoft.com/office/word/2010/wordprocessingInk" xmlns:wne="http://schemas.microsoft.com/office/word/2006/wordml" xmlns:wps="http://schemas.microsoft.com/office/word/2010/wordprocessingShape" mc:Ignorable="w14 w15 w16se w16cid w16 w16cex wp14">
   <w:sdt>
     <w:sdtPr>
       <w:id w:val="-158080660"/>
@@ -7134,7 +8128,7 @@
     <w:sdtContent>
       <w:p>
         <w:pPr>
-          <w:pStyle w:val="Footer"/>
+          <w:pStyle w:val="Piedepgina"/>
           <w:jc w:val="right"/>
         </w:pPr>
         <w:r>
@@ -7163,14 +8157,14 @@
   </w:sdt>
   <w:p>
     <w:pPr>
-      <w:pStyle w:val="Footer"/>
+      <w:pStyle w:val="Piedepgina"/>
     </w:pPr>
   </w:p>
 </w:ftr>
 </file>
 
 <file path=word/footnotes.xml><?xml version="1.0" encoding="utf-8"?>
-<w:footnotes xmlns:wpc="http://schemas.microsoft.com/office/word/2010/wordprocessingCanvas" xmlns:cx="http://schemas.microsoft.com/office/drawing/2014/chartex" xmlns:cx1="http://schemas.microsoft.com/office/drawing/2015/9/8/chartex" xmlns:cx2="http://schemas.microsoft.com/office/drawing/2015/10/21/chartex" xmlns:cx3="http://schemas.microsoft.com/office/drawing/2016/5/9/chartex" xmlns:cx4="http://schemas.microsoft.com/office/drawing/2016/5/10/chartex" xmlns:cx5="http://schemas.microsoft.com/office/drawing/2016/5/11/chartex" xmlns:cx6="http://schemas.microsoft.com/office/drawing/2016/5/12/chartex" xmlns:cx7="http://schemas.microsoft.com/office/drawing/2016/5/13/chartex" xmlns:cx8="http://schemas.microsoft.com/office/drawing/2016/5/14/chartex" xmlns:mc="http://schemas.openxmlformats.org/markup-compatibility/2006" xmlns:aink="http://schemas.microsoft.com/office/drawing/2016/ink" xmlns:am3d="http://schemas.microsoft.com/office/drawing/2017/model3d" xmlns:o="urn:schemas-microsoft-com:office:office" xmlns:r="http://schemas.openxmlformats.org/officeDocument/2006/relationships" xmlns:m="http://schemas.openxmlformats.org/officeDocument/2006/math" xmlns:v="urn:schemas-microsoft-com:vml" xmlns:wp14="http://schemas.microsoft.com/office/word/2010/wordprocessingDrawing" xmlns:wp="http://schemas.openxmlformats.org/drawingml/2006/wordprocessingDrawing" xmlns:w10="urn:schemas-microsoft-com:office:word" xmlns:w="http://schemas.openxmlformats.org/wordprocessingml/2006/main" xmlns:w14="http://schemas.microsoft.com/office/word/2010/wordml" xmlns:w15="http://schemas.microsoft.com/office/word/2012/wordml" xmlns:w16cid="http://schemas.microsoft.com/office/word/2016/wordml/cid" xmlns:w16se="http://schemas.microsoft.com/office/word/2015/wordml/symex" xmlns:wpg="http://schemas.microsoft.com/office/word/2010/wordprocessingGroup" xmlns:wpi="http://schemas.microsoft.com/office/word/2010/wordprocessingInk" xmlns:wne="http://schemas.microsoft.com/office/word/2006/wordml" xmlns:wps="http://schemas.microsoft.com/office/word/2010/wordprocessingShape" mc:Ignorable="w14 w15 w16se w16cid wp14">
+<w:footnotes xmlns:wpc="http://schemas.microsoft.com/office/word/2010/wordprocessingCanvas" xmlns:cx="http://schemas.microsoft.com/office/drawing/2014/chartex" xmlns:cx1="http://schemas.microsoft.com/office/drawing/2015/9/8/chartex" xmlns:cx2="http://schemas.microsoft.com/office/drawing/2015/10/21/chartex" xmlns:cx3="http://schemas.microsoft.com/office/drawing/2016/5/9/chartex" xmlns:cx4="http://schemas.microsoft.com/office/drawing/2016/5/10/chartex" xmlns:cx5="http://schemas.microsoft.com/office/drawing/2016/5/11/chartex" xmlns:cx6="http://schemas.microsoft.com/office/drawing/2016/5/12/chartex" xmlns:cx7="http://schemas.microsoft.com/office/drawing/2016/5/13/chartex" xmlns:cx8="http://schemas.microsoft.com/office/drawing/2016/5/14/chartex" xmlns:mc="http://schemas.openxmlformats.org/markup-compatibility/2006" xmlns:aink="http://schemas.microsoft.com/office/drawing/2016/ink" xmlns:am3d="http://schemas.microsoft.com/office/drawing/2017/model3d" xmlns:o="urn:schemas-microsoft-com:office:office" xmlns:r="http://schemas.openxmlformats.org/officeDocument/2006/relationships" xmlns:m="http://schemas.openxmlformats.org/officeDocument/2006/math" xmlns:v="urn:schemas-microsoft-com:vml" xmlns:wp14="http://schemas.microsoft.com/office/word/2010/wordprocessingDrawing" xmlns:wp="http://schemas.openxmlformats.org/drawingml/2006/wordprocessingDrawing" xmlns:w10="urn:schemas-microsoft-com:office:word" xmlns:w="http://schemas.openxmlformats.org/wordprocessingml/2006/main" xmlns:w14="http://schemas.microsoft.com/office/word/2010/wordml" xmlns:w15="http://schemas.microsoft.com/office/word/2012/wordml" xmlns:w16cex="http://schemas.microsoft.com/office/word/2018/wordml/cex" xmlns:w16cid="http://schemas.microsoft.com/office/word/2016/wordml/cid" xmlns:w16="http://schemas.microsoft.com/office/word/2018/wordml" xmlns:w16se="http://schemas.microsoft.com/office/word/2015/wordml/symex" xmlns:wpg="http://schemas.microsoft.com/office/word/2010/wordprocessingGroup" xmlns:wpi="http://schemas.microsoft.com/office/word/2010/wordprocessingInk" xmlns:wne="http://schemas.microsoft.com/office/word/2006/wordml" xmlns:wps="http://schemas.microsoft.com/office/word/2010/wordprocessingShape" mc:Ignorable="w14 w15 w16se w16cid w16 w16cex wp14">
   <w:footnote w:type="separator" w:id="-1">
     <w:p>
       <w:pPr>
@@ -7195,10 +8189,10 @@
 </file>
 
 <file path=word/header1.xml><?xml version="1.0" encoding="utf-8"?>
-<w:hdr xmlns:wpc="http://schemas.microsoft.com/office/word/2010/wordprocessingCanvas" xmlns:cx="http://schemas.microsoft.com/office/drawing/2014/chartex" xmlns:cx1="http://schemas.microsoft.com/office/drawing/2015/9/8/chartex" xmlns:cx2="http://schemas.microsoft.com/office/drawing/2015/10/21/chartex" xmlns:cx3="http://schemas.microsoft.com/office/drawing/2016/5/9/chartex" xmlns:cx4="http://schemas.microsoft.com/office/drawing/2016/5/10/chartex" xmlns:cx5="http://schemas.microsoft.com/office/drawing/2016/5/11/chartex" xmlns:cx6="http://schemas.microsoft.com/office/drawing/2016/5/12/chartex" xmlns:cx7="http://schemas.microsoft.com/office/drawing/2016/5/13/chartex" xmlns:cx8="http://schemas.microsoft.com/office/drawing/2016/5/14/chartex" xmlns:mc="http://schemas.openxmlformats.org/markup-compatibility/2006" xmlns:aink="http://schemas.microsoft.com/office/drawing/2016/ink" xmlns:am3d="http://schemas.microsoft.com/office/drawing/2017/model3d" xmlns:o="urn:schemas-microsoft-com:office:office" xmlns:r="http://schemas.openxmlformats.org/officeDocument/2006/relationships" xmlns:m="http://schemas.openxmlformats.org/officeDocument/2006/math" xmlns:v="urn:schemas-microsoft-com:vml" xmlns:wp14="http://schemas.microsoft.com/office/word/2010/wordprocessingDrawing" xmlns:wp="http://schemas.openxmlformats.org/drawingml/2006/wordprocessingDrawing" xmlns:w10="urn:schemas-microsoft-com:office:word" xmlns:w="http://schemas.openxmlformats.org/wordprocessingml/2006/main" xmlns:w14="http://schemas.microsoft.com/office/word/2010/wordml" xmlns:w15="http://schemas.microsoft.com/office/word/2012/wordml" xmlns:w16cid="http://schemas.microsoft.com/office/word/2016/wordml/cid" xmlns:w16se="http://schemas.microsoft.com/office/word/2015/wordml/symex" xmlns:wpg="http://schemas.microsoft.com/office/word/2010/wordprocessingGroup" xmlns:wpi="http://schemas.microsoft.com/office/word/2010/wordprocessingInk" xmlns:wne="http://schemas.microsoft.com/office/word/2006/wordml" xmlns:wps="http://schemas.microsoft.com/office/word/2010/wordprocessingShape" mc:Ignorable="w14 w15 w16se w16cid wp14">
+<w:hdr xmlns:wpc="http://schemas.microsoft.com/office/word/2010/wordprocessingCanvas" xmlns:cx="http://schemas.microsoft.com/office/drawing/2014/chartex" xmlns:cx1="http://schemas.microsoft.com/office/drawing/2015/9/8/chartex" xmlns:cx2="http://schemas.microsoft.com/office/drawing/2015/10/21/chartex" xmlns:cx3="http://schemas.microsoft.com/office/drawing/2016/5/9/chartex" xmlns:cx4="http://schemas.microsoft.com/office/drawing/2016/5/10/chartex" xmlns:cx5="http://schemas.microsoft.com/office/drawing/2016/5/11/chartex" xmlns:cx6="http://schemas.microsoft.com/office/drawing/2016/5/12/chartex" xmlns:cx7="http://schemas.microsoft.com/office/drawing/2016/5/13/chartex" xmlns:cx8="http://schemas.microsoft.com/office/drawing/2016/5/14/chartex" xmlns:mc="http://schemas.openxmlformats.org/markup-compatibility/2006" xmlns:aink="http://schemas.microsoft.com/office/drawing/2016/ink" xmlns:am3d="http://schemas.microsoft.com/office/drawing/2017/model3d" xmlns:o="urn:schemas-microsoft-com:office:office" xmlns:r="http://schemas.openxmlformats.org/officeDocument/2006/relationships" xmlns:m="http://schemas.openxmlformats.org/officeDocument/2006/math" xmlns:v="urn:schemas-microsoft-com:vml" xmlns:wp14="http://schemas.microsoft.com/office/word/2010/wordprocessingDrawing" xmlns:wp="http://schemas.openxmlformats.org/drawingml/2006/wordprocessingDrawing" xmlns:w10="urn:schemas-microsoft-com:office:word" xmlns:w="http://schemas.openxmlformats.org/wordprocessingml/2006/main" xmlns:w14="http://schemas.microsoft.com/office/word/2010/wordml" xmlns:w15="http://schemas.microsoft.com/office/word/2012/wordml" xmlns:w16cex="http://schemas.microsoft.com/office/word/2018/wordml/cex" xmlns:w16cid="http://schemas.microsoft.com/office/word/2016/wordml/cid" xmlns:w16="http://schemas.microsoft.com/office/word/2018/wordml" xmlns:w16se="http://schemas.microsoft.com/office/word/2015/wordml/symex" xmlns:wpg="http://schemas.microsoft.com/office/word/2010/wordprocessingGroup" xmlns:wpi="http://schemas.microsoft.com/office/word/2010/wordprocessingInk" xmlns:wne="http://schemas.microsoft.com/office/word/2006/wordml" xmlns:wps="http://schemas.microsoft.com/office/word/2010/wordprocessingShape" mc:Ignorable="w14 w15 w16se w16cid w16 w16cex wp14">
   <w:p>
     <w:pPr>
-      <w:pStyle w:val="Header"/>
+      <w:pStyle w:val="Encabezado"/>
     </w:pPr>
     <w:r>
       <w:rPr>
@@ -7348,7 +8342,7 @@
 </file>
 
 <file path=word/numbering.xml><?xml version="1.0" encoding="utf-8"?>
-<w:numbering xmlns:wpc="http://schemas.microsoft.com/office/word/2010/wordprocessingCanvas" xmlns:cx="http://schemas.microsoft.com/office/drawing/2014/chartex" xmlns:cx1="http://schemas.microsoft.com/office/drawing/2015/9/8/chartex" xmlns:cx2="http://schemas.microsoft.com/office/drawing/2015/10/21/chartex" xmlns:cx3="http://schemas.microsoft.com/office/drawing/2016/5/9/chartex" xmlns:cx4="http://schemas.microsoft.com/office/drawing/2016/5/10/chartex" xmlns:cx5="http://schemas.microsoft.com/office/drawing/2016/5/11/chartex" xmlns:cx6="http://schemas.microsoft.com/office/drawing/2016/5/12/chartex" xmlns:cx7="http://schemas.microsoft.com/office/drawing/2016/5/13/chartex" xmlns:cx8="http://schemas.microsoft.com/office/drawing/2016/5/14/chartex" xmlns:mc="http://schemas.openxmlformats.org/markup-compatibility/2006" xmlns:aink="http://schemas.microsoft.com/office/drawing/2016/ink" xmlns:am3d="http://schemas.microsoft.com/office/drawing/2017/model3d" xmlns:o="urn:schemas-microsoft-com:office:office" xmlns:r="http://schemas.openxmlformats.org/officeDocument/2006/relationships" xmlns:m="http://schemas.openxmlformats.org/officeDocument/2006/math" xmlns:v="urn:schemas-microsoft-com:vml" xmlns:wp14="http://schemas.microsoft.com/office/word/2010/wordprocessingDrawing" xmlns:wp="http://schemas.openxmlformats.org/drawingml/2006/wordprocessingDrawing" xmlns:w10="urn:schemas-microsoft-com:office:word" xmlns:w="http://schemas.openxmlformats.org/wordprocessingml/2006/main" xmlns:w14="http://schemas.microsoft.com/office/word/2010/wordml" xmlns:w15="http://schemas.microsoft.com/office/word/2012/wordml" xmlns:w16cid="http://schemas.microsoft.com/office/word/2016/wordml/cid" xmlns:w16se="http://schemas.microsoft.com/office/word/2015/wordml/symex" xmlns:wpg="http://schemas.microsoft.com/office/word/2010/wordprocessingGroup" xmlns:wpi="http://schemas.microsoft.com/office/word/2010/wordprocessingInk" xmlns:wne="http://schemas.microsoft.com/office/word/2006/wordml" xmlns:wps="http://schemas.microsoft.com/office/word/2010/wordprocessingShape" mc:Ignorable="w14 w15 w16se w16cid wp14">
+<w:numbering xmlns:wpc="http://schemas.microsoft.com/office/word/2010/wordprocessingCanvas" xmlns:cx="http://schemas.microsoft.com/office/drawing/2014/chartex" xmlns:cx1="http://schemas.microsoft.com/office/drawing/2015/9/8/chartex" xmlns:cx2="http://schemas.microsoft.com/office/drawing/2015/10/21/chartex" xmlns:cx3="http://schemas.microsoft.com/office/drawing/2016/5/9/chartex" xmlns:cx4="http://schemas.microsoft.com/office/drawing/2016/5/10/chartex" xmlns:cx5="http://schemas.microsoft.com/office/drawing/2016/5/11/chartex" xmlns:cx6="http://schemas.microsoft.com/office/drawing/2016/5/12/chartex" xmlns:cx7="http://schemas.microsoft.com/office/drawing/2016/5/13/chartex" xmlns:cx8="http://schemas.microsoft.com/office/drawing/2016/5/14/chartex" xmlns:mc="http://schemas.openxmlformats.org/markup-compatibility/2006" xmlns:aink="http://schemas.microsoft.com/office/drawing/2016/ink" xmlns:am3d="http://schemas.microsoft.com/office/drawing/2017/model3d" xmlns:o="urn:schemas-microsoft-com:office:office" xmlns:r="http://schemas.openxmlformats.org/officeDocument/2006/relationships" xmlns:m="http://schemas.openxmlformats.org/officeDocument/2006/math" xmlns:v="urn:schemas-microsoft-com:vml" xmlns:wp14="http://schemas.microsoft.com/office/word/2010/wordprocessingDrawing" xmlns:wp="http://schemas.openxmlformats.org/drawingml/2006/wordprocessingDrawing" xmlns:w10="urn:schemas-microsoft-com:office:word" xmlns:w="http://schemas.openxmlformats.org/wordprocessingml/2006/main" xmlns:w14="http://schemas.microsoft.com/office/word/2010/wordml" xmlns:w15="http://schemas.microsoft.com/office/word/2012/wordml" xmlns:w16cex="http://schemas.microsoft.com/office/word/2018/wordml/cex" xmlns:w16cid="http://schemas.microsoft.com/office/word/2016/wordml/cid" xmlns:w16="http://schemas.microsoft.com/office/word/2018/wordml" xmlns:w16se="http://schemas.microsoft.com/office/word/2015/wordml/symex" xmlns:wpg="http://schemas.microsoft.com/office/word/2010/wordprocessingGroup" xmlns:wpi="http://schemas.microsoft.com/office/word/2010/wordprocessingInk" xmlns:wne="http://schemas.microsoft.com/office/word/2006/wordml" xmlns:wps="http://schemas.microsoft.com/office/word/2010/wordprocessingShape" mc:Ignorable="w14 w15 w16se w16cid w16 w16cex wp14">
   <w:abstractNum w:abstractNumId="0" w15:restartNumberingAfterBreak="0">
     <w:nsid w:val="1A8471B6"/>
     <w:multiLevelType w:val="hybridMultilevel"/>
@@ -8307,7 +9301,7 @@
 </file>
 
 <file path=word/styles.xml><?xml version="1.0" encoding="utf-8"?>
-<w:styles xmlns:mc="http://schemas.openxmlformats.org/markup-compatibility/2006" xmlns:r="http://schemas.openxmlformats.org/officeDocument/2006/relationships" xmlns:w="http://schemas.openxmlformats.org/wordprocessingml/2006/main" xmlns:w14="http://schemas.microsoft.com/office/word/2010/wordml" xmlns:w15="http://schemas.microsoft.com/office/word/2012/wordml" xmlns:w16cid="http://schemas.microsoft.com/office/word/2016/wordml/cid" xmlns:w16se="http://schemas.microsoft.com/office/word/2015/wordml/symex" mc:Ignorable="w14 w15 w16se w16cid">
+<w:styles xmlns:mc="http://schemas.openxmlformats.org/markup-compatibility/2006" xmlns:r="http://schemas.openxmlformats.org/officeDocument/2006/relationships" xmlns:w="http://schemas.openxmlformats.org/wordprocessingml/2006/main" xmlns:w14="http://schemas.microsoft.com/office/word/2010/wordml" xmlns:w15="http://schemas.microsoft.com/office/word/2012/wordml" xmlns:w16cex="http://schemas.microsoft.com/office/word/2018/wordml/cex" xmlns:w16cid="http://schemas.microsoft.com/office/word/2016/wordml/cid" xmlns:w16="http://schemas.microsoft.com/office/word/2018/wordml" xmlns:w16se="http://schemas.microsoft.com/office/word/2015/wordml/symex" mc:Ignorable="w14 w15 w16se w16cid w16 w16cex">
   <w:docDefaults>
     <w:rPrDefault>
       <w:rPr>
@@ -8705,11 +9699,11 @@
     <w:name w:val="Normal"/>
     <w:qFormat/>
   </w:style>
-  <w:style w:type="paragraph" w:styleId="Heading1">
+  <w:style w:type="paragraph" w:styleId="Ttulo1">
     <w:name w:val="heading 1"/>
     <w:basedOn w:val="Normal"/>
     <w:next w:val="Normal"/>
-    <w:link w:val="Heading1Char"/>
+    <w:link w:val="Ttulo1Car"/>
     <w:uiPriority w:val="9"/>
     <w:qFormat/>
     <w:rsid w:val="00E52187"/>
@@ -8726,11 +9720,11 @@
       <w:szCs w:val="32"/>
     </w:rPr>
   </w:style>
-  <w:style w:type="paragraph" w:styleId="Heading2">
+  <w:style w:type="paragraph" w:styleId="Ttulo2">
     <w:name w:val="heading 2"/>
     <w:basedOn w:val="Normal"/>
     <w:next w:val="Normal"/>
-    <w:link w:val="Heading2Char"/>
+    <w:link w:val="Ttulo2Car"/>
     <w:uiPriority w:val="9"/>
     <w:semiHidden/>
     <w:unhideWhenUsed/>
@@ -8749,13 +9743,13 @@
       <w:szCs w:val="26"/>
     </w:rPr>
   </w:style>
-  <w:style w:type="character" w:default="1" w:styleId="DefaultParagraphFont">
+  <w:style w:type="character" w:default="1" w:styleId="Fuentedeprrafopredeter">
     <w:name w:val="Default Paragraph Font"/>
     <w:uiPriority w:val="1"/>
     <w:semiHidden/>
     <w:unhideWhenUsed/>
   </w:style>
-  <w:style w:type="table" w:default="1" w:styleId="TableNormal">
+  <w:style w:type="table" w:default="1" w:styleId="Tablanormal">
     <w:name w:val="Normal Table"/>
     <w:uiPriority w:val="99"/>
     <w:semiHidden/>
@@ -8770,13 +9764,13 @@
       </w:tblCellMar>
     </w:tblPr>
   </w:style>
-  <w:style w:type="numbering" w:default="1" w:styleId="NoList">
+  <w:style w:type="numbering" w:default="1" w:styleId="Sinlista">
     <w:name w:val="No List"/>
     <w:uiPriority w:val="99"/>
     <w:semiHidden/>
     <w:unhideWhenUsed/>
   </w:style>
-  <w:style w:type="paragraph" w:styleId="ListParagraph">
+  <w:style w:type="paragraph" w:styleId="Prrafodelista">
     <w:name w:val="List Paragraph"/>
     <w:basedOn w:val="Normal"/>
     <w:uiPriority w:val="34"/>
@@ -8787,9 +9781,9 @@
       <w:contextualSpacing/>
     </w:pPr>
   </w:style>
-  <w:style w:type="character" w:styleId="PlaceholderText">
+  <w:style w:type="character" w:styleId="Textodelmarcadordeposicin">
     <w:name w:val="Placeholder Text"/>
-    <w:basedOn w:val="DefaultParagraphFont"/>
+    <w:basedOn w:val="Fuentedeprrafopredeter"/>
     <w:uiPriority w:val="99"/>
     <w:semiHidden/>
     <w:rsid w:val="00EA4BF7"/>
@@ -8797,10 +9791,10 @@
       <w:color w:val="808080"/>
     </w:rPr>
   </w:style>
-  <w:style w:type="paragraph" w:styleId="Header">
+  <w:style w:type="paragraph" w:styleId="Encabezado">
     <w:name w:val="header"/>
     <w:basedOn w:val="Normal"/>
-    <w:link w:val="HeaderChar"/>
+    <w:link w:val="EncabezadoCar"/>
     <w:uiPriority w:val="99"/>
     <w:unhideWhenUsed/>
     <w:rsid w:val="00434CDA"/>
@@ -8812,17 +9806,17 @@
       <w:spacing w:after="0" w:line="240" w:lineRule="auto"/>
     </w:pPr>
   </w:style>
-  <w:style w:type="character" w:customStyle="1" w:styleId="HeaderChar">
-    <w:name w:val="Header Char"/>
-    <w:basedOn w:val="DefaultParagraphFont"/>
-    <w:link w:val="Header"/>
+  <w:style w:type="character" w:customStyle="1" w:styleId="EncabezadoCar">
+    <w:name w:val="Encabezado Car"/>
+    <w:basedOn w:val="Fuentedeprrafopredeter"/>
+    <w:link w:val="Encabezado"/>
     <w:uiPriority w:val="99"/>
     <w:rsid w:val="00434CDA"/>
   </w:style>
-  <w:style w:type="paragraph" w:styleId="Footer">
+  <w:style w:type="paragraph" w:styleId="Piedepgina">
     <w:name w:val="footer"/>
     <w:basedOn w:val="Normal"/>
-    <w:link w:val="FooterChar"/>
+    <w:link w:val="PiedepginaCar"/>
     <w:uiPriority w:val="99"/>
     <w:unhideWhenUsed/>
     <w:rsid w:val="00434CDA"/>
@@ -8834,17 +9828,17 @@
       <w:spacing w:after="0" w:line="240" w:lineRule="auto"/>
     </w:pPr>
   </w:style>
-  <w:style w:type="character" w:customStyle="1" w:styleId="FooterChar">
-    <w:name w:val="Footer Char"/>
-    <w:basedOn w:val="DefaultParagraphFont"/>
-    <w:link w:val="Footer"/>
+  <w:style w:type="character" w:customStyle="1" w:styleId="PiedepginaCar">
+    <w:name w:val="Pie de página Car"/>
+    <w:basedOn w:val="Fuentedeprrafopredeter"/>
+    <w:link w:val="Piedepgina"/>
     <w:uiPriority w:val="99"/>
     <w:rsid w:val="00434CDA"/>
   </w:style>
-  <w:style w:type="character" w:customStyle="1" w:styleId="Heading1Char">
-    <w:name w:val="Heading 1 Char"/>
-    <w:basedOn w:val="DefaultParagraphFont"/>
-    <w:link w:val="Heading1"/>
+  <w:style w:type="character" w:customStyle="1" w:styleId="Ttulo1Car">
+    <w:name w:val="Título 1 Car"/>
+    <w:basedOn w:val="Fuentedeprrafopredeter"/>
+    <w:link w:val="Ttulo1"/>
     <w:uiPriority w:val="9"/>
     <w:rsid w:val="00E52187"/>
     <w:rPr>
@@ -8854,9 +9848,9 @@
       <w:szCs w:val="32"/>
     </w:rPr>
   </w:style>
-  <w:style w:type="paragraph" w:styleId="TOCHeading">
+  <w:style w:type="paragraph" w:styleId="TtuloTDC">
     <w:name w:val="TOC Heading"/>
-    <w:basedOn w:val="Heading1"/>
+    <w:basedOn w:val="Ttulo1"/>
     <w:next w:val="Normal"/>
     <w:uiPriority w:val="39"/>
     <w:unhideWhenUsed/>
@@ -8869,7 +9863,7 @@
       <w:lang w:val="en-US"/>
     </w:rPr>
   </w:style>
-  <w:style w:type="paragraph" w:styleId="TOC2">
+  <w:style w:type="paragraph" w:styleId="TDC2">
     <w:name w:val="toc 2"/>
     <w:basedOn w:val="Normal"/>
     <w:next w:val="Normal"/>
@@ -8886,7 +9880,7 @@
       <w:lang w:val="en-US"/>
     </w:rPr>
   </w:style>
-  <w:style w:type="paragraph" w:styleId="TOC1">
+  <w:style w:type="paragraph" w:styleId="TDC1">
     <w:name w:val="toc 1"/>
     <w:basedOn w:val="Normal"/>
     <w:next w:val="Normal"/>
@@ -8902,7 +9896,7 @@
       <w:lang w:val="en-US"/>
     </w:rPr>
   </w:style>
-  <w:style w:type="paragraph" w:styleId="TOC3">
+  <w:style w:type="paragraph" w:styleId="TDC3">
     <w:name w:val="toc 3"/>
     <w:basedOn w:val="Normal"/>
     <w:next w:val="Normal"/>
@@ -8919,10 +9913,10 @@
       <w:lang w:val="en-US"/>
     </w:rPr>
   </w:style>
-  <w:style w:type="character" w:customStyle="1" w:styleId="Heading2Char">
-    <w:name w:val="Heading 2 Char"/>
-    <w:basedOn w:val="DefaultParagraphFont"/>
-    <w:link w:val="Heading2"/>
+  <w:style w:type="character" w:customStyle="1" w:styleId="Ttulo2Car">
+    <w:name w:val="Título 2 Car"/>
+    <w:basedOn w:val="Fuentedeprrafopredeter"/>
+    <w:link w:val="Ttulo2"/>
     <w:uiPriority w:val="9"/>
     <w:semiHidden/>
     <w:rsid w:val="00FD385B"/>
@@ -8933,9 +9927,9 @@
       <w:szCs w:val="26"/>
     </w:rPr>
   </w:style>
-  <w:style w:type="character" w:styleId="Hyperlink">
+  <w:style w:type="character" w:styleId="Hipervnculo">
     <w:name w:val="Hyperlink"/>
-    <w:basedOn w:val="DefaultParagraphFont"/>
+    <w:basedOn w:val="Fuentedeprrafopredeter"/>
     <w:uiPriority w:val="99"/>
     <w:unhideWhenUsed/>
     <w:rsid w:val="00FD385B"/>
@@ -9407,9 +10401,7 @@
 </file>
 
 <file path=customXml/item2.xml><?xml version="1.0" encoding="utf-8"?>
-<p:properties xmlns:p="http://schemas.microsoft.com/office/2006/metadata/properties" xmlns:xsi="http://www.w3.org/2001/XMLSchema-instance" xmlns:pc="http://schemas.microsoft.com/office/infopath/2007/PartnerControls">
-  <documentManagement/>
-</p:properties>
+<b:Sources xmlns:b="http://schemas.openxmlformats.org/officeDocument/2006/bibliography" xmlns="http://schemas.openxmlformats.org/officeDocument/2006/bibliography" SelectedStyle="\APASixthEditionOfficeOnline.xsl" StyleName="APA" Version="6"/>
 </file>
 
 <file path=customXml/item3.xml><?xml version="1.0" encoding="utf-8"?>
@@ -9422,7 +10414,9 @@
 </file>
 
 <file path=customXml/item4.xml><?xml version="1.0" encoding="utf-8"?>
-<b:Sources xmlns:b="http://schemas.openxmlformats.org/officeDocument/2006/bibliography" xmlns="http://schemas.openxmlformats.org/officeDocument/2006/bibliography" SelectedStyle="\APASixthEditionOfficeOnline.xsl" StyleName="APA" Version="6"/>
+<p:properties xmlns:p="http://schemas.microsoft.com/office/2006/metadata/properties" xmlns:xsi="http://www.w3.org/2001/XMLSchema-instance" xmlns:pc="http://schemas.microsoft.com/office/infopath/2007/PartnerControls">
+  <documentManagement/>
+</p:properties>
 </file>
 
 <file path=customXml/itemProps1.xml><?xml version="1.0" encoding="utf-8"?>
@@ -9444,10 +10438,9 @@
 </file>
 
 <file path=customXml/itemProps2.xml><?xml version="1.0" encoding="utf-8"?>
-<ds:datastoreItem xmlns:ds="http://schemas.openxmlformats.org/officeDocument/2006/customXml" ds:itemID="{CF0AE971-0E41-45E8-9F5B-EBCC848290A5}">
+<ds:datastoreItem xmlns:ds="http://schemas.openxmlformats.org/officeDocument/2006/customXml" ds:itemID="{81B97E82-2120-4018-B7A4-40310CCA4C3C}">
   <ds:schemaRefs>
-    <ds:schemaRef ds:uri="http://schemas.microsoft.com/office/2006/metadata/properties"/>
-    <ds:schemaRef ds:uri="http://schemas.microsoft.com/office/infopath/2007/PartnerControls"/>
+    <ds:schemaRef ds:uri="http://schemas.openxmlformats.org/officeDocument/2006/bibliography"/>
   </ds:schemaRefs>
 </ds:datastoreItem>
 </file>
@@ -9461,9 +10454,10 @@
 </file>
 
 <file path=customXml/itemProps4.xml><?xml version="1.0" encoding="utf-8"?>
-<ds:datastoreItem xmlns:ds="http://schemas.openxmlformats.org/officeDocument/2006/customXml" ds:itemID="{81B97E82-2120-4018-B7A4-40310CCA4C3C}">
+<ds:datastoreItem xmlns:ds="http://schemas.openxmlformats.org/officeDocument/2006/customXml" ds:itemID="{CF0AE971-0E41-45E8-9F5B-EBCC848290A5}">
   <ds:schemaRefs>
-    <ds:schemaRef ds:uri="http://schemas.openxmlformats.org/officeDocument/2006/bibliography"/>
+    <ds:schemaRef ds:uri="http://schemas.microsoft.com/office/2006/metadata/properties"/>
+    <ds:schemaRef ds:uri="http://schemas.microsoft.com/office/infopath/2007/PartnerControls"/>
   </ds:schemaRefs>
 </ds:datastoreItem>
 </file>
</xml_diff>